<commit_message>
Adding additional details and explanations ..
</commit_message>
<xml_diff>
--- a/docs/JNC2011/VisualMeasures_DoubleCol.docx
+++ b/docs/JNC2011/VisualMeasures_DoubleCol.docx
@@ -15,10 +15,7 @@
         <w:ind w:left="360" w:hanging="360"/>
       </w:pPr>
       <w:r>
-        <w:t>Visual SFM-</w:t>
-      </w:r>
-      <w:r>
-        <w:t>Based Measure</w:t>
+        <w:t>Visual SFM-Based Measure</w:t>
       </w:r>
     </w:p>
     <w:p>
@@ -29,38 +26,44 @@
         <w:t xml:space="preserve">visual measure </w:t>
       </w:r>
       <w:r>
-        <w:t>computes egomotion give</w:t>
-      </w:r>
-      <w:r>
-        <w:t>n any two images with at least eight</w:t>
-      </w:r>
-      <w:r>
-        <w:t xml:space="preserve"> matching features using a state-of-the-art </w:t>
+        <w:t xml:space="preserve">computes </w:t>
+      </w:r>
+      <w:proofErr w:type="spellStart"/>
+      <w:r>
+        <w:t>egomotion</w:t>
+      </w:r>
+      <w:proofErr w:type="spellEnd"/>
+      <w:r>
+        <w:t xml:space="preserve"> given any two images with at least eight matching features using </w:t>
       </w:r>
       <w:r>
         <w:t xml:space="preserve">Structure </w:t>
       </w:r>
-      <w:proofErr w:type="gramStart"/>
-      <w:r>
-        <w:t>From</w:t>
-      </w:r>
-      <w:proofErr w:type="gramEnd"/>
-      <w:r>
-        <w:t xml:space="preserve"> Motion (SFM) algorithm</w:t>
-      </w:r>
-      <w:r>
-        <w:t xml:space="preserve"> and then compares the resulting camera poses to the provided hypothesis trajectory. Given intrinsic calibration parameters, the algorithm finds</w:t>
+      <w:r>
+        <w:t>f</w:t>
+      </w:r>
+      <w:r>
+        <w:t>rom Motion (SFM)</w:t>
+      </w:r>
+      <w:r>
+        <w:t>,</w:t>
+      </w:r>
+      <w:r>
+        <w:t xml:space="preserve"> </w:t>
+      </w:r>
+      <w:r>
+        <w:t>and then compares the resulting camera poses to the provided hypothesis trajectory. Given intrinsic calibration parameters, the algorithm finds</w:t>
       </w:r>
       <w:r>
         <w:t xml:space="preserve"> point correspondence between pairs of images, computes the essential matrix, decomposes it into camera rotation and translation, and then triangulates each set of point correspondences in order to obtain the 3D structure of the scene.</w:t>
       </w:r>
-    </w:p>
-    <w:p>
-      <w:r>
-        <w:t>Given two sets of matched interest points</w:t>
-      </w:r>
-      <w:r>
-        <w:t xml:space="preserve"> </w:t>
+      <w:r>
+        <w:t xml:space="preserve"> Though the computed structure is not used in the final cost function, it is still necessary to be calculated since it is employed in the optimization of the computed motion. In the following, we describe the details of the algorithm.</w:t>
+      </w:r>
+    </w:p>
+    <w:p>
+      <w:r>
+        <w:t xml:space="preserve"> Given two sets of matched interest points </w:t>
       </w:r>
       <w:r>
         <w:rPr>
@@ -86,54 +89,42 @@
             <v:path o:extrusionok="f" gradientshapeok="t" o:connecttype="rect"/>
             <o:lock v:ext="edit" aspectratio="t"/>
           </v:shapetype>
-          <v:shape id="_x0000_i1039" type="#_x0000_t75" style="width:39.75pt;height:19pt" o:ole="">
+          <v:shape id="_x0000_i1025" type="#_x0000_t75" style="width:39.75pt;height:19pt" o:ole="">
             <v:imagedata r:id="rId6" o:title=""/>
           </v:shape>
-          <o:OLEObject Type="Embed" ProgID="Equation.DSMT4" ShapeID="_x0000_i1039" DrawAspect="Content" ObjectID="_1361012923" r:id="rId7"/>
-        </w:object>
-      </w:r>
-      <w:r>
-        <w:t>between the images taken at</w:t>
-      </w:r>
-      <w:r>
-        <w:t xml:space="preserve"> two nodes</w:t>
-      </w:r>
-      <w:r>
-        <w:t xml:space="preserve"> </w:t>
+          <o:OLEObject Type="Embed" ProgID="Equation.DSMT4" ShapeID="_x0000_i1025" DrawAspect="Content" ObjectID="_1365700860" r:id="rId7"/>
+        </w:object>
+      </w:r>
+      <w:r>
+        <w:t xml:space="preserve">between the images taken at two nodes </w:t>
       </w:r>
       <w:r>
         <w:rPr>
           <w:position w:val="-6"/>
         </w:rPr>
         <w:object w:dxaOrig="200" w:dyaOrig="220">
-          <v:shape id="_x0000_i1025" type="#_x0000_t75" style="width:9.2pt;height:11.5pt" o:ole="">
+          <v:shape id="_x0000_i1026" type="#_x0000_t75" style="width:9.2pt;height:11.5pt" o:ole="">
             <v:imagedata r:id="rId8" o:title=""/>
           </v:shape>
-          <o:OLEObject Type="Embed" ProgID="Equation.DSMT4" ShapeID="_x0000_i1025" DrawAspect="Content" ObjectID="_1361012924" r:id="rId9"/>
-        </w:object>
-      </w:r>
-      <w:r>
-        <w:t xml:space="preserve"> </w:t>
-      </w:r>
-      <w:r>
-        <w:t>and</w:t>
+          <o:OLEObject Type="Embed" ProgID="Equation.DSMT4" ShapeID="_x0000_i1026" DrawAspect="Content" ObjectID="_1365700861" r:id="rId9"/>
+        </w:object>
+      </w:r>
+      <w:r>
+        <w:t xml:space="preserve"> and</w:t>
       </w:r>
       <w:r>
         <w:rPr>
           <w:position w:val="-6"/>
         </w:rPr>
         <w:object w:dxaOrig="200" w:dyaOrig="279">
-          <v:shape id="_x0000_i1026" type="#_x0000_t75" style="width:9.2pt;height:14.4pt" o:ole="">
+          <v:shape id="_x0000_i1027" type="#_x0000_t75" style="width:9.2pt;height:14.4pt" o:ole="">
             <v:imagedata r:id="rId10" o:title=""/>
           </v:shape>
-          <o:OLEObject Type="Embed" ProgID="Equation.DSMT4" ShapeID="_x0000_i1026" DrawAspect="Content" ObjectID="_1361012925" r:id="rId11"/>
-        </w:object>
-      </w:r>
-      <w:r>
-        <w:t>, the</w:t>
-      </w:r>
-      <w:r>
-        <w:t xml:space="preserve"> </w:t>
+          <o:OLEObject Type="Embed" ProgID="Equation.DSMT4" ShapeID="_x0000_i1027" DrawAspect="Content" ObjectID="_1365700862" r:id="rId11"/>
+        </w:object>
+      </w:r>
+      <w:r>
+        <w:t xml:space="preserve">, the </w:t>
       </w:r>
       <w:proofErr w:type="spellStart"/>
       <w:r>
@@ -141,19 +132,7 @@
       </w:r>
       <w:proofErr w:type="spellEnd"/>
       <w:r>
-        <w:t xml:space="preserve"> </w:t>
-      </w:r>
-      <w:r>
-        <w:t xml:space="preserve">geometry </w:t>
-      </w:r>
-      <w:r>
-        <w:t xml:space="preserve">constraint </w:t>
-      </w:r>
-      <w:r>
-        <w:t>can be</w:t>
-      </w:r>
-      <w:r>
-        <w:t xml:space="preserve"> defined as</w:t>
+        <w:t xml:space="preserve"> geometry constraint can be defined as</w:t>
       </w:r>
     </w:p>
     <w:p>
@@ -165,10 +144,10 @@
           <w:position w:val="-12"/>
         </w:rPr>
         <w:object w:dxaOrig="2160" w:dyaOrig="380">
-          <v:shape id="_x0000_i1042" type="#_x0000_t75" style="width:108.3pt;height:19pt" o:ole="">
+          <v:shape id="_x0000_i1028" type="#_x0000_t75" style="width:108.3pt;height:19pt" o:ole="">
             <v:imagedata r:id="rId12" o:title=""/>
           </v:shape>
-          <o:OLEObject Type="Embed" ProgID="Equation.DSMT4" ShapeID="_x0000_i1042" DrawAspect="Content" ObjectID="_1361012926" r:id="rId13"/>
+          <o:OLEObject Type="Embed" ProgID="Equation.DSMT4" ShapeID="_x0000_i1028" DrawAspect="Content" ObjectID="_1365700863" r:id="rId13"/>
         </w:object>
       </w:r>
       <w:r>
@@ -215,10 +194,7 @@
       </w:pPr>
       <w:proofErr w:type="gramStart"/>
       <w:r>
-        <w:t>w</w:t>
-      </w:r>
-      <w:r>
-        <w:t>here</w:t>
+        <w:t>where</w:t>
       </w:r>
       <w:proofErr w:type="gramEnd"/>
       <w:r>
@@ -229,64 +205,81 @@
           <w:position w:val="-4"/>
         </w:rPr>
         <w:object w:dxaOrig="260" w:dyaOrig="260">
-          <v:shape id="_x0000_i1043" type="#_x0000_t75" style="width:13.25pt;height:12.1pt" o:ole="">
+          <v:shape id="_x0000_i1029" type="#_x0000_t75" style="width:13.25pt;height:12.1pt" o:ole="">
             <v:imagedata r:id="rId14" o:title=""/>
           </v:shape>
-          <o:OLEObject Type="Embed" ProgID="Equation.DSMT4" ShapeID="_x0000_i1043" DrawAspect="Content" ObjectID="_1361012927" r:id="rId15"/>
-        </w:object>
-      </w:r>
-      <w:r>
-        <w:t xml:space="preserve">is the </w:t>
-      </w:r>
-      <w:r>
-        <w:t xml:space="preserve">calibration matrix </w:t>
-      </w:r>
-      <w:r>
-        <w:t>containing</w:t>
-      </w:r>
-      <w:r>
-        <w:t xml:space="preserve"> the camera </w:t>
-      </w:r>
-      <w:r>
-        <w:t>intrinsic parameters</w:t>
-      </w:r>
-      <w:r>
-        <w:t>, and</w:t>
-      </w:r>
-      <w:r>
-        <w:t xml:space="preserve"> </w:t>
+          <o:OLEObject Type="Embed" ProgID="Equation.DSMT4" ShapeID="_x0000_i1029" DrawAspect="Content" ObjectID="_1365700864" r:id="rId15"/>
+        </w:object>
+      </w:r>
+      <w:r>
+        <w:t xml:space="preserve">is the calibration matrix containing the camera intrinsic parameters, and </w:t>
       </w:r>
       <w:r>
         <w:object w:dxaOrig="240" w:dyaOrig="260">
-          <v:shape id="_x0000_i1027" type="#_x0000_t75" style="width:12.1pt;height:12.1pt" o:ole="">
+          <v:shape id="_x0000_i1030" type="#_x0000_t75" style="width:12.1pt;height:12.1pt" o:ole="">
             <v:imagedata r:id="rId16" o:title=""/>
           </v:shape>
-          <o:OLEObject Type="Embed" ProgID="Equation.DSMT4" ShapeID="_x0000_i1027" DrawAspect="Content" ObjectID="_1361012928" r:id="rId17"/>
-        </w:object>
-      </w:r>
-      <w:r>
-        <w:t xml:space="preserve"> is the essential matrix</w:t>
-      </w:r>
-      <w:r>
-        <w:t xml:space="preserve">. </w:t>
-      </w:r>
-      <w:r>
-        <w:t xml:space="preserve">We use </w:t>
-      </w:r>
-      <w:r>
-        <w:t>the eight point algorithm [</w:t>
-      </w:r>
-      <w:r>
-        <w:t>1</w:t>
-      </w:r>
-      <w:r>
-        <w:t>]</w:t>
-      </w:r>
-      <w:r>
-        <w:t xml:space="preserve"> to obtain a linear estimation of the elements of the essential matrix by rearranging the </w:t>
-      </w:r>
-      <w:r>
-        <w:t>epipolar equation in the following form</w:t>
+          <o:OLEObject Type="Embed" ProgID="Equation.DSMT4" ShapeID="_x0000_i1030" DrawAspect="Content" ObjectID="_1365700865" r:id="rId17"/>
+        </w:object>
+      </w:r>
+      <w:r>
+        <w:t xml:space="preserve"> is the essential matrix. </w:t>
+      </w:r>
+      <w:r>
+        <w:t xml:space="preserve">The desired camera rotation </w:t>
+      </w:r>
+      <w:r>
+        <w:rPr>
+          <w:position w:val="-14"/>
+        </w:rPr>
+        <w:object w:dxaOrig="560" w:dyaOrig="420">
+          <v:shape id="_x0000_i1031" type="#_x0000_t75" style="width:27.05pt;height:20.15pt" o:ole="">
+            <v:imagedata r:id="rId18" o:title=""/>
+          </v:shape>
+          <o:OLEObject Type="Embed" ProgID="Equation.DSMT4" ShapeID="_x0000_i1031" DrawAspect="Content" ObjectID="_1365700866" r:id="rId19"/>
+        </w:object>
+      </w:r>
+      <w:r>
+        <w:t xml:space="preserve"> and translation </w:t>
+      </w:r>
+      <w:r>
+        <w:rPr>
+          <w:position w:val="-14"/>
+        </w:rPr>
+        <w:object w:dxaOrig="499" w:dyaOrig="380">
+          <v:shape id="_x0000_i1032" type="#_x0000_t75" style="width:26.5pt;height:18.45pt" o:ole="">
+            <v:imagedata r:id="rId20" o:title=""/>
+          </v:shape>
+          <o:OLEObject Type="Embed" ProgID="Equation.DSMT4" ShapeID="_x0000_i1032" DrawAspect="Content" ObjectID="_1365700867" r:id="rId21"/>
+        </w:object>
+      </w:r>
+      <w:r>
+        <w:t>are embedded in the essential matrix since</w:t>
+      </w:r>
+      <w:r>
+        <w:rPr>
+          <w:position w:val="-14"/>
+        </w:rPr>
+        <w:object w:dxaOrig="1660" w:dyaOrig="420">
+          <v:shape id="_x0000_i1033" type="#_x0000_t75" style="width:82.35pt;height:21.9pt" o:ole="">
+            <v:imagedata r:id="rId22" o:title=""/>
+          </v:shape>
+          <o:OLEObject Type="Embed" ProgID="Equation.DSMT4" ShapeID="_x0000_i1033" DrawAspect="Content" ObjectID="_1365700868" r:id="rId23"/>
+        </w:object>
+      </w:r>
+      <w:r>
+        <w:t xml:space="preserve">. Thus, in order to estimate the motion parameters, we first use </w:t>
+      </w:r>
+      <w:r>
+        <w:t xml:space="preserve">the eight point algorithm [1] to obtain a linear estimation of the elements of the essential matrix by rearranging the </w:t>
+      </w:r>
+      <w:proofErr w:type="spellStart"/>
+      <w:r>
+        <w:t>epipolar</w:t>
+      </w:r>
+      <w:proofErr w:type="spellEnd"/>
+      <w:r>
+        <w:t xml:space="preserve"> equation in the following form</w:t>
       </w:r>
       <w:r>
         <w:t>:</w:t>
@@ -301,10 +294,10 @@
           <w:position w:val="-10"/>
         </w:rPr>
         <w:object w:dxaOrig="1219" w:dyaOrig="320">
-          <v:shape id="_x0000_i1028" type="#_x0000_t75" style="width:60.5pt;height:15.55pt" o:ole="">
-            <v:imagedata r:id="rId18" o:title=""/>
-          </v:shape>
-          <o:OLEObject Type="Embed" ProgID="Equation.DSMT4" ShapeID="_x0000_i1028" DrawAspect="Content" ObjectID="_1361012929" r:id="rId19"/>
+          <v:shape id="_x0000_i1034" type="#_x0000_t75" style="width:60.5pt;height:15.55pt" o:ole="">
+            <v:imagedata r:id="rId24" o:title=""/>
+          </v:shape>
+          <o:OLEObject Type="Embed" ProgID="Equation.DSMT4" ShapeID="_x0000_i1034" DrawAspect="Content" ObjectID="_1365700869" r:id="rId25"/>
         </w:object>
       </w:r>
       <w:r>
@@ -349,10 +342,7 @@
       </w:pPr>
       <w:proofErr w:type="gramStart"/>
       <w:r>
-        <w:t>w</w:t>
-      </w:r>
-      <w:r>
-        <w:t>here</w:t>
+        <w:t>where</w:t>
       </w:r>
       <w:proofErr w:type="gramEnd"/>
       <w:r>
@@ -360,79 +350,52 @@
           <w:position w:val="-10"/>
         </w:rPr>
         <w:object w:dxaOrig="740" w:dyaOrig="320">
-          <v:shape id="_x0000_i1029" type="#_x0000_t75" style="width:36.85pt;height:15.55pt" o:ole="">
-            <v:imagedata r:id="rId20" o:title=""/>
-          </v:shape>
-          <o:OLEObject Type="Embed" ProgID="Equation.DSMT4" ShapeID="_x0000_i1029" DrawAspect="Content" ObjectID="_1361012930" r:id="rId21"/>
-        </w:object>
-      </w:r>
-      <w:r>
-        <w:t xml:space="preserve"> </w:t>
-      </w:r>
-      <w:r>
-        <w:t>is the vector made</w:t>
-      </w:r>
-      <w:r>
-        <w:t xml:space="preserve"> up</w:t>
-      </w:r>
-      <w:r>
-        <w:t xml:space="preserve"> of the entries of </w:t>
+          <v:shape id="_x0000_i1035" type="#_x0000_t75" style="width:36.85pt;height:15.55pt" o:ole="">
+            <v:imagedata r:id="rId26" o:title=""/>
+          </v:shape>
+          <o:OLEObject Type="Embed" ProgID="Equation.DSMT4" ShapeID="_x0000_i1035" DrawAspect="Content" ObjectID="_1365700870" r:id="rId27"/>
+        </w:object>
+      </w:r>
+      <w:r>
+        <w:t xml:space="preserve"> is the vector made up of the entries of </w:t>
       </w:r>
       <w:r>
         <w:rPr>
           <w:position w:val="-4"/>
         </w:rPr>
         <w:object w:dxaOrig="240" w:dyaOrig="260">
-          <v:shape id="_x0000_i1030" type="#_x0000_t75" style="width:12.1pt;height:12.1pt" o:ole="">
-            <v:imagedata r:id="rId22" o:title=""/>
-          </v:shape>
-          <o:OLEObject Type="Embed" ProgID="Equation.DSMT4" ShapeID="_x0000_i1030" DrawAspect="Content" ObjectID="_1361012931" r:id="rId23"/>
-        </w:object>
-      </w:r>
-      <w:r>
-        <w:t>in row-major order</w:t>
-      </w:r>
-      <w:r>
-        <w:t xml:space="preserve">, and </w:t>
+          <v:shape id="_x0000_i1036" type="#_x0000_t75" style="width:12.1pt;height:12.1pt" o:ole="">
+            <v:imagedata r:id="rId28" o:title=""/>
+          </v:shape>
+          <o:OLEObject Type="Embed" ProgID="Equation.DSMT4" ShapeID="_x0000_i1036" DrawAspect="Content" ObjectID="_1365700871" r:id="rId29"/>
+        </w:object>
+      </w:r>
+      <w:r>
+        <w:t xml:space="preserve">in row-major order, and </w:t>
       </w:r>
       <w:r>
         <w:rPr>
           <w:position w:val="-10"/>
         </w:rPr>
         <w:object w:dxaOrig="200" w:dyaOrig="260">
-          <v:shape id="_x0000_i1031" type="#_x0000_t75" style="width:9.2pt;height:12.65pt" o:ole="">
-            <v:imagedata r:id="rId24" o:title=""/>
-          </v:shape>
-          <o:OLEObject Type="Embed" ProgID="Equation.DSMT4" ShapeID="_x0000_i1031" DrawAspect="Content" ObjectID="_1361012932" r:id="rId25"/>
-        </w:object>
-      </w:r>
-      <w:r>
-        <w:t xml:space="preserve">is formed </w:t>
-      </w:r>
-      <w:r>
-        <w:t>using</w:t>
-      </w:r>
-      <w:r>
-        <w:t xml:space="preserve"> the </w:t>
-      </w:r>
-      <w:r>
-        <w:t>image coordinates</w:t>
-      </w:r>
-      <w:r>
-        <w:t xml:space="preserve"> of each matched </w:t>
-      </w:r>
-      <w:r>
-        <w:t xml:space="preserve">point </w:t>
+          <v:shape id="_x0000_i1037" type="#_x0000_t75" style="width:9.2pt;height:12.65pt" o:ole="">
+            <v:imagedata r:id="rId30" o:title=""/>
+          </v:shape>
+          <o:OLEObject Type="Embed" ProgID="Equation.DSMT4" ShapeID="_x0000_i1037" DrawAspect="Content" ObjectID="_1365700872" r:id="rId31"/>
+        </w:object>
+      </w:r>
+      <w:r>
+        <w:t xml:space="preserve">is formed using the image coordinates of each matched point </w:t>
       </w:r>
       <w:r>
         <w:rPr>
           <w:position w:val="-12"/>
         </w:rPr>
         <w:object w:dxaOrig="1120" w:dyaOrig="360">
-          <v:shape id="_x0000_i1040" type="#_x0000_t75" style="width:57pt;height:19pt" o:ole="">
-            <v:imagedata r:id="rId26" o:title=""/>
-          </v:shape>
-          <o:OLEObject Type="Embed" ProgID="Equation.DSMT4" ShapeID="_x0000_i1040" DrawAspect="Content" ObjectID="_1361012933" r:id="rId27"/>
+          <v:shape id="_x0000_i1038" type="#_x0000_t75" style="width:57pt;height:19pt" o:ole="">
+            <v:imagedata r:id="rId32" o:title=""/>
+          </v:shape>
+          <o:OLEObject Type="Embed" ProgID="Equation.DSMT4" ShapeID="_x0000_i1038" DrawAspect="Content" ObjectID="_1365700873" r:id="rId33"/>
         </w:object>
       </w:r>
       <w:r>
@@ -448,10 +411,10 @@
           <w:position w:val="-34"/>
         </w:rPr>
         <w:object w:dxaOrig="3159" w:dyaOrig="800">
-          <v:shape id="_x0000_i1041" type="#_x0000_t75" style="width:159pt;height:40.3pt" o:ole="">
-            <v:imagedata r:id="rId28" o:title=""/>
-          </v:shape>
-          <o:OLEObject Type="Embed" ProgID="Equation.DSMT4" ShapeID="_x0000_i1041" DrawAspect="Content" ObjectID="_1361012934" r:id="rId29"/>
+          <v:shape id="_x0000_i1039" type="#_x0000_t75" style="width:159pt;height:40.3pt" o:ole="">
+            <v:imagedata r:id="rId34" o:title=""/>
+          </v:shape>
+          <o:OLEObject Type="Embed" ProgID="Equation.DSMT4" ShapeID="_x0000_i1039" DrawAspect="Content" ObjectID="_1365700874" r:id="rId35"/>
         </w:object>
       </w:r>
       <w:r>
@@ -492,65 +455,165 @@
     </w:p>
     <w:p>
       <w:r>
-        <w:t xml:space="preserve">Each </w:t>
-      </w:r>
-      <w:r>
-        <w:t>matching</w:t>
-      </w:r>
-      <w:r>
-        <w:t xml:space="preserve"> pair gives rise to</w:t>
-      </w:r>
-      <w:r>
-        <w:t xml:space="preserve"> one equation of the form (3</w:t>
-      </w:r>
-      <w:r>
-        <w:t xml:space="preserve">); therefore, the null space of the matrix which has at least 8 pairs stacked in </w:t>
-      </w:r>
-      <w:r>
-        <w:t>its</w:t>
-      </w:r>
-      <w:r>
-        <w:t xml:space="preserve"> rows gives the linear least square</w:t>
-      </w:r>
-      <w:r>
-        <w:t>d</w:t>
-      </w:r>
-      <w:r>
-        <w:t xml:space="preserve"> estimate </w:t>
-      </w:r>
-      <w:r>
-        <w:t>for</w:t>
+        <w:t>Note that since the essential matrix can only be computed up to scale, the last element of the matrix can be set to 1. Each matching pair gives rise to one equation of the form (3); therefore, the null space of the matrix which has at least 8 pairs stacked in its rows gives the linear least squared estimate for</w:t>
       </w:r>
       <w:r>
         <w:rPr>
           <w:position w:val="-4"/>
         </w:rPr>
         <w:object w:dxaOrig="240" w:dyaOrig="260">
-          <v:shape id="_x0000_i1032" type="#_x0000_t75" style="width:12.1pt;height:12.1pt" o:ole="">
+          <v:shape id="_x0000_i1040" type="#_x0000_t75" style="width:12.1pt;height:12.1pt" o:ole="">
             <v:imagedata r:id="rId16" o:title=""/>
           </v:shape>
-          <o:OLEObject Type="Embed" ProgID="Equation.DSMT4" ShapeID="_x0000_i1032" DrawAspect="Content" ObjectID="_1361012935" r:id="rId30"/>
+          <o:OLEObject Type="Embed" ProgID="Equation.DSMT4" ShapeID="_x0000_i1040" DrawAspect="Content" ObjectID="_1365700875" r:id="rId36"/>
+        </w:object>
+      </w:r>
+      <w:r>
+        <w:rPr>
+          <w:position w:val="-4"/>
+        </w:rPr>
+        <w:t xml:space="preserve">. </w:t>
+      </w:r>
+      <w:r>
+        <w:t xml:space="preserve">It is worth mentioning that we use SURF interest points [4] and nearest neighbor criterion to obtain the initial matching pairs. </w:t>
+      </w:r>
+      <w:r>
+        <w:t xml:space="preserve">Other popular interest points such as SIFT </w:t>
+      </w:r>
+      <w:r>
+        <w:t xml:space="preserve">[5] </w:t>
+      </w:r>
+      <w:r>
+        <w:t xml:space="preserve">could also be </w:t>
+      </w:r>
+      <w:r>
+        <w:t>used</w:t>
+      </w:r>
+      <w:r>
+        <w:t>. Furthermore</w:t>
+      </w:r>
+      <w:r>
+        <w:t>, we</w:t>
+      </w:r>
+      <w:r>
+        <w:rPr>
+          <w:position w:val="-4"/>
+        </w:rPr>
+        <w:t xml:space="preserve"> </w:t>
+      </w:r>
+      <w:r>
+        <w:t xml:space="preserve">employ RANSAC to detect the outlier pairs and </w:t>
+      </w:r>
+      <w:r>
+        <w:t>find</w:t>
+      </w:r>
+      <w:r>
+        <w:t xml:space="preserve"> a </w:t>
+      </w:r>
+      <w:r>
+        <w:t>robust</w:t>
+      </w:r>
+      <w:r>
+        <w:t xml:space="preserve"> estimate for the essential matrix.  </w:t>
+      </w:r>
+      <w:r>
+        <w:t xml:space="preserve"> </w:t>
+      </w:r>
+      <w:r>
+        <w:rPr>
+          <w:position w:val="-4"/>
+        </w:rPr>
+        <w:t xml:space="preserve"> </w:t>
+      </w:r>
+    </w:p>
+    <w:p>
+      <w:r>
+        <w:t>An important property of the essentia</w:t>
+      </w:r>
+      <w:r>
+        <w:t>l matrix is that it is singular</w:t>
+      </w:r>
+      <w:r>
+        <w:t xml:space="preserve"> (</w:t>
+      </w:r>
+      <w:r>
+        <w:rPr>
+          <w:position w:val="-4"/>
+        </w:rPr>
+        <w:object w:dxaOrig="240" w:dyaOrig="260">
+          <v:shape id="_x0000_i1041" type="#_x0000_t75" style="width:12.1pt;height:12.1pt" o:ole="">
+            <v:imagedata r:id="rId16" o:title=""/>
+          </v:shape>
+          <o:OLEObject Type="Embed" ProgID="Equation.DSMT4" ShapeID="_x0000_i1041" DrawAspect="Content" ObjectID="_1365700876" r:id="rId37"/>
+        </w:object>
+      </w:r>
+      <w:r>
+        <w:t xml:space="preserve">is of rank 2). Such property can be enforced by correcting </w:t>
+      </w:r>
+      <w:r>
+        <w:rPr>
+          <w:position w:val="-4"/>
+        </w:rPr>
+        <w:object w:dxaOrig="240" w:dyaOrig="260">
+          <v:shape id="_x0000_i1042" type="#_x0000_t75" style="width:12.1pt;height:13.25pt" o:ole="">
+            <v:imagedata r:id="rId38" o:title=""/>
+          </v:shape>
+          <o:OLEObject Type="Embed" ProgID="Equation.DSMT4" ShapeID="_x0000_i1042" DrawAspect="Content" ObjectID="_1365700877" r:id="rId39"/>
+        </w:object>
+      </w:r>
+      <w:r>
+        <w:t xml:space="preserve"> </w:t>
+      </w:r>
+      <w:r>
+        <w:t>such that it</w:t>
+      </w:r>
+      <w:r>
+        <w:t xml:space="preserve"> minimizes the </w:t>
+      </w:r>
+      <w:proofErr w:type="spellStart"/>
+      <w:r>
+        <w:t>Frobenius</w:t>
+      </w:r>
+      <w:proofErr w:type="spellEnd"/>
+      <w:r>
+        <w:t xml:space="preserve"> norm</w:t>
+      </w:r>
+      <w:r>
+        <w:rPr>
+          <w:position w:val="-10"/>
+        </w:rPr>
+        <w:object w:dxaOrig="920" w:dyaOrig="360">
+          <v:shape id="_x0000_i1043" type="#_x0000_t75" style="width:46.1pt;height:17.85pt" o:ole="">
+            <v:imagedata r:id="rId40" o:title=""/>
+          </v:shape>
+          <o:OLEObject Type="Embed" ProgID="Equation.DSMT4" ShapeID="_x0000_i1043" DrawAspect="Content" ObjectID="_1365700878" r:id="rId41"/>
+        </w:object>
+      </w:r>
+      <w:r>
+        <w:t xml:space="preserve"> s</w:t>
+      </w:r>
+      <w:r>
+        <w:t>ubject to the condition</w:t>
+      </w:r>
+      <w:r>
+        <w:rPr>
+          <w:position w:val="-10"/>
+        </w:rPr>
+        <w:object w:dxaOrig="1100" w:dyaOrig="360">
+          <v:shape id="_x0000_i1044" type="#_x0000_t75" style="width:54.7pt;height:17.85pt" o:ole="">
+            <v:imagedata r:id="rId42" o:title=""/>
+          </v:shape>
+          <o:OLEObject Type="Embed" ProgID="Equation.DSMT4" ShapeID="_x0000_i1044" DrawAspect="Content" ObjectID="_1365700879" r:id="rId43"/>
         </w:object>
       </w:r>
       <w:r>
         <w:t>.</w:t>
       </w:r>
       <w:r>
-        <w:t xml:space="preserve"> Consequently, the rank constraint of the essential matrix (</w:t>
-      </w:r>
-      <w:r>
-        <w:rPr>
-          <w:position w:val="-4"/>
-        </w:rPr>
-        <w:object w:dxaOrig="240" w:dyaOrig="260">
-          <v:shape id="_x0000_i1033" type="#_x0000_t75" style="width:12.1pt;height:12.1pt" o:ole="">
-            <v:imagedata r:id="rId16" o:title=""/>
-          </v:shape>
-          <o:OLEObject Type="Embed" ProgID="Equation.DSMT4" ShapeID="_x0000_i1033" DrawAspect="Content" ObjectID="_1361012936" r:id="rId31"/>
-        </w:object>
-      </w:r>
-      <w:r>
-        <w:t xml:space="preserve">is of rank 2) can be enforced by </w:t>
+        <w:t xml:space="preserve"> </w:t>
+      </w:r>
+      <w:r>
+        <w:t xml:space="preserve">The most convenient way to enforce such constraint is by using </w:t>
       </w:r>
     </w:p>
     <w:p>
@@ -562,10 +625,10 @@
           <w:position w:val="-10"/>
         </w:rPr>
         <w:object w:dxaOrig="2000" w:dyaOrig="360">
-          <v:shape id="_x0000_i1059" type="#_x0000_t75" style="width:99.65pt;height:18.45pt" o:ole="">
-            <v:imagedata r:id="rId32" o:title=""/>
-          </v:shape>
-          <o:OLEObject Type="Embed" ProgID="Equation.DSMT4" ShapeID="_x0000_i1059" DrawAspect="Content" ObjectID="_1361012937" r:id="rId33"/>
+          <v:shape id="_x0000_i1045" type="#_x0000_t75" style="width:99.65pt;height:18.45pt" o:ole="">
+            <v:imagedata r:id="rId44" o:title=""/>
+          </v:shape>
+          <o:OLEObject Type="Embed" ProgID="Equation.DSMT4" ShapeID="_x0000_i1045" DrawAspect="Content" ObjectID="_1365700880" r:id="rId45"/>
         </w:object>
       </w:r>
       <w:r>
@@ -610,6 +673,7 @@
       </w:pPr>
       <w:proofErr w:type="gramStart"/>
       <w:r>
+        <w:lastRenderedPageBreak/>
         <w:t>where</w:t>
       </w:r>
       <w:proofErr w:type="gramEnd"/>
@@ -621,34 +685,28 @@
           <w:position w:val="-4"/>
         </w:rPr>
         <w:object w:dxaOrig="260" w:dyaOrig="260">
-          <v:shape id="_x0000_i1060" type="#_x0000_t75" style="width:12.1pt;height:12.65pt" o:ole="">
-            <v:imagedata r:id="rId34" o:title=""/>
-          </v:shape>
-          <o:OLEObject Type="Embed" ProgID="Equation.DSMT4" ShapeID="_x0000_i1060" DrawAspect="Content" ObjectID="_1361012938" r:id="rId35"/>
-        </w:object>
-      </w:r>
-      <w:r>
-        <w:t>and</w:t>
-      </w:r>
-      <w:r>
-        <w:t xml:space="preserve"> </w:t>
+          <v:shape id="_x0000_i1046" type="#_x0000_t75" style="width:12.1pt;height:12.65pt" o:ole="">
+            <v:imagedata r:id="rId46" o:title=""/>
+          </v:shape>
+          <o:OLEObject Type="Embed" ProgID="Equation.DSMT4" ShapeID="_x0000_i1046" DrawAspect="Content" ObjectID="_1365700881" r:id="rId47"/>
+        </w:object>
+      </w:r>
+      <w:r>
+        <w:t xml:space="preserve">and </w:t>
       </w:r>
       <w:r>
         <w:rPr>
           <w:position w:val="-4"/>
         </w:rPr>
         <w:object w:dxaOrig="260" w:dyaOrig="260">
-          <v:shape id="_x0000_i1062" type="#_x0000_t75" style="width:12.65pt;height:12.65pt" o:ole="">
-            <v:imagedata r:id="rId36" o:title=""/>
-          </v:shape>
-          <o:OLEObject Type="Embed" ProgID="Equation.DSMT4" ShapeID="_x0000_i1062" DrawAspect="Content" ObjectID="_1361012939" r:id="rId37"/>
-        </w:object>
-      </w:r>
-      <w:r>
-        <w:t>are</w:t>
-      </w:r>
-      <w:r>
-        <w:t xml:space="preserve"> the </w:t>
+          <v:shape id="_x0000_i1047" type="#_x0000_t75" style="width:12.65pt;height:12.65pt" o:ole="">
+            <v:imagedata r:id="rId48" o:title=""/>
+          </v:shape>
+          <o:OLEObject Type="Embed" ProgID="Equation.DSMT4" ShapeID="_x0000_i1047" DrawAspect="Content" ObjectID="_1365700882" r:id="rId49"/>
+        </w:object>
+      </w:r>
+      <w:r>
+        <w:t xml:space="preserve">are the </w:t>
       </w:r>
       <w:proofErr w:type="spellStart"/>
       <w:r>
@@ -656,19 +714,7 @@
       </w:r>
       <w:proofErr w:type="spellEnd"/>
       <w:r>
-        <w:t xml:space="preserve"> matrices </w:t>
-      </w:r>
-      <w:r>
-        <w:t xml:space="preserve"> obtained from the singular value decomposition of </w:t>
-      </w:r>
-      <w:r>
-        <w:t xml:space="preserve">the </w:t>
-      </w:r>
-      <w:r>
-        <w:t xml:space="preserve">estimated </w:t>
-      </w:r>
-      <w:r>
-        <w:t>essential matrix (</w:t>
+        <w:t xml:space="preserve"> matrices obtained from the singular value decomposition of the estimated essential matrix (</w:t>
       </w:r>
       <w:proofErr w:type="spellStart"/>
       <w:r>
@@ -680,33 +726,32 @@
           <w:position w:val="-6"/>
         </w:rPr>
         <w:object w:dxaOrig="1140" w:dyaOrig="320">
-          <v:shape id="_x0000_i1063" type="#_x0000_t75" style="width:57.6pt;height:16.15pt" o:ole="">
-            <v:imagedata r:id="rId38" o:title=""/>
-          </v:shape>
-          <o:OLEObject Type="Embed" ProgID="Equation.DSMT4" ShapeID="_x0000_i1063" DrawAspect="Content" ObjectID="_1361012940" r:id="rId39"/>
-        </w:object>
-      </w:r>
-      <w:r>
-        <w:t>).</w:t>
-      </w:r>
-      <w:r>
-        <w:t xml:space="preserve"> </w:t>
-      </w:r>
-      <w:r>
-        <w:t>Consequently, t</w:t>
-      </w:r>
-      <w:r>
-        <w:t xml:space="preserve">he projection matrices corresponding to the two views at the two nodes </w:t>
+          <v:shape id="_x0000_i1048" type="#_x0000_t75" style="width:57.6pt;height:16.15pt" o:ole="">
+            <v:imagedata r:id="rId50" o:title=""/>
+          </v:shape>
+          <o:OLEObject Type="Embed" ProgID="Equation.DSMT4" ShapeID="_x0000_i1048" DrawAspect="Content" ObjectID="_1365700883" r:id="rId51"/>
+        </w:object>
+      </w:r>
+      <w:r>
+        <w:t xml:space="preserve">). </w:t>
+      </w:r>
+    </w:p>
+    <w:p>
+      <w:pPr>
+        <w:ind w:firstLine="0"/>
+      </w:pPr>
+      <w:r>
+        <w:t xml:space="preserve">Once the essential matrix is computed, it can be factored into the product of a skew symmetric matrix and a rotational matrix. Such decomposition is, however, not unique. Following [3], the projection matrices corresponding to the two views at the two nodes </w:t>
       </w:r>
       <w:r>
         <w:rPr>
           <w:position w:val="-6"/>
         </w:rPr>
         <w:object w:dxaOrig="200" w:dyaOrig="220">
-          <v:shape id="_x0000_i1034" type="#_x0000_t75" style="width:9.2pt;height:11.5pt" o:ole="">
+          <v:shape id="_x0000_i1049" type="#_x0000_t75" style="width:9.2pt;height:11.5pt" o:ole="">
             <v:imagedata r:id="rId8" o:title=""/>
           </v:shape>
-          <o:OLEObject Type="Embed" ProgID="Equation.DSMT4" ShapeID="_x0000_i1034" DrawAspect="Content" ObjectID="_1361012941" r:id="rId40"/>
+          <o:OLEObject Type="Embed" ProgID="Equation.DSMT4" ShapeID="_x0000_i1049" DrawAspect="Content" ObjectID="_1365700884" r:id="rId52"/>
         </w:object>
       </w:r>
       <w:r>
@@ -717,14 +762,14 @@
           <w:position w:val="-6"/>
         </w:rPr>
         <w:object w:dxaOrig="200" w:dyaOrig="279">
-          <v:shape id="_x0000_i1035" type="#_x0000_t75" style="width:9.2pt;height:14.4pt" o:ole="">
-            <v:imagedata r:id="rId41" o:title=""/>
-          </v:shape>
-          <o:OLEObject Type="Embed" ProgID="Equation.DSMT4" ShapeID="_x0000_i1035" DrawAspect="Content" ObjectID="_1361012942" r:id="rId42"/>
-        </w:object>
-      </w:r>
-      <w:r>
-        <w:t xml:space="preserve"> can be formed by decomposition of the essential matrix</w:t>
+          <v:shape id="_x0000_i1050" type="#_x0000_t75" style="width:9.2pt;height:14.4pt" o:ole="">
+            <v:imagedata r:id="rId53" o:title=""/>
+          </v:shape>
+          <o:OLEObject Type="Embed" ProgID="Equation.DSMT4" ShapeID="_x0000_i1050" DrawAspect="Content" ObjectID="_1365700885" r:id="rId54"/>
+        </w:object>
+      </w:r>
+      <w:r>
+        <w:t xml:space="preserve"> can be formed by </w:t>
       </w:r>
     </w:p>
     <w:p>
@@ -736,10 +781,10 @@
           <w:position w:val="-14"/>
         </w:rPr>
         <w:object w:dxaOrig="1200" w:dyaOrig="400">
-          <v:shape id="_x0000_i1044" type="#_x0000_t75" style="width:59.35pt;height:20.15pt" o:ole="">
-            <v:imagedata r:id="rId43" o:title=""/>
-          </v:shape>
-          <o:OLEObject Type="Embed" ProgID="Equation.DSMT4" ShapeID="_x0000_i1044" DrawAspect="Content" ObjectID="_1361012943" r:id="rId44"/>
+          <v:shape id="_x0000_i1051" type="#_x0000_t75" style="width:59.35pt;height:20.15pt" o:ole="">
+            <v:imagedata r:id="rId55" o:title=""/>
+          </v:shape>
+          <o:OLEObject Type="Embed" ProgID="Equation.DSMT4" ShapeID="_x0000_i1051" DrawAspect="Content" ObjectID="_1365700886" r:id="rId56"/>
         </w:object>
       </w:r>
       <w:r>
@@ -787,10 +832,10 @@
           <w:position w:val="-76"/>
         </w:rPr>
         <w:object w:dxaOrig="2700" w:dyaOrig="1640">
-          <v:shape id="_x0000_i1064" type="#_x0000_t75" style="width:135.35pt;height:81.2pt" o:ole="">
-            <v:imagedata r:id="rId45" o:title=""/>
-          </v:shape>
-          <o:OLEObject Type="Embed" ProgID="Equation.DSMT4" ShapeID="_x0000_i1064" DrawAspect="Content" ObjectID="_1361012944" r:id="rId46"/>
+          <v:shape id="_x0000_i1052" type="#_x0000_t75" style="width:135.35pt;height:81.2pt" o:ole="">
+            <v:imagedata r:id="rId57" o:title=""/>
+          </v:shape>
+          <o:OLEObject Type="Embed" ProgID="Equation.DSMT4" ShapeID="_x0000_i1052" DrawAspect="Content" ObjectID="_1365700887" r:id="rId58"/>
         </w:object>
       </w:r>
       <w:r>
@@ -835,10 +880,7 @@
       </w:pPr>
       <w:proofErr w:type="gramStart"/>
       <w:r>
-        <w:t>w</w:t>
-      </w:r>
-      <w:r>
-        <w:t>here</w:t>
+        <w:t>where</w:t>
       </w:r>
       <w:proofErr w:type="gramEnd"/>
       <w:r>
@@ -849,34 +891,28 @@
           <w:position w:val="-14"/>
         </w:rPr>
         <w:object w:dxaOrig="520" w:dyaOrig="380">
-          <v:shape id="_x0000_i1061" type="#_x0000_t75" style="width:25.9pt;height:19.6pt" o:ole="">
-            <v:imagedata r:id="rId47" o:title=""/>
-          </v:shape>
-          <o:OLEObject Type="Embed" ProgID="Equation.DSMT4" ShapeID="_x0000_i1061" DrawAspect="Content" ObjectID="_1361012945" r:id="rId48"/>
-        </w:object>
-      </w:r>
-      <w:r>
-        <w:t xml:space="preserve">is the last column </w:t>
-      </w:r>
-      <w:r>
-        <w:t>of</w:t>
+          <v:shape id="_x0000_i1053" type="#_x0000_t75" style="width:25.9pt;height:19.6pt" o:ole="">
+            <v:imagedata r:id="rId59" o:title=""/>
+          </v:shape>
+          <o:OLEObject Type="Embed" ProgID="Equation.DSMT4" ShapeID="_x0000_i1053" DrawAspect="Content" ObjectID="_1365700888" r:id="rId60"/>
+        </w:object>
+      </w:r>
+      <w:r>
+        <w:t>is the last column of</w:t>
       </w:r>
       <w:r>
         <w:rPr>
           <w:position w:val="-4"/>
         </w:rPr>
         <w:object w:dxaOrig="260" w:dyaOrig="260">
-          <v:shape id="_x0000_i1065" type="#_x0000_t75" style="width:12.65pt;height:12.65pt" o:ole="">
-            <v:imagedata r:id="rId49" o:title=""/>
-          </v:shape>
-          <o:OLEObject Type="Embed" ProgID="Equation.DSMT4" ShapeID="_x0000_i1065" DrawAspect="Content" ObjectID="_1361012946" r:id="rId50"/>
-        </w:object>
-      </w:r>
-      <w:r>
-        <w:t xml:space="preserve">, </w:t>
-      </w:r>
-      <w:r>
-        <w:t>and</w:t>
+          <v:shape id="_x0000_i1054" type="#_x0000_t75" style="width:12.65pt;height:12.65pt" o:ole="">
+            <v:imagedata r:id="rId61" o:title=""/>
+          </v:shape>
+          <o:OLEObject Type="Embed" ProgID="Equation.DSMT4" ShapeID="_x0000_i1054" DrawAspect="Content" ObjectID="_1365700889" r:id="rId62"/>
+        </w:object>
+      </w:r>
+      <w:r>
+        <w:t>, and</w:t>
       </w:r>
     </w:p>
     <w:p>
@@ -888,17 +924,14 @@
           <w:position w:val="-50"/>
         </w:rPr>
         <w:object w:dxaOrig="1620" w:dyaOrig="1120">
-          <v:shape id="_x0000_i1036" type="#_x0000_t75" style="width:81.2pt;height:56.45pt" o:ole="">
-            <v:imagedata r:id="rId51" o:title=""/>
-          </v:shape>
-          <o:OLEObject Type="Embed" ProgID="Equation.DSMT4" ShapeID="_x0000_i1036" DrawAspect="Content" ObjectID="_1361012947" r:id="rId52"/>
-        </w:object>
-      </w:r>
-      <w:r>
-        <w:t>.</w:t>
-      </w:r>
-      <w:r>
-        <w:t xml:space="preserve">                            </w:t>
+          <v:shape id="_x0000_i1055" type="#_x0000_t75" style="width:81.2pt;height:56.45pt" o:ole="">
+            <v:imagedata r:id="rId63" o:title=""/>
+          </v:shape>
+          <o:OLEObject Type="Embed" ProgID="Equation.DSMT4" ShapeID="_x0000_i1055" DrawAspect="Content" ObjectID="_1365700890" r:id="rId64"/>
+        </w:object>
+      </w:r>
+      <w:r>
+        <w:t xml:space="preserve">.                            </w:t>
       </w:r>
       <w:r>
         <w:fldChar w:fldCharType="begin"/>
@@ -941,13 +974,7 @@
         <w:rPr>
           <w:iCs/>
         </w:rPr>
-        <w:t xml:space="preserve">four possible choices for the second camera </w:t>
-      </w:r>
-      <w:r>
-        <w:rPr>
-          <w:iCs/>
-        </w:rPr>
-        <w:t>matrix</w:t>
+        <w:t>four possible choices for the second camera matrix</w:t>
       </w:r>
       <w:r>
         <w:rPr>
@@ -955,244 +982,169 @@
           <w:position w:val="-12"/>
         </w:rPr>
         <w:object w:dxaOrig="320" w:dyaOrig="360">
-          <v:shape id="_x0000_i1045" type="#_x0000_t75" style="width:15.55pt;height:19pt" o:ole="">
-            <v:imagedata r:id="rId53" o:title=""/>
-          </v:shape>
-          <o:OLEObject Type="Embed" ProgID="Equation.DSMT4" ShapeID="_x0000_i1045" DrawAspect="Content" ObjectID="_1361012948" r:id="rId54"/>
+          <v:shape id="_x0000_i1056" type="#_x0000_t75" style="width:15.55pt;height:19pt" o:ole="">
+            <v:imagedata r:id="rId65" o:title=""/>
+          </v:shape>
+          <o:OLEObject Type="Embed" ProgID="Equation.DSMT4" ShapeID="_x0000_i1056" DrawAspect="Content" ObjectID="_1365700891" r:id="rId66"/>
         </w:object>
       </w:r>
       <w:r>
         <w:t>,</w:t>
       </w:r>
       <w:r>
-        <w:t xml:space="preserve"> we e</w:t>
-      </w:r>
-      <w:r>
-        <w:t>mploy the visibility constraint</w:t>
-      </w:r>
-      <w:r>
-        <w:t xml:space="preserve"> to select the correct solution. In that, w</w:t>
-      </w:r>
-      <w:r>
-        <w:t>e</w:t>
-      </w:r>
-      <w:r>
-        <w:t xml:space="preserve"> triangulate each matched pair </w:t>
-      </w:r>
-      <w:r>
-        <w:t xml:space="preserve">using each of the solutions, </w:t>
-      </w:r>
-      <w:r>
-        <w:t>and accordingly</w:t>
-      </w:r>
-      <w:r>
-        <w:t xml:space="preserve"> select the solution which results in a positive depth for the highest number of </w:t>
-      </w:r>
-      <w:r>
-        <w:t>pairs</w:t>
-      </w:r>
-      <w:r>
-        <w:t>.</w:t>
-      </w:r>
-      <w:r>
+        <w:t xml:space="preserve"> we employ the visibility constraint to select the correct solution. In that, we triangulate each matched pair using each of the solutions, and accordingly select the solution which results in a positive depth for the highest number of pairs. </w:t>
+      </w:r>
+    </w:p>
+    <w:p>
+      <w:r>
+        <w:t xml:space="preserve">The previous steps provide a linear estimate for the motion parameters. We further optimize the computed parameters using bundle adjustment [2], where the motion and structure are adjusted by minimizing the </w:t>
+      </w:r>
+      <w:proofErr w:type="spellStart"/>
+      <w:r>
+        <w:t>reprojection</w:t>
+      </w:r>
+      <w:proofErr w:type="spellEnd"/>
+      <w:r>
+        <w:t xml:space="preserve"> error using </w:t>
+      </w:r>
+      <w:proofErr w:type="spellStart"/>
+      <w:r>
+        <w:t>Levenberg</w:t>
+      </w:r>
+      <w:proofErr w:type="spellEnd"/>
+      <w:r>
+        <w:t xml:space="preserve"> Marquardt </w:t>
+      </w:r>
+      <w:r>
+        <w:t>algorithm.</w:t>
+      </w:r>
+    </w:p>
+    <w:p>
+      <w:r>
+        <w:t>The estimated cameras contain the relative rotation matrix</w:t>
+      </w:r>
+      <w:r>
+        <w:rPr>
+          <w:position w:val="-14"/>
+        </w:rPr>
+        <w:object w:dxaOrig="560" w:dyaOrig="420">
+          <v:shape id="_x0000_i1057" type="#_x0000_t75" style="width:27.05pt;height:20.15pt" o:ole="">
+            <v:imagedata r:id="rId18" o:title=""/>
+          </v:shape>
+          <o:OLEObject Type="Embed" ProgID="Equation.DSMT4" ShapeID="_x0000_i1057" DrawAspect="Content" ObjectID="_1365700892" r:id="rId67"/>
+        </w:object>
+      </w:r>
+      <w:r>
+        <w:t>represented as quaternion</w:t>
+      </w:r>
+      <w:r>
+        <w:rPr>
+          <w:position w:val="-14"/>
+        </w:rPr>
+        <w:object w:dxaOrig="520" w:dyaOrig="380">
+          <v:shape id="_x0000_i1058" type="#_x0000_t75" style="width:24.2pt;height:17.85pt" o:ole="">
+            <v:imagedata r:id="rId68" o:title=""/>
+          </v:shape>
+          <o:OLEObject Type="Embed" ProgID="Equation.DSMT4" ShapeID="_x0000_i1058" DrawAspect="Content" ObjectID="_1365700893" r:id="rId69"/>
+        </w:object>
+      </w:r>
+      <w:r>
+        <w:t>, and the relative translation</w:t>
+      </w:r>
+      <w:r>
+        <w:rPr>
+          <w:position w:val="-14"/>
+        </w:rPr>
+        <w:object w:dxaOrig="499" w:dyaOrig="380">
+          <v:shape id="_x0000_i1059" type="#_x0000_t75" style="width:26.5pt;height:18.45pt" o:ole="">
+            <v:imagedata r:id="rId20" o:title=""/>
+          </v:shape>
+          <o:OLEObject Type="Embed" ProgID="Equation.DSMT4" ShapeID="_x0000_i1059" DrawAspect="Content" ObjectID="_1365700894" r:id="rId70"/>
+        </w:object>
+      </w:r>
+      <w:r>
+        <w:t xml:space="preserve">. Therefore, the recovered motion can be directly compared to the candidate trajectory </w:t>
+      </w:r>
+      <w:r>
+        <w:rPr>
+          <w:position w:val="-4"/>
+        </w:rPr>
+        <w:object w:dxaOrig="200" w:dyaOrig="200">
+          <v:shape id="_x0000_i1060" type="#_x0000_t75" style="width:9.2pt;height:9.2pt" o:ole="">
+            <v:imagedata r:id="rId71" o:title=""/>
+          </v:shape>
+          <o:OLEObject Type="Embed" ProgID="Equation.DSMT4" ShapeID="_x0000_i1060" DrawAspect="Content" ObjectID="_1365700895" r:id="rId72"/>
+        </w:object>
+      </w:r>
+      <w:r>
+        <w:t>which is represented as a relative quaternion</w:t>
+      </w:r>
+      <w:r>
+        <w:rPr>
+          <w:position w:val="-14"/>
+        </w:rPr>
+        <w:object w:dxaOrig="1939" w:dyaOrig="400">
+          <v:shape id="_x0000_i1061" type="#_x0000_t75" style="width:95.05pt;height:21.3pt" o:ole="">
+            <v:imagedata r:id="rId73" o:title=""/>
+          </v:shape>
+          <o:OLEObject Type="Embed" ProgID="Equation.DSMT4" ShapeID="_x0000_i1061" DrawAspect="Content" ObjectID="_1365700896" r:id="rId74"/>
+        </w:object>
+      </w:r>
+      <w:r>
+        <w:rPr>
+          <w:position w:val="-4"/>
+        </w:rPr>
         <w:t xml:space="preserve"> </w:t>
       </w:r>
       <w:r>
-        <w:t>Finally</w:t>
-      </w:r>
-      <w:r>
-        <w:t xml:space="preserve">, </w:t>
-      </w:r>
-      <w:r>
-        <w:t xml:space="preserve">the estimated cameras are optimized using </w:t>
-      </w:r>
-      <w:r>
-        <w:t xml:space="preserve">sparse bundle adjustment </w:t>
-      </w:r>
-      <w:r>
-        <w:t>[</w:t>
-      </w:r>
-      <w:r>
-        <w:t>2</w:t>
-      </w:r>
-      <w:r>
-        <w:t>]</w:t>
-      </w:r>
-      <w:r>
-        <w:t xml:space="preserve">. </w:t>
-      </w:r>
-      <w:r>
-        <w:t xml:space="preserve"> </w:t>
-      </w:r>
-    </w:p>
-    <w:p>
-      <w:r>
-        <w:t>The estimated cameras contain the relative rotation</w:t>
-      </w:r>
-      <w:r>
-        <w:t xml:space="preserve"> matrix</w:t>
+        <w:t>and a relative translation</w:t>
       </w:r>
       <w:r>
         <w:rPr>
           <w:position w:val="-14"/>
         </w:rPr>
-        <w:object w:dxaOrig="560" w:dyaOrig="420">
-          <v:shape id="_x0000_i1046" type="#_x0000_t75" style="width:27.05pt;height:20.15pt" o:ole="">
-            <v:imagedata r:id="rId55" o:title=""/>
-          </v:shape>
-          <o:OLEObject Type="Embed" ProgID="Equation.DSMT4" ShapeID="_x0000_i1046" DrawAspect="Content" ObjectID="_1361012949" r:id="rId56"/>
-        </w:object>
-      </w:r>
-      <w:r>
-        <w:t xml:space="preserve">represented as </w:t>
-      </w:r>
-      <w:r>
-        <w:t>quaternion</w:t>
-      </w:r>
+        <w:object w:dxaOrig="1900" w:dyaOrig="380">
+          <v:shape id="_x0000_i1062" type="#_x0000_t75" style="width:95.6pt;height:20.15pt" o:ole="">
+            <v:imagedata r:id="rId75" o:title=""/>
+          </v:shape>
+          <o:OLEObject Type="Embed" ProgID="Equation.DSMT4" ShapeID="_x0000_i1062" DrawAspect="Content" ObjectID="_1365700897" r:id="rId76"/>
+        </w:object>
+      </w:r>
+      <w:r>
+        <w:t xml:space="preserve">. Hence, we compute the residual of </w:t>
+      </w:r>
+      <w:r>
+        <w:rPr>
+          <w:position w:val="-4"/>
+        </w:rPr>
+        <w:object w:dxaOrig="200" w:dyaOrig="200">
+          <v:shape id="_x0000_i1063" type="#_x0000_t75" style="width:9.2pt;height:9.2pt" o:ole="">
+            <v:imagedata r:id="rId77" o:title=""/>
+          </v:shape>
+          <o:OLEObject Type="Embed" ProgID="Equation.DSMT4" ShapeID="_x0000_i1063" DrawAspect="Content" ObjectID="_1365700898" r:id="rId78"/>
+        </w:object>
+      </w:r>
+      <w:r>
+        <w:t>as</w:t>
+      </w:r>
+    </w:p>
+    <w:p>
+      <w:pPr>
+        <w:pStyle w:val="MTDisplayEquation"/>
+      </w:pPr>
       <w:r>
         <w:rPr>
           <w:position w:val="-14"/>
         </w:rPr>
-        <w:object w:dxaOrig="520" w:dyaOrig="380">
-          <v:shape id="_x0000_i1048" type="#_x0000_t75" style="width:24.2pt;height:17.85pt" o:ole="">
-            <v:imagedata r:id="rId57" o:title=""/>
-          </v:shape>
-          <o:OLEObject Type="Embed" ProgID="Equation.DSMT4" ShapeID="_x0000_i1048" DrawAspect="Content" ObjectID="_1361012950" r:id="rId58"/>
-        </w:object>
-      </w:r>
-      <w:r>
-        <w:t xml:space="preserve">, </w:t>
-      </w:r>
-      <w:r>
-        <w:t>a</w:t>
-      </w:r>
-      <w:r>
-        <w:t>nd</w:t>
-      </w:r>
-      <w:r>
-        <w:t xml:space="preserve"> </w:t>
-      </w:r>
-      <w:r>
-        <w:t xml:space="preserve">the </w:t>
-      </w:r>
-      <w:r>
-        <w:t>relative translation</w:t>
-      </w:r>
-      <w:r>
-        <w:rPr>
-          <w:position w:val="-14"/>
-        </w:rPr>
-        <w:object w:dxaOrig="499" w:dyaOrig="380">
-          <v:shape id="_x0000_i1047" type="#_x0000_t75" style="width:26.5pt;height:18.45pt" o:ole="">
-            <v:imagedata r:id="rId59" o:title=""/>
-          </v:shape>
-          <o:OLEObject Type="Embed" ProgID="Equation.DSMT4" ShapeID="_x0000_i1047" DrawAspect="Content" ObjectID="_1361012951" r:id="rId60"/>
-        </w:object>
-      </w:r>
-      <w:r>
-        <w:t>. Therefore, the recovered motion can be directly compared to the candidate trajectory</w:t>
-      </w:r>
-      <w:r>
-        <w:t xml:space="preserve"> </w:t>
-      </w:r>
-      <w:r>
-        <w:rPr>
-          <w:position w:val="-4"/>
-        </w:rPr>
-        <w:object w:dxaOrig="200" w:dyaOrig="200">
-          <v:shape id="_x0000_i1037" type="#_x0000_t75" style="width:9.2pt;height:9.2pt" o:ole="">
-            <v:imagedata r:id="rId61" o:title=""/>
-          </v:shape>
-          <o:OLEObject Type="Embed" ProgID="Equation.DSMT4" ShapeID="_x0000_i1037" DrawAspect="Content" ObjectID="_1361012952" r:id="rId62"/>
-        </w:object>
-      </w:r>
-      <w:r>
-        <w:t xml:space="preserve">which is represented as a </w:t>
-      </w:r>
-      <w:r>
-        <w:t>relative quaternion</w:t>
-      </w:r>
-      <w:r>
-        <w:rPr>
-          <w:position w:val="-14"/>
-        </w:rPr>
-        <w:object w:dxaOrig="1939" w:dyaOrig="400">
-          <v:shape id="_x0000_i1049" type="#_x0000_t75" style="width:95.05pt;height:21.3pt" o:ole="">
-            <v:imagedata r:id="rId63" o:title=""/>
-          </v:shape>
-          <o:OLEObject Type="Embed" ProgID="Equation.DSMT4" ShapeID="_x0000_i1049" DrawAspect="Content" ObjectID="_1361012953" r:id="rId64"/>
-        </w:object>
-      </w:r>
-      <w:r>
-        <w:rPr>
-          <w:position w:val="-4"/>
-        </w:rPr>
-        <w:t xml:space="preserve"> </w:t>
-      </w:r>
-      <w:r>
-        <w:t xml:space="preserve">and a </w:t>
-      </w:r>
-      <w:r>
-        <w:t xml:space="preserve">relative </w:t>
-      </w:r>
-      <w:r>
-        <w:t>translation</w:t>
-      </w:r>
-      <w:r>
-        <w:rPr>
-          <w:position w:val="-14"/>
-        </w:rPr>
-        <w:object w:dxaOrig="1900" w:dyaOrig="380">
-          <v:shape id="_x0000_i1050" type="#_x0000_t75" style="width:95.6pt;height:20.15pt" o:ole="">
-            <v:imagedata r:id="rId65" o:title=""/>
-          </v:shape>
-          <o:OLEObject Type="Embed" ProgID="Equation.DSMT4" ShapeID="_x0000_i1050" DrawAspect="Content" ObjectID="_1361012954" r:id="rId66"/>
-        </w:object>
-      </w:r>
-      <w:r>
-        <w:t>. Hence, we compute the residual of</w:t>
-      </w:r>
-      <w:r>
-        <w:t xml:space="preserve"> </w:t>
-      </w:r>
-      <w:r>
-        <w:rPr>
-          <w:position w:val="-4"/>
-        </w:rPr>
-        <w:object w:dxaOrig="200" w:dyaOrig="200">
-          <v:shape id="_x0000_i1038" type="#_x0000_t75" style="width:9.2pt;height:9.2pt" o:ole="">
-            <v:imagedata r:id="rId67" o:title=""/>
-          </v:shape>
-          <o:OLEObject Type="Embed" ProgID="Equation.DSMT4" ShapeID="_x0000_i1038" DrawAspect="Content" ObjectID="_1361012955" r:id="rId68"/>
-        </w:object>
-      </w:r>
-      <w:r>
-        <w:t>as</w:t>
-      </w:r>
-    </w:p>
-    <w:p>
-      <w:pPr>
-        <w:pStyle w:val="MTDisplayEquation"/>
-      </w:pPr>
-      <w:r>
-        <w:rPr>
-          <w:position w:val="-14"/>
-        </w:rPr>
         <w:object w:dxaOrig="4440" w:dyaOrig="400">
-          <v:shape id="_x0000_i1051" type="#_x0000_t75" style="width:223.5pt;height:20.15pt" o:ole="">
-            <v:imagedata r:id="rId69" o:title=""/>
-          </v:shape>
-          <o:OLEObject Type="Embed" ProgID="Equation.DSMT4" ShapeID="_x0000_i1051" DrawAspect="Content" ObjectID="_1361012956" r:id="rId70"/>
-        </w:object>
-      </w:r>
-      <w:r>
-        <w:t xml:space="preserve"> </w:t>
-      </w:r>
-      <w:r>
-        <w:t>,</w:t>
-      </w:r>
-      <w:r>
-        <w:t xml:space="preserve">              </w:t>
+          <v:shape id="_x0000_i1064" type="#_x0000_t75" style="width:223.5pt;height:20.15pt" o:ole="">
+            <v:imagedata r:id="rId79" o:title=""/>
+          </v:shape>
+          <o:OLEObject Type="Embed" ProgID="Equation.DSMT4" ShapeID="_x0000_i1064" DrawAspect="Content" ObjectID="_1365700899" r:id="rId80"/>
+        </w:object>
+      </w:r>
+      <w:r>
+        <w:t xml:space="preserve"> ,              </w:t>
       </w:r>
       <w:r>
         <w:fldChar w:fldCharType="begin"/>
@@ -1243,13 +1195,7 @@
       </w:pPr>
       <w:r>
         <w:lastRenderedPageBreak/>
-        <w:t>Modeling</w:t>
-      </w:r>
-      <w:r>
-        <w:t xml:space="preserve"> the </w:t>
-      </w:r>
-      <w:r>
-        <w:t>Residual</w:t>
+        <w:t>Modeling the Residual</w:t>
       </w:r>
       <w:r>
         <w:t xml:space="preserve"> </w:t>
@@ -1270,10 +1216,10 @@
           <w:position w:val="-14"/>
         </w:rPr>
         <w:object w:dxaOrig="499" w:dyaOrig="380">
-          <v:shape id="_x0000_i1054" type="#_x0000_t75" style="width:25.35pt;height:19pt" o:ole="">
-            <v:imagedata r:id="rId71" o:title=""/>
-          </v:shape>
-          <o:OLEObject Type="Embed" ProgID="Equation.DSMT4" ShapeID="_x0000_i1054" DrawAspect="Content" ObjectID="_1361012957" r:id="rId72"/>
+          <v:shape id="_x0000_i1065" type="#_x0000_t75" style="width:25.35pt;height:19pt" o:ole="">
+            <v:imagedata r:id="rId81" o:title=""/>
+          </v:shape>
+          <o:OLEObject Type="Embed" ProgID="Equation.DSMT4" ShapeID="_x0000_i1065" DrawAspect="Content" ObjectID="_1365700900" r:id="rId82"/>
         </w:object>
       </w:r>
       <w:r>
@@ -1291,299 +1237,131 @@
         <w:t>resulting from the discussed measures</w:t>
       </w:r>
       <w:r>
-        <w:t xml:space="preserve"> is compared to its characteristic distribution as determined from training data</w:t>
-      </w:r>
-      <w:r>
-        <w:t>. For instance,</w:t>
-      </w:r>
-      <w:r>
+        <w:t xml:space="preserve"> is compared to its characteristic distribution as determined from training data. For instance, we have modeled the tracking error in the </w:t>
+      </w:r>
+      <w:proofErr w:type="spellStart"/>
+      <w:r>
+        <w:t>Middleburry</w:t>
+      </w:r>
+      <w:proofErr w:type="spellEnd"/>
+      <w:r>
+        <w:t xml:space="preserve"> dataset using a single Gaussian, a Gaussian Mixture Model, and Kernel Density Estimation (KDE). In order to select the most appropriate model, we divided our dataset into two sets for training and testing. The training data is used in the model learning, and then the model response against the testing data is compared to the actual </w:t>
+      </w:r>
+      <w:proofErr w:type="spellStart"/>
+      <w:r>
+        <w:t>groundtruth</w:t>
+      </w:r>
+      <w:proofErr w:type="spellEnd"/>
+      <w:r>
+        <w:t xml:space="preserve"> response using the sum of squared error (SSE). Figure 1 illustrates the obtained results. In our experiments, we found that even as simple as a single Gaussian is appropriate for modeling the error, and that the SSE decreases with increasing the number of Gaussian components, while being generally close to the SSE obtained when using the KDE. In our framework, we use a single Gaussian component in order to avoid over-fitting. </w:t>
+      </w:r>
+      <w:proofErr w:type="gramStart"/>
+      <w:r>
+        <w:t xml:space="preserve">Given the residual </w:t>
+      </w:r>
+      <w:r>
+        <w:rPr>
+          <w:position w:val="-12"/>
+        </w:rPr>
+        <w:object w:dxaOrig="240" w:dyaOrig="320">
+          <v:shape id="_x0000_i1066" type="#_x0000_t75" style="width:12.1pt;height:15.55pt" o:ole="">
+            <v:imagedata r:id="rId83" o:title=""/>
+          </v:shape>
+          <o:OLEObject Type="Embed" ProgID="Equation.DSMT4" ShapeID="_x0000_i1066" DrawAspect="Content" ObjectID="_1365700901" r:id="rId84"/>
+        </w:object>
+      </w:r>
+      <w:r>
+        <w:rPr>
+          <w:position w:val="-12"/>
+        </w:rPr>
         <w:t xml:space="preserve"> </w:t>
       </w:r>
       <w:r>
-        <w:t xml:space="preserve">we have modeled the tracking error in the </w:t>
+        <w:t xml:space="preserve">for each feature pair and the error model </w:t>
+      </w:r>
+      <w:r>
+        <w:rPr>
+          <w:position w:val="-10"/>
+        </w:rPr>
+        <w:object w:dxaOrig="240" w:dyaOrig="320">
+          <v:shape id="_x0000_i1067" type="#_x0000_t75" style="width:10.95pt;height:14.4pt" o:ole="">
+            <v:imagedata r:id="rId85" o:title=""/>
+          </v:shape>
+          <o:OLEObject Type="Embed" ProgID="Equation.DSMT4" ShapeID="_x0000_i1067" DrawAspect="Content" ObjectID="_1365700902" r:id="rId86"/>
+        </w:object>
+      </w:r>
+      <w:r>
+        <w:t>(</w:t>
       </w:r>
       <w:proofErr w:type="spellStart"/>
       <w:r>
-        <w:t>Middleburry</w:t>
+        <w:t>eg</w:t>
       </w:r>
       <w:proofErr w:type="spellEnd"/>
       <w:r>
-        <w:t xml:space="preserve"> dataset using a single Gaussian, a Gaussian Mixture </w:t>
-      </w:r>
-      <w:r>
-        <w:t>M</w:t>
-      </w:r>
-      <w:r>
-        <w:t xml:space="preserve">odel, and Kernel </w:t>
-      </w:r>
-      <w:r>
-        <w:t>Density</w:t>
-      </w:r>
-      <w:r>
-        <w:t xml:space="preserve"> Estimation (KDE)</w:t>
-      </w:r>
-      <w:r>
-        <w:t>. In order to select the most appropriate model, we divided our dataset into two sets for training and testing. The training data is used in the model learning</w:t>
-      </w:r>
-      <w:r>
-        <w:t>,</w:t>
-      </w:r>
-      <w:r>
-        <w:t xml:space="preserve"> and then the</w:t>
-      </w:r>
-      <w:r>
-        <w:t xml:space="preserve"> model response </w:t>
-      </w:r>
-      <w:r>
-        <w:t>against</w:t>
-      </w:r>
-      <w:r>
-        <w:t xml:space="preserve"> the</w:t>
-      </w:r>
-      <w:r>
-        <w:t xml:space="preserve"> testing data is compared </w:t>
-      </w:r>
-      <w:r>
-        <w:t xml:space="preserve">to </w:t>
-      </w:r>
-      <w:r>
-        <w:t xml:space="preserve">the actual </w:t>
-      </w:r>
-      <w:proofErr w:type="spellStart"/>
-      <w:r>
-        <w:t>groundtruth</w:t>
-      </w:r>
-      <w:proofErr w:type="spellEnd"/>
-      <w:r>
-        <w:t xml:space="preserve"> response</w:t>
-      </w:r>
-      <w:r>
-        <w:t xml:space="preserve"> using the sum of squared error </w:t>
-      </w:r>
-      <w:r>
-        <w:t>(</w:t>
-      </w:r>
-      <w:r>
-        <w:t>SSE</w:t>
-      </w:r>
-      <w:r>
-        <w:t>)</w:t>
-      </w:r>
-      <w:r>
         <w:t>.</w:t>
       </w:r>
-      <w:r>
-        <w:t xml:space="preserve"> Figure 1 illustrates the </w:t>
-      </w:r>
-      <w:r>
-        <w:t>obtained results</w:t>
-      </w:r>
-      <w:r>
-        <w:t xml:space="preserve">. </w:t>
-      </w:r>
-      <w:r>
-        <w:t>In our experiments, w</w:t>
-      </w:r>
-      <w:r>
-        <w:t xml:space="preserve">e found </w:t>
-      </w:r>
-      <w:r>
-        <w:t xml:space="preserve">that </w:t>
-      </w:r>
-      <w:r>
-        <w:t xml:space="preserve">even as </w:t>
-      </w:r>
-      <w:r>
-        <w:t>simple</w:t>
-      </w:r>
-      <w:r>
-        <w:t xml:space="preserve"> as </w:t>
-      </w:r>
-      <w:r>
-        <w:t xml:space="preserve">a single </w:t>
-      </w:r>
-      <w:r>
-        <w:t>Gaussian</w:t>
-      </w:r>
-      <w:r>
-        <w:t xml:space="preserve"> </w:t>
-      </w:r>
-      <w:r>
-        <w:t xml:space="preserve">is appropriate for modeling the error, and that the SSE decreases with increasing the number of Gaussian components, while being generally close to the SSE obtained when using the KDE. In our framework, we </w:t>
-      </w:r>
-      <w:r>
-        <w:t>use</w:t>
-      </w:r>
-      <w:r>
-        <w:t xml:space="preserve"> a single Gaussian component in order to avoid over-fitting</w:t>
+      <w:proofErr w:type="gramEnd"/>
+      <w:r>
+        <w:rPr>
+          <w:position w:val="-10"/>
+        </w:rPr>
+        <w:object w:dxaOrig="1240" w:dyaOrig="320">
+          <v:shape id="_x0000_i1068" type="#_x0000_t75" style="width:61.65pt;height:15.55pt" o:ole="">
+            <v:imagedata r:id="rId87" o:title=""/>
+          </v:shape>
+          <o:OLEObject Type="Embed" ProgID="Equation.DSMT4" ShapeID="_x0000_i1068" DrawAspect="Content" ObjectID="_1365700903" r:id="rId88"/>
+        </w:object>
+      </w:r>
+      <w:r>
+        <w:t>), we compute the normalized Sum of Squared Differences (SSD)</w:t>
+      </w:r>
+    </w:p>
+    <w:p/>
+    <w:p>
+      <w:pPr>
+        <w:jc w:val="center"/>
+      </w:pPr>
+      <w:r>
+        <w:rPr>
+          <w:position w:val="-24"/>
+        </w:rPr>
+        <w:object w:dxaOrig="1500" w:dyaOrig="620">
+          <v:shape id="_x0000_i1069" type="#_x0000_t75" style="width:74.9pt;height:31.1pt" o:ole="">
+            <v:imagedata r:id="rId89" o:title=""/>
+          </v:shape>
+          <o:OLEObject Type="Embed" ProgID="Equation.DSMT4" ShapeID="_x0000_i1069" DrawAspect="Content" ObjectID="_1365700904" r:id="rId90"/>
+        </w:object>
       </w:r>
       <w:r>
         <w:t>.</w:t>
       </w:r>
-      <w:r>
-        <w:t xml:space="preserve"> </w:t>
-      </w:r>
-      <w:proofErr w:type="gramStart"/>
-      <w:r>
-        <w:t xml:space="preserve">Given the </w:t>
-      </w:r>
-      <w:r>
-        <w:t xml:space="preserve">residual </w:t>
-      </w:r>
-      <w:r>
-        <w:rPr>
-          <w:position w:val="-12"/>
-        </w:rPr>
-        <w:object w:dxaOrig="240" w:dyaOrig="320">
-          <v:shape id="_x0000_i1055" type="#_x0000_t75" style="width:12.1pt;height:15.55pt" o:ole="">
-            <v:imagedata r:id="rId73" o:title=""/>
-          </v:shape>
-          <o:OLEObject Type="Embed" ProgID="Equation.DSMT4" ShapeID="_x0000_i1055" DrawAspect="Content" ObjectID="_1361012958" r:id="rId74"/>
-        </w:object>
-      </w:r>
-      <w:r>
-        <w:rPr>
-          <w:position w:val="-12"/>
-        </w:rPr>
-        <w:t xml:space="preserve"> </w:t>
-      </w:r>
-      <w:r>
-        <w:t xml:space="preserve">for each feature </w:t>
-      </w:r>
-      <w:r>
-        <w:t>pair</w:t>
-      </w:r>
-      <w:r>
-        <w:t xml:space="preserve"> and </w:t>
-      </w:r>
-      <w:r>
-        <w:t xml:space="preserve">the </w:t>
-      </w:r>
-      <w:r>
-        <w:t xml:space="preserve">error </w:t>
-      </w:r>
-      <w:r>
-        <w:t>mode</w:t>
-      </w:r>
-      <w:r>
-        <w:t>l</w:t>
-      </w:r>
-      <w:r>
-        <w:t xml:space="preserve"> </w:t>
+    </w:p>
+    <w:p>
+      <w:pPr>
+        <w:ind w:firstLine="0"/>
+      </w:pPr>
+    </w:p>
+    <w:p>
+      <w:pPr>
+        <w:ind w:firstLine="0"/>
+      </w:pPr>
+      <w:r>
+        <w:t xml:space="preserve">As discussed in the previous section, </w:t>
       </w:r>
       <w:r>
         <w:rPr>
           <w:position w:val="-10"/>
         </w:rPr>
-        <w:object w:dxaOrig="240" w:dyaOrig="320">
-          <v:shape id="_x0000_i1052" type="#_x0000_t75" style="width:10.95pt;height:14.4pt" o:ole="">
-            <v:imagedata r:id="rId75" o:title=""/>
-          </v:shape>
-          <o:OLEObject Type="Embed" ProgID="Equation.DSMT4" ShapeID="_x0000_i1052" DrawAspect="Content" ObjectID="_1361012959" r:id="rId76"/>
-        </w:object>
-      </w:r>
-      <w:r>
-        <w:t>(</w:t>
-      </w:r>
-      <w:proofErr w:type="spellStart"/>
-      <w:r>
-        <w:t>eg</w:t>
-      </w:r>
-      <w:proofErr w:type="spellEnd"/>
-      <w:r>
-        <w:t>.</w:t>
-      </w:r>
-      <w:proofErr w:type="gramEnd"/>
-      <w:r>
-        <w:rPr>
-          <w:position w:val="-10"/>
-        </w:rPr>
-        <w:object w:dxaOrig="1240" w:dyaOrig="320">
-          <v:shape id="_x0000_i1053" type="#_x0000_t75" style="width:61.65pt;height:15.55pt" o:ole="">
-            <v:imagedata r:id="rId77" o:title=""/>
-          </v:shape>
-          <o:OLEObject Type="Embed" ProgID="Equation.DSMT4" ShapeID="_x0000_i1053" DrawAspect="Content" ObjectID="_1361012960" r:id="rId78"/>
-        </w:object>
-      </w:r>
-      <w:r>
-        <w:t>)</w:t>
-      </w:r>
-      <w:r>
-        <w:t xml:space="preserve">, </w:t>
-      </w:r>
-      <w:r>
-        <w:t>we compute the normalized Sum of Squared Differences (SSD)</w:t>
-      </w:r>
-    </w:p>
-    <w:p/>
-    <w:p>
-      <w:pPr>
-        <w:jc w:val="center"/>
-      </w:pPr>
-      <w:r>
-        <w:rPr>
-          <w:position w:val="-24"/>
-        </w:rPr>
-        <w:object w:dxaOrig="1500" w:dyaOrig="620">
-          <v:shape id="_x0000_i1057" type="#_x0000_t75" style="width:74.9pt;height:31.1pt" o:ole="">
-            <v:imagedata r:id="rId79" o:title=""/>
-          </v:shape>
-          <o:OLEObject Type="Embed" ProgID="Equation.DSMT4" ShapeID="_x0000_i1057" DrawAspect="Content" ObjectID="_1361012961" r:id="rId80"/>
-        </w:object>
-      </w:r>
-      <w:r>
-        <w:t>.</w:t>
-      </w:r>
-    </w:p>
-    <w:p>
-      <w:pPr>
-        <w:ind w:firstLine="0"/>
-      </w:pPr>
-    </w:p>
-    <w:p>
-      <w:pPr>
-        <w:ind w:firstLine="0"/>
-      </w:pPr>
-      <w:r>
-        <w:t xml:space="preserve">As discussed in the previous section, </w:t>
-      </w:r>
-      <w:r>
-        <w:rPr>
-          <w:position w:val="-10"/>
-        </w:rPr>
         <w:object w:dxaOrig="220" w:dyaOrig="260">
-          <v:shape id="_x0000_i1056" type="#_x0000_t75" style="width:10.95pt;height:13.25pt" o:ole="">
-            <v:imagedata r:id="rId81" o:title=""/>
-          </v:shape>
-          <o:OLEObject Type="Embed" ProgID="Equation.DSMT4" ShapeID="_x0000_i1056" DrawAspect="Content" ObjectID="_1361012962" r:id="rId82"/>
-        </w:object>
-      </w:r>
-      <w:r>
-        <w:t>follows a chi-square distribution; therefore</w:t>
-      </w:r>
-      <w:r>
-        <w:t>,</w:t>
-      </w:r>
-      <w:r>
-        <w:t xml:space="preserve"> the</w:t>
-      </w:r>
-      <w:r>
-        <w:t xml:space="preserve"> </w:t>
-      </w:r>
-      <w:r>
-        <w:t>final</w:t>
-      </w:r>
-      <w:r>
-        <w:t xml:space="preserve"> </w:t>
-      </w:r>
-      <w:r>
-        <w:t>data</w:t>
-      </w:r>
-      <w:r>
-        <w:t xml:space="preserve"> likelihood </w:t>
-      </w:r>
-      <w:r>
-        <w:t>is given as</w:t>
+          <v:shape id="_x0000_i1070" type="#_x0000_t75" style="width:10.95pt;height:13.25pt" o:ole="">
+            <v:imagedata r:id="rId91" o:title=""/>
+          </v:shape>
+          <o:OLEObject Type="Embed" ProgID="Equation.DSMT4" ShapeID="_x0000_i1070" DrawAspect="Content" ObjectID="_1365700905" r:id="rId92"/>
+        </w:object>
+      </w:r>
+      <w:r>
+        <w:t>follows a chi-square distribution; therefore, the final data likelihood is given as</w:t>
       </w:r>
     </w:p>
     <w:p>
@@ -1604,10 +1382,10 @@
           <w:position w:val="-26"/>
         </w:rPr>
         <w:object w:dxaOrig="2820" w:dyaOrig="600">
-          <v:shape id="_x0000_i1058" type="#_x0000_t75" style="width:141.1pt;height:29.95pt" o:ole="">
-            <v:imagedata r:id="rId83" o:title=""/>
-          </v:shape>
-          <o:OLEObject Type="Embed" ProgID="Equation.DSMT4" ShapeID="_x0000_i1058" DrawAspect="Content" ObjectID="_1361012963" r:id="rId84"/>
+          <v:shape id="_x0000_i1071" type="#_x0000_t75" style="width:141.1pt;height:29.95pt" o:ole="">
+            <v:imagedata r:id="rId93" o:title=""/>
+          </v:shape>
+          <o:OLEObject Type="Embed" ProgID="Equation.DSMT4" ShapeID="_x0000_i1071" DrawAspect="Content" ObjectID="_1365700906" r:id="rId94"/>
         </w:object>
       </w:r>
       <w:r>
@@ -1631,7 +1409,7 @@
           <wp:inline distT="0" distB="0" distL="0" distR="0">
             <wp:extent cx="3200400" cy="2402840"/>
             <wp:effectExtent l="19050" t="0" r="0" b="0"/>
-            <wp:docPr id="60" name="Picture 60" descr="C:\Research\Navigation\SSCISVN\docs\working\Figures\G.bmp"/>
+            <wp:docPr id="1" name="Picture 60" descr="C:\Research\Navigation\SSCISVN\docs\working\Figures\G.bmp"/>
             <wp:cNvGraphicFramePr>
               <a:graphicFrameLocks xmlns:a="http://schemas.openxmlformats.org/drawingml/2006/main" noChangeAspect="1"/>
             </wp:cNvGraphicFramePr>
@@ -1645,7 +1423,7 @@
                     </pic:cNvPicPr>
                   </pic:nvPicPr>
                   <pic:blipFill>
-                    <a:blip r:embed="rId85"/>
+                    <a:blip r:embed="rId95"/>
                     <a:srcRect/>
                     <a:stretch>
                       <a:fillRect/>
@@ -1683,37 +1461,21 @@
       <w:r>
         <w:t xml:space="preserve">Figure </w:t>
       </w:r>
-      <w:r>
-        <w:fldChar w:fldCharType="begin"/>
-      </w:r>
-      <w:r>
-        <w:instrText xml:space="preserve"> SEQ Figure \* ARABIC </w:instrText>
-      </w:r>
-      <w:r>
-        <w:fldChar w:fldCharType="separate"/>
-      </w:r>
-      <w:r>
-        <w:rPr>
-          <w:noProof/>
-        </w:rPr>
-        <w:t>1</w:t>
-      </w:r>
-      <w:r>
-        <w:fldChar w:fldCharType="end"/>
-      </w:r>
+      <w:fldSimple w:instr=" SEQ Figure \* ARABIC ">
+        <w:r>
+          <w:rPr>
+            <w:noProof/>
+          </w:rPr>
+          <w:t>1</w:t>
+        </w:r>
+      </w:fldSimple>
       <w:bookmarkEnd w:id="0"/>
       <w:r>
         <w:t>.</w:t>
       </w:r>
       <w:proofErr w:type="gramEnd"/>
       <w:r>
-        <w:t xml:space="preserve"> KLT feature tracking error distribution given Middlebury Art data. The b</w:t>
-      </w:r>
-      <w:r>
-        <w:t>lue curve represents</w:t>
-      </w:r>
-      <w:r>
-        <w:t xml:space="preserve"> the learned model, and the red dots represent the actual data.</w:t>
+        <w:t xml:space="preserve"> KLT feature tracking error distribution given Middlebury Art data. The blue curve represents the learned model, and the red dots represent the actual data.</w:t>
       </w:r>
     </w:p>
     <w:p/>
@@ -1725,21 +1487,10 @@
     <w:p>
       <w:r>
         <w:lastRenderedPageBreak/>
-        <w:t>[1</w:t>
-      </w:r>
-      <w:proofErr w:type="gramStart"/>
-      <w:r>
-        <w:t xml:space="preserve">] </w:t>
-      </w:r>
-      <w:r>
-        <w:t xml:space="preserve"> </w:t>
-      </w:r>
-      <w:r>
-        <w:t>R</w:t>
-      </w:r>
-      <w:proofErr w:type="gramEnd"/>
-      <w:r>
-        <w:t xml:space="preserve">. I. Hartley. In defense of the eight-point algorithm. </w:t>
+        <w:t xml:space="preserve">[1] </w:t>
+      </w:r>
+      <w:r>
+        <w:t xml:space="preserve">R. I. Hartley. In defense of the eight-point algorithm. </w:t>
       </w:r>
       <w:r>
         <w:rPr>
@@ -1782,6 +1533,138 @@
         <w:t>ACM Transactions on Mathematical Software, vol. 36, no. 1, pp. 1-30 (Mar. 2009).</w:t>
       </w:r>
     </w:p>
+    <w:p>
+      <w:pPr>
+        <w:jc w:val="left"/>
+      </w:pPr>
+      <w:proofErr w:type="gramStart"/>
+      <w:r>
+        <w:t>[3]</w:t>
+      </w:r>
+      <w:r>
+        <w:t xml:space="preserve"> </w:t>
+      </w:r>
+      <w:r>
+        <w:t xml:space="preserve">R. </w:t>
+      </w:r>
+      <w:r>
+        <w:t>Hartley</w:t>
+      </w:r>
+      <w:r>
+        <w:t xml:space="preserve"> and A.</w:t>
+      </w:r>
+      <w:r>
+        <w:t xml:space="preserve"> </w:t>
+      </w:r>
+      <w:proofErr w:type="spellStart"/>
+      <w:r>
+        <w:t>Zisserman</w:t>
+      </w:r>
+      <w:proofErr w:type="spellEnd"/>
+      <w:r>
+        <w:t>,</w:t>
+      </w:r>
+      <w:r>
+        <w:t xml:space="preserve"> "Multiple View Geometry in Computer Vision",</w:t>
+      </w:r>
+      <w:r>
+        <w:t xml:space="preserve"> 2004.</w:t>
+      </w:r>
+      <w:proofErr w:type="gramEnd"/>
+    </w:p>
+    <w:p>
+      <w:pPr>
+        <w:jc w:val="left"/>
+      </w:pPr>
+      <w:r>
+        <w:t xml:space="preserve">[4] </w:t>
+      </w:r>
+      <w:r>
+        <w:t xml:space="preserve">Herbert Bay, Andreas </w:t>
+      </w:r>
+      <w:proofErr w:type="spellStart"/>
+      <w:r>
+        <w:t>Ess</w:t>
+      </w:r>
+      <w:proofErr w:type="spellEnd"/>
+      <w:r>
+        <w:t xml:space="preserve">, </w:t>
+      </w:r>
+      <w:proofErr w:type="spellStart"/>
+      <w:r>
+        <w:t>Tinne</w:t>
+      </w:r>
+      <w:proofErr w:type="spellEnd"/>
+      <w:r>
+        <w:t xml:space="preserve"> </w:t>
+      </w:r>
+      <w:proofErr w:type="spellStart"/>
+      <w:r>
+        <w:t>Tuytelaars</w:t>
+      </w:r>
+      <w:proofErr w:type="spellEnd"/>
+      <w:r>
+        <w:t xml:space="preserve">, Luc Van </w:t>
+      </w:r>
+      <w:proofErr w:type="spellStart"/>
+      <w:r>
+        <w:t>Gool</w:t>
+      </w:r>
+      <w:proofErr w:type="spellEnd"/>
+      <w:r>
+        <w:t> "SURF: Speeded Up Robust Features", Computer Vision and Image Understanding (CVIU), 2008</w:t>
+      </w:r>
+      <w:r>
+        <w:t>.</w:t>
+      </w:r>
+    </w:p>
+    <w:p>
+      <w:pPr>
+        <w:jc w:val="left"/>
+      </w:pPr>
+      <w:r>
+        <w:t xml:space="preserve">[5] </w:t>
+      </w:r>
+      <w:r>
+        <w:t>David G. Lowe</w:t>
+      </w:r>
+      <w:r>
+        <w:t>. “</w:t>
+      </w:r>
+      <w:r>
+        <w:t>Distinctive Image Features</w:t>
+      </w:r>
+      <w:r>
+        <w:t xml:space="preserve"> </w:t>
+      </w:r>
+      <w:r>
+        <w:t xml:space="preserve">from Scale-Invariant </w:t>
+      </w:r>
+      <w:proofErr w:type="spellStart"/>
+      <w:r>
+        <w:t>Keypoints</w:t>
+      </w:r>
+      <w:proofErr w:type="spellEnd"/>
+      <w:r>
+        <w:t>”</w:t>
+      </w:r>
+      <w:r>
+        <w:t>,</w:t>
+      </w:r>
+      <w:r>
+        <w:t xml:space="preserve"> IJCV 2004.</w:t>
+      </w:r>
+    </w:p>
+    <w:p>
+      <w:pPr>
+        <w:jc w:val="left"/>
+      </w:pPr>
+      <w:r>
+        <w:br/>
+      </w:r>
+    </w:p>
+    <w:p/>
+    <w:p/>
     <w:sectPr>
       <w:pgSz w:w="12240" w:h="15840"/>
       <w:pgMar w:top="1080" w:right="900" w:bottom="1440" w:left="900" w:header="720" w:footer="720" w:gutter="0"/>
@@ -3524,7 +3407,7 @@
 </file>
 
 <file path=customXml/itemProps1.xml><?xml version="1.0" encoding="utf-8"?>
-<ds:datastoreItem xmlns:ds="http://schemas.openxmlformats.org/officeDocument/2006/customXml" ds:itemID="{2ECC1E41-F34E-426B-9DBE-AFF5EEAFC15F}">
+<ds:datastoreItem xmlns:ds="http://schemas.openxmlformats.org/officeDocument/2006/customXml" ds:itemID="{DA556EEA-05D8-40E0-8421-83609548F098}">
   <ds:schemaRefs>
     <ds:schemaRef ds:uri="http://schemas.openxmlformats.org/officeDocument/2006/bibliography"/>
   </ds:schemaRefs>

</xml_diff>

<commit_message>
Major rewrite of VisualMeasures_DoubleCol.docx. Please check for errors before incorporation into the main paper.
</commit_message>
<xml_diff>
--- a/docs/JNC2011/VisualMeasures_DoubleCol.docx
+++ b/docs/JNC2011/VisualMeasures_DoubleCol.docx
@@ -5,14 +5,6 @@
     <w:p>
       <w:pPr>
         <w:pStyle w:val="Heading2"/>
-        <w:numPr>
-          <w:ilvl w:val="0"/>
-          <w:numId w:val="1"/>
-        </w:numPr>
-        <w:tabs>
-          <w:tab w:val="clear" w:pos="432"/>
-        </w:tabs>
-        <w:ind w:left="360" w:hanging="360"/>
       </w:pPr>
       <w:r>
         <w:t>Visual SFM-Based Measure</w:t>
@@ -23,53 +15,359 @@
         <w:t xml:space="preserve">This </w:t>
       </w:r>
       <w:r>
-        <w:t xml:space="preserve">visual measure </w:t>
+        <w:t xml:space="preserve">measure </w:t>
       </w:r>
       <w:r>
         <w:t xml:space="preserve">computes </w:t>
       </w:r>
-      <w:proofErr w:type="spellStart"/>
-      <w:r>
-        <w:t>egomotion</w:t>
-      </w:r>
-      <w:proofErr w:type="spellEnd"/>
-      <w:r>
-        <w:t xml:space="preserve"> given any two images with at least eight matching features using </w:t>
-      </w:r>
-      <w:r>
-        <w:t xml:space="preserve">Structure </w:t>
-      </w:r>
-      <w:r>
-        <w:t>f</w:t>
-      </w:r>
-      <w:r>
-        <w:t>rom Motion (SFM)</w:t>
+      <w:r>
+        <w:t>camera motion</w:t>
+      </w:r>
+      <w:r>
+        <w:t xml:space="preserve"> </w:t>
+      </w:r>
+      <w:r>
+        <w:t xml:space="preserve">given </w:t>
+      </w:r>
+      <w:r>
+        <w:t xml:space="preserve">any pair of images </w:t>
+      </w:r>
+      <w:r>
+        <w:t>from</w:t>
+      </w:r>
+      <w:r>
+        <w:t xml:space="preserve"> which</w:t>
+      </w:r>
+      <w:r>
+        <w:t xml:space="preserve"> </w:t>
+      </w:r>
+      <w:r>
+        <w:t xml:space="preserve">at least eight </w:t>
+      </w:r>
+      <w:r>
+        <w:t>matching point features</w:t>
+      </w:r>
+      <w:r>
+        <w:t xml:space="preserve"> </w:t>
+      </w:r>
+      <w:r>
+        <w:t>can be</w:t>
+      </w:r>
+      <w:r>
+        <w:t xml:space="preserve"> extracted</w:t>
+      </w:r>
+      <w:r>
+        <w:t xml:space="preserve">. </w:t>
+      </w:r>
+      <w:r>
+        <w:t>It solves for</w:t>
+      </w:r>
+      <w:r>
+        <w:t xml:space="preserve"> the </w:t>
+      </w:r>
+      <w:r>
+        <w:t xml:space="preserve">extrinsic </w:t>
+      </w:r>
+      <w:r>
+        <w:t>transformations b</w:t>
+      </w:r>
+      <w:r>
+        <w:t>etween camera poses (egomotion)</w:t>
+      </w:r>
+      <w:r>
+        <w:t xml:space="preserve"> </w:t>
+      </w:r>
+      <w:r>
+        <w:t xml:space="preserve">up to a translation scale factor, </w:t>
+      </w:r>
+      <w:r>
+        <w:t xml:space="preserve">and </w:t>
+      </w:r>
+      <w:r>
+        <w:t>it also computes</w:t>
+      </w:r>
+      <w:r>
+        <w:t xml:space="preserve"> Structure From Motion (SFM)</w:t>
+      </w:r>
+      <w:r>
+        <w:t xml:space="preserve"> for each observed feature pair</w:t>
+      </w:r>
+      <w:r>
+        <w:t>. T</w:t>
+      </w:r>
+      <w:r>
+        <w:t xml:space="preserve">he </w:t>
+      </w:r>
+      <w:r>
+        <w:t>transformations between camera poses</w:t>
+      </w:r>
+      <w:r>
+        <w:t xml:space="preserve"> </w:t>
+      </w:r>
+      <w:r>
+        <w:t xml:space="preserve">are </w:t>
+      </w:r>
+      <w:r>
+        <w:t>then stored in order to evaluate subsequent</w:t>
+      </w:r>
+      <w:r>
+        <w:t xml:space="preserve"> trajectory </w:t>
+      </w:r>
+      <w:r>
+        <w:t>hypothes</w:t>
+      </w:r>
+      <w:r>
+        <w:t>es</w:t>
+      </w:r>
+      <w:r>
+        <w:t xml:space="preserve"> relative to them</w:t>
+      </w:r>
+      <w:r>
+        <w:t>.</w:t>
+      </w:r>
+    </w:p>
+    <w:p>
+      <w:r>
+        <w:rPr>
+          <w:b/>
+          <w:i/>
+        </w:rPr>
+        <w:t xml:space="preserve">SFM </w:t>
+      </w:r>
+      <w:r>
+        <w:rPr>
+          <w:b/>
+          <w:i/>
+        </w:rPr>
+        <w:t>Algorithm</w:t>
+      </w:r>
+      <w:r>
+        <w:rPr>
+          <w:b/>
+          <w:i/>
+        </w:rPr>
+        <w:t>:</w:t>
+      </w:r>
+      <w:r>
+        <w:t xml:space="preserve"> </w:t>
+      </w:r>
+      <w:r>
+        <w:t>T</w:t>
+      </w:r>
+      <w:r>
+        <w:t xml:space="preserve">he algorithm begins by </w:t>
+      </w:r>
+      <w:r>
+        <w:t>finding</w:t>
+      </w:r>
+      <w:r>
+        <w:t xml:space="preserve"> SURF interest points in </w:t>
+      </w:r>
+      <w:r>
+        <w:t xml:space="preserve">a </w:t>
+      </w:r>
+      <w:r>
+        <w:t>pair of images</w:t>
+      </w:r>
+      <w:r>
+        <w:t xml:space="preserve">. Matching points are identified by extracting a SURF feature vector at each point and evaluating </w:t>
+      </w:r>
+      <w:r>
+        <w:t>pairs</w:t>
+      </w:r>
+      <w:r>
+        <w:t xml:space="preserve"> </w:t>
+      </w:r>
+      <w:r>
+        <w:t>using</w:t>
+      </w:r>
+      <w:r>
+        <w:t xml:space="preserve"> the nearest neighbor criterion [4]. Given intrinsic calibration parameters,</w:t>
+      </w:r>
+      <w:r>
+        <w:t xml:space="preserve"> RANSAC </w:t>
+      </w:r>
+      <w:r>
+        <w:t>detect</w:t>
+      </w:r>
+      <w:r>
+        <w:t>s</w:t>
+      </w:r>
+      <w:r>
+        <w:t xml:space="preserve"> and remove</w:t>
+      </w:r>
+      <w:r>
+        <w:t>s</w:t>
+      </w:r>
+      <w:r>
+        <w:t xml:space="preserve"> </w:t>
+      </w:r>
+      <w:r>
+        <w:t>matches</w:t>
+      </w:r>
+      <w:r>
+        <w:t xml:space="preserve"> that </w:t>
+      </w:r>
+      <w:r>
+        <w:t xml:space="preserve">are not mutually consistent </w:t>
+      </w:r>
+      <w:r>
+        <w:t>[REFERENCE</w:t>
+      </w:r>
+      <w:r>
+        <w:t>???</w:t>
+      </w:r>
+      <w:r>
+        <w:t xml:space="preserve">]. </w:t>
+      </w:r>
+      <w:r>
+        <w:t>Following the development in [3], r</w:t>
+      </w:r>
+      <w:r>
+        <w:t>emaining matches</w:t>
+      </w:r>
+      <w:r>
+        <w:t xml:space="preserve"> </w:t>
+      </w:r>
+      <w:r>
+        <w:t xml:space="preserve">are fed into the </w:t>
+      </w:r>
+      <w:r>
+        <w:t>e</w:t>
+      </w:r>
+      <w:r>
+        <w:t>ight</w:t>
+      </w:r>
+      <w:r>
+        <w:t>-po</w:t>
+      </w:r>
+      <w:r>
+        <w:t xml:space="preserve">int </w:t>
+      </w:r>
+      <w:r>
+        <w:t>a</w:t>
+      </w:r>
+      <w:r>
+        <w:t>lgorithm</w:t>
+      </w:r>
+      <w:r>
+        <w:t xml:space="preserve"> </w:t>
+      </w:r>
+      <w:r>
+        <w:t>[1]</w:t>
       </w:r>
       <w:r>
         <w:t>,</w:t>
       </w:r>
       <w:r>
+        <w:t xml:space="preserve"> which</w:t>
+      </w:r>
+      <w:r>
         <w:t xml:space="preserve"> </w:t>
       </w:r>
       <w:r>
-        <w:t>and then compares the resulting camera poses to the provided hypothesis trajectory. Given intrinsic calibration parameters, the algorithm finds</w:t>
-      </w:r>
-      <w:r>
-        <w:t xml:space="preserve"> point correspondence between pairs of images, computes the essential matrix, decomposes it into camera rotation and translation, and then triangulates each set of point correspondences in order to obtain the 3D structure of the scene.</w:t>
-      </w:r>
-      <w:r>
-        <w:t xml:space="preserve"> Though the computed structure is not used in the final cost function, it is still necessary to be calculated since it is employed in the optimization of the computed motion. In the following, we describe the details of the algorithm.</w:t>
-      </w:r>
-    </w:p>
-    <w:p>
-      <w:r>
-        <w:t xml:space="preserve"> Given two sets of matched interest points </w:t>
-      </w:r>
-      <w:r>
-        <w:rPr>
-          <w:position w:val="-12"/>
-        </w:rPr>
-        <w:object w:dxaOrig="800" w:dyaOrig="360">
+        <w:t>produces</w:t>
+      </w:r>
+      <w:r>
+        <w:t xml:space="preserve"> a robust</w:t>
+      </w:r>
+      <w:r>
+        <w:t xml:space="preserve"> linear</w:t>
+      </w:r>
+      <w:r>
+        <w:t xml:space="preserve"> estimate for the essential matrix</w:t>
+      </w:r>
+      <w:r>
+        <w:t xml:space="preserve">. This matrix is factored into the product of a skew symmetric matrix and a rotational matrix, resulting in four possible solutions for the extrinsic transformation. Next, each </w:t>
+      </w:r>
+      <w:r>
+        <w:t>pair of matched points</w:t>
+      </w:r>
+      <w:r>
+        <w:t xml:space="preserve"> is triangulated using each of the four solutions, and the solution which results in a positive depth fo</w:t>
+      </w:r>
+      <w:r>
+        <w:t>r the highest number of pairs</w:t>
+      </w:r>
+      <w:r>
+        <w:t xml:space="preserve"> is selected. Th</w:t>
+      </w:r>
+      <w:r>
+        <w:t>is</w:t>
+      </w:r>
+      <w:r>
+        <w:t xml:space="preserve"> s</w:t>
+      </w:r>
+      <w:r>
+        <w:t>olution is then recomposed into a projection matrix that becomes the</w:t>
+      </w:r>
+      <w:r>
+        <w:t xml:space="preserve"> initial condition</w:t>
+      </w:r>
+      <w:r>
+        <w:t xml:space="preserve"> for Sparse Bundle Adjustment (SBA)</w:t>
+      </w:r>
+      <w:r>
+        <w:t xml:space="preserve"> </w:t>
+      </w:r>
+      <w:r>
+        <w:t xml:space="preserve">[2], </w:t>
+      </w:r>
+      <w:r>
+        <w:t xml:space="preserve">which </w:t>
+      </w:r>
+      <w:r>
+        <w:t xml:space="preserve">further </w:t>
+      </w:r>
+      <w:r>
+        <w:t xml:space="preserve">refines the </w:t>
+      </w:r>
+      <w:r>
+        <w:t>estimate</w:t>
+      </w:r>
+      <w:r>
+        <w:t xml:space="preserve"> via </w:t>
+      </w:r>
+      <w:r>
+        <w:t xml:space="preserve">local </w:t>
+      </w:r>
+      <w:r>
+        <w:t>nonlinear optimization.</w:t>
+      </w:r>
+    </w:p>
+    <w:p>
+      <w:r>
+        <w:rPr>
+          <w:b/>
+          <w:i/>
+        </w:rPr>
+        <w:t>Eight-Point</w:t>
+      </w:r>
+      <w:r>
+        <w:rPr>
+          <w:b/>
+          <w:i/>
+        </w:rPr>
+        <w:t xml:space="preserve"> </w:t>
+      </w:r>
+      <w:r>
+        <w:rPr>
+          <w:b/>
+          <w:i/>
+        </w:rPr>
+        <w:t>Algorithm:</w:t>
+      </w:r>
+      <w:r>
+        <w:t xml:space="preserve"> Given a pair of matched interest points</w:t>
+      </w:r>
+      <w:r>
+        <w:t xml:space="preserve"> </w:t>
+      </w:r>
+      <w:r>
+        <w:rPr>
+          <w:position w:val="-10"/>
+        </w:rPr>
+        <w:object w:dxaOrig="680" w:dyaOrig="300">
           <v:shapetype id="_x0000_t75" coordsize="21600,21600" o:spt="75" o:preferrelative="t" path="m@4@5l@4@11@9@11@9@5xe" filled="f" stroked="f">
             <v:stroke joinstyle="miter"/>
             <v:formulas>
@@ -89,50 +387,57 @@
             <v:path o:extrusionok="f" gradientshapeok="t" o:connecttype="rect"/>
             <o:lock v:ext="edit" aspectratio="t"/>
           </v:shapetype>
-          <v:shape id="_x0000_i1025" type="#_x0000_t75" style="width:39.75pt;height:19pt" o:ole="">
+          <v:shape id="_x0000_i1386" type="#_x0000_t75" style="width:33.75pt;height:15pt" o:ole="">
             <v:imagedata r:id="rId6" o:title=""/>
           </v:shape>
-          <o:OLEObject Type="Embed" ProgID="Equation.DSMT4" ShapeID="_x0000_i1025" DrawAspect="Content" ObjectID="_1365700860" r:id="rId7"/>
+          <o:OLEObject Type="Embed" ProgID="Equation.DSMT4" ShapeID="_x0000_i1386" DrawAspect="Content" ObjectID="_1365954331" r:id="rId7"/>
         </w:object>
       </w:r>
       <w:r>
-        <w:t xml:space="preserve">between the images taken at two nodes </w:t>
-      </w:r>
-      <w:r>
-        <w:rPr>
-          <w:position w:val="-6"/>
-        </w:rPr>
-        <w:object w:dxaOrig="200" w:dyaOrig="220">
-          <v:shape id="_x0000_i1026" type="#_x0000_t75" style="width:9.2pt;height:11.5pt" o:ole="">
+        <w:t xml:space="preserve"> </w:t>
+      </w:r>
+      <w:r>
+        <w:t xml:space="preserve">in homogenous </w:t>
+      </w:r>
+      <w:r>
+        <w:t xml:space="preserve">image </w:t>
+      </w:r>
+      <w:r>
+        <w:t xml:space="preserve">coordinates </w:t>
+      </w:r>
+      <w:r>
+        <w:t xml:space="preserve">observed </w:t>
+      </w:r>
+      <w:r>
+        <w:t xml:space="preserve">at two times </w:t>
+      </w:r>
+      <w:r>
+        <w:rPr>
+          <w:position w:val="-10"/>
+        </w:rPr>
+        <w:object w:dxaOrig="200" w:dyaOrig="300">
+          <v:shape id="_x0000_i1390" type="#_x0000_t75" style="width:9.75pt;height:15pt" o:ole="">
             <v:imagedata r:id="rId8" o:title=""/>
           </v:shape>
-          <o:OLEObject Type="Embed" ProgID="Equation.DSMT4" ShapeID="_x0000_i1026" DrawAspect="Content" ObjectID="_1365700861" r:id="rId9"/>
+          <o:OLEObject Type="Embed" ProgID="Equation.DSMT4" ShapeID="_x0000_i1390" DrawAspect="Content" ObjectID="_1365954332" r:id="rId9"/>
         </w:object>
       </w:r>
       <w:r>
-        <w:t xml:space="preserve"> and</w:t>
-      </w:r>
-      <w:r>
-        <w:rPr>
-          <w:position w:val="-6"/>
-        </w:rPr>
-        <w:object w:dxaOrig="200" w:dyaOrig="279">
-          <v:shape id="_x0000_i1027" type="#_x0000_t75" style="width:9.2pt;height:14.4pt" o:ole="">
+        <w:t xml:space="preserve"> and </w:t>
+      </w:r>
+      <w:r>
+        <w:rPr>
+          <w:position w:val="-10"/>
+        </w:rPr>
+        <w:object w:dxaOrig="180" w:dyaOrig="300">
+          <v:shape id="_x0000_i1391" type="#_x0000_t75" style="width:9pt;height:15pt" o:ole="">
             <v:imagedata r:id="rId10" o:title=""/>
           </v:shape>
-          <o:OLEObject Type="Embed" ProgID="Equation.DSMT4" ShapeID="_x0000_i1027" DrawAspect="Content" ObjectID="_1365700862" r:id="rId11"/>
+          <o:OLEObject Type="Embed" ProgID="Equation.DSMT4" ShapeID="_x0000_i1391" DrawAspect="Content" ObjectID="_1365954333" r:id="rId11"/>
         </w:object>
       </w:r>
       <w:r>
-        <w:t xml:space="preserve">, the </w:t>
-      </w:r>
-      <w:proofErr w:type="spellStart"/>
-      <w:r>
-        <w:t>epipolar</w:t>
-      </w:r>
-      <w:proofErr w:type="spellEnd"/>
-      <w:r>
-        <w:t xml:space="preserve"> geometry constraint can be defined as</w:t>
+        <w:t>, the geometric epipolar constraint can be defined as</w:t>
       </w:r>
     </w:p>
     <w:p>
@@ -141,17 +446,23 @@
       </w:pPr>
       <w:r>
         <w:rPr>
-          <w:position w:val="-12"/>
-        </w:rPr>
-        <w:object w:dxaOrig="2160" w:dyaOrig="380">
-          <v:shape id="_x0000_i1028" type="#_x0000_t75" style="width:108.3pt;height:19pt" o:ole="">
+          <w:position w:val="-10"/>
+        </w:rPr>
+        <w:object w:dxaOrig="1860" w:dyaOrig="320">
+          <v:shape id="_x0000_i1387" type="#_x0000_t75" style="width:93pt;height:15.75pt" o:ole="">
             <v:imagedata r:id="rId12" o:title=""/>
           </v:shape>
-          <o:OLEObject Type="Embed" ProgID="Equation.DSMT4" ShapeID="_x0000_i1028" DrawAspect="Content" ObjectID="_1365700863" r:id="rId13"/>
+          <o:OLEObject Type="Embed" ProgID="Equation.DSMT4" ShapeID="_x0000_i1387" DrawAspect="Content" ObjectID="_1365954334" r:id="rId13"/>
         </w:object>
       </w:r>
       <w:r>
-        <w:t xml:space="preserve">,                    </w:t>
+        <w:t xml:space="preserve">,    </w:t>
+      </w:r>
+      <w:r>
+        <w:t xml:space="preserve">       </w:t>
+      </w:r>
+      <w:r>
+        <w:t xml:space="preserve">                </w:t>
       </w:r>
       <w:r>
         <w:fldChar w:fldCharType="begin"/>
@@ -189,119 +500,88 @@
     <w:p>
       <w:pPr>
         <w:pStyle w:val="MTDisplayEquation"/>
+        <w:spacing w:line="240" w:lineRule="exact"/>
         <w:ind w:firstLine="0"/>
         <w:jc w:val="both"/>
       </w:pPr>
-      <w:proofErr w:type="gramStart"/>
-      <w:r>
-        <w:t>where</w:t>
-      </w:r>
-      <w:proofErr w:type="gramEnd"/>
-      <w:r>
-        <w:t xml:space="preserve"> </w:t>
+      <w:r>
+        <w:t xml:space="preserve">where </w:t>
       </w:r>
       <w:r>
         <w:rPr>
           <w:position w:val="-4"/>
         </w:rPr>
-        <w:object w:dxaOrig="260" w:dyaOrig="260">
-          <v:shape id="_x0000_i1029" type="#_x0000_t75" style="width:13.25pt;height:12.1pt" o:ole="">
+        <w:object w:dxaOrig="240" w:dyaOrig="220">
+          <v:shape id="_x0000_i1388" type="#_x0000_t75" style="width:12pt;height:11.25pt" o:ole="">
             <v:imagedata r:id="rId14" o:title=""/>
           </v:shape>
-          <o:OLEObject Type="Embed" ProgID="Equation.DSMT4" ShapeID="_x0000_i1029" DrawAspect="Content" ObjectID="_1365700864" r:id="rId15"/>
+          <o:OLEObject Type="Embed" ProgID="Equation.DSMT4" ShapeID="_x0000_i1388" DrawAspect="Content" ObjectID="_1365954335" r:id="rId15"/>
         </w:object>
       </w:r>
       <w:r>
+        <w:t xml:space="preserve"> </w:t>
+      </w:r>
+      <w:r>
         <w:t xml:space="preserve">is the calibration matrix containing the camera intrinsic parameters, and </w:t>
       </w:r>
       <w:r>
-        <w:object w:dxaOrig="240" w:dyaOrig="260">
-          <v:shape id="_x0000_i1030" type="#_x0000_t75" style="width:12.1pt;height:12.1pt" o:ole="">
+        <w:rPr>
+          <w:position w:val="-4"/>
+        </w:rPr>
+        <w:object w:dxaOrig="200" w:dyaOrig="220">
+          <v:shape id="_x0000_i1389" type="#_x0000_t75" style="width:9.75pt;height:11.25pt" o:ole="">
             <v:imagedata r:id="rId16" o:title=""/>
           </v:shape>
-          <o:OLEObject Type="Embed" ProgID="Equation.DSMT4" ShapeID="_x0000_i1030" DrawAspect="Content" ObjectID="_1365700865" r:id="rId17"/>
+          <o:OLEObject Type="Embed" ProgID="Equation.DSMT4" ShapeID="_x0000_i1389" DrawAspect="Content" ObjectID="_1365954336" r:id="rId17"/>
         </w:object>
       </w:r>
       <w:r>
-        <w:t xml:space="preserve"> is the essential matrix. </w:t>
-      </w:r>
-      <w:r>
-        <w:t xml:space="preserve">The desired camera rotation </w:t>
-      </w:r>
-      <w:r>
-        <w:rPr>
-          <w:position w:val="-14"/>
-        </w:rPr>
-        <w:object w:dxaOrig="560" w:dyaOrig="420">
-          <v:shape id="_x0000_i1031" type="#_x0000_t75" style="width:27.05pt;height:20.15pt" o:ole="">
+        <w:t xml:space="preserve"> is the essential matrix.</w:t>
+      </w:r>
+    </w:p>
+    <w:p>
+      <w:r>
+        <w:t>T</w:t>
+      </w:r>
+      <w:r>
+        <w:t>o obtain a linear estimat</w:t>
+      </w:r>
+      <w:r>
+        <w:t>e</w:t>
+      </w:r>
+      <w:r>
+        <w:t xml:space="preserve"> of the elements of the essential matrix</w:t>
+      </w:r>
+      <w:r>
+        <w:t>, this equat</w:t>
+      </w:r>
+      <w:r>
+        <w:t>ion can be rearranged as</w:t>
+      </w:r>
+    </w:p>
+    <w:p>
+      <w:pPr>
+        <w:pStyle w:val="MTDisplayEquation"/>
+      </w:pPr>
+      <w:r>
+        <w:rPr>
+          <w:position w:val="-10"/>
+        </w:rPr>
+        <w:object w:dxaOrig="1060" w:dyaOrig="300">
+          <v:shape id="_x0000_i1476" type="#_x0000_t75" style="width:53.25pt;height:15pt" o:ole="">
             <v:imagedata r:id="rId18" o:title=""/>
           </v:shape>
-          <o:OLEObject Type="Embed" ProgID="Equation.DSMT4" ShapeID="_x0000_i1031" DrawAspect="Content" ObjectID="_1365700866" r:id="rId19"/>
+          <o:OLEObject Type="Embed" ProgID="Equation.DSMT4" ShapeID="_x0000_i1476" DrawAspect="Content" ObjectID="_1365954337" r:id="rId19"/>
         </w:object>
       </w:r>
       <w:r>
-        <w:t xml:space="preserve"> and translation </w:t>
-      </w:r>
-      <w:r>
-        <w:rPr>
-          <w:position w:val="-14"/>
-        </w:rPr>
-        <w:object w:dxaOrig="499" w:dyaOrig="380">
-          <v:shape id="_x0000_i1032" type="#_x0000_t75" style="width:26.5pt;height:18.45pt" o:ole="">
-            <v:imagedata r:id="rId20" o:title=""/>
-          </v:shape>
-          <o:OLEObject Type="Embed" ProgID="Equation.DSMT4" ShapeID="_x0000_i1032" DrawAspect="Content" ObjectID="_1365700867" r:id="rId21"/>
-        </w:object>
-      </w:r>
-      <w:r>
-        <w:t>are embedded in the essential matrix since</w:t>
-      </w:r>
-      <w:r>
-        <w:rPr>
-          <w:position w:val="-14"/>
-        </w:rPr>
-        <w:object w:dxaOrig="1660" w:dyaOrig="420">
-          <v:shape id="_x0000_i1033" type="#_x0000_t75" style="width:82.35pt;height:21.9pt" o:ole="">
-            <v:imagedata r:id="rId22" o:title=""/>
-          </v:shape>
-          <o:OLEObject Type="Embed" ProgID="Equation.DSMT4" ShapeID="_x0000_i1033" DrawAspect="Content" ObjectID="_1365700868" r:id="rId23"/>
-        </w:object>
-      </w:r>
-      <w:r>
-        <w:t xml:space="preserve">. Thus, in order to estimate the motion parameters, we first use </w:t>
-      </w:r>
-      <w:r>
-        <w:t xml:space="preserve">the eight point algorithm [1] to obtain a linear estimation of the elements of the essential matrix by rearranging the </w:t>
-      </w:r>
-      <w:proofErr w:type="spellStart"/>
-      <w:r>
-        <w:t>epipolar</w:t>
-      </w:r>
-      <w:proofErr w:type="spellEnd"/>
-      <w:r>
-        <w:t xml:space="preserve"> equation in the following form</w:t>
-      </w:r>
-      <w:r>
-        <w:t>:</w:t>
-      </w:r>
-    </w:p>
-    <w:p>
-      <w:pPr>
-        <w:pStyle w:val="MTDisplayEquation"/>
-      </w:pPr>
-      <w:r>
-        <w:rPr>
-          <w:position w:val="-10"/>
-        </w:rPr>
-        <w:object w:dxaOrig="1219" w:dyaOrig="320">
-          <v:shape id="_x0000_i1034" type="#_x0000_t75" style="width:60.5pt;height:15.55pt" o:ole="">
-            <v:imagedata r:id="rId24" o:title=""/>
-          </v:shape>
-          <o:OLEObject Type="Embed" ProgID="Equation.DSMT4" ShapeID="_x0000_i1034" DrawAspect="Content" ObjectID="_1365700869" r:id="rId25"/>
-        </w:object>
-      </w:r>
-      <w:r>
-        <w:t xml:space="preserve">,                             </w:t>
+        <w:t xml:space="preserve">,             </w:t>
+      </w:r>
+      <w:r>
+        <w:t xml:space="preserve">       </w:t>
+      </w:r>
+      <w:r>
+        <w:t xml:space="preserve">                </w:t>
       </w:r>
       <w:r>
         <w:fldChar w:fldCharType="begin"/>
@@ -340,85 +620,150 @@
       <w:pPr>
         <w:ind w:firstLine="0"/>
       </w:pPr>
-      <w:proofErr w:type="gramStart"/>
       <w:r>
         <w:t>where</w:t>
       </w:r>
-      <w:proofErr w:type="gramEnd"/>
       <w:r>
         <w:rPr>
           <w:position w:val="-10"/>
         </w:rPr>
-        <w:object w:dxaOrig="740" w:dyaOrig="320">
-          <v:shape id="_x0000_i1035" type="#_x0000_t75" style="width:36.85pt;height:15.55pt" o:ole="">
+        <w:object w:dxaOrig="620" w:dyaOrig="300">
+          <v:shape id="_x0000_i1227" type="#_x0000_t75" style="width:30.75pt;height:15pt" o:ole="">
+            <v:imagedata r:id="rId20" o:title=""/>
+          </v:shape>
+          <o:OLEObject Type="Embed" ProgID="Equation.DSMT4" ShapeID="_x0000_i1227" DrawAspect="Content" ObjectID="_1365954338" r:id="rId21"/>
+        </w:object>
+      </w:r>
+      <w:r>
+        <w:t xml:space="preserve"> is </w:t>
+      </w:r>
+      <w:r>
+        <w:t>a column</w:t>
+      </w:r>
+      <w:r>
+        <w:t xml:space="preserve"> vector made up of the entries of </w:t>
+      </w:r>
+      <w:r>
+        <w:rPr>
+          <w:position w:val="-4"/>
+        </w:rPr>
+        <w:object w:dxaOrig="200" w:dyaOrig="220">
+          <v:shape id="_x0000_i1228" type="#_x0000_t75" style="width:9.75pt;height:11.25pt" o:ole="">
+            <v:imagedata r:id="rId22" o:title=""/>
+          </v:shape>
+          <o:OLEObject Type="Embed" ProgID="Equation.DSMT4" ShapeID="_x0000_i1228" DrawAspect="Content" ObjectID="_1365954339" r:id="rId23"/>
+        </w:object>
+      </w:r>
+      <w:r>
+        <w:t xml:space="preserve">in row-major order, and </w:t>
+      </w:r>
+      <w:r>
+        <w:rPr>
+          <w:position w:val="-10"/>
+        </w:rPr>
+        <w:object w:dxaOrig="180" w:dyaOrig="240">
+          <v:shape id="_x0000_i1229" type="#_x0000_t75" style="width:9pt;height:12pt" o:ole="">
+            <v:imagedata r:id="rId24" o:title=""/>
+          </v:shape>
+          <o:OLEObject Type="Embed" ProgID="Equation.DSMT4" ShapeID="_x0000_i1229" DrawAspect="Content" ObjectID="_1365954340" r:id="rId25"/>
+        </w:object>
+      </w:r>
+      <w:r>
+        <w:t xml:space="preserve"> is a row vector made up of the given coefficients</w:t>
+      </w:r>
+      <w:r>
+        <w:t xml:space="preserve">. Each pair </w:t>
+      </w:r>
+      <w:r>
+        <w:t xml:space="preserve">of matched points </w:t>
+      </w:r>
+      <w:r>
+        <w:t>gives rise to one equation</w:t>
+      </w:r>
+      <w:r>
+        <w:t xml:space="preserve">. </w:t>
+      </w:r>
+      <w:r>
+        <w:t>T</w:t>
+      </w:r>
+      <w:r>
+        <w:t xml:space="preserve">herefore, </w:t>
+      </w:r>
+      <w:r>
+        <w:t xml:space="preserve">the linear least squares estimate of </w:t>
+      </w:r>
+      <w:r>
+        <w:rPr>
+          <w:position w:val="-4"/>
+        </w:rPr>
+        <w:object w:dxaOrig="200" w:dyaOrig="220">
+          <v:shape id="_x0000_i1405" type="#_x0000_t75" style="width:9.75pt;height:11.25pt" o:ole="">
             <v:imagedata r:id="rId26" o:title=""/>
           </v:shape>
-          <o:OLEObject Type="Embed" ProgID="Equation.DSMT4" ShapeID="_x0000_i1035" DrawAspect="Content" ObjectID="_1365700870" r:id="rId27"/>
+          <o:OLEObject Type="Embed" ProgID="Equation.DSMT4" ShapeID="_x0000_i1405" DrawAspect="Content" ObjectID="_1365954341" r:id="rId27"/>
         </w:object>
       </w:r>
       <w:r>
-        <w:t xml:space="preserve"> is the vector made up of the entries of </w:t>
-      </w:r>
-      <w:r>
+        <w:t xml:space="preserve"> is </w:t>
+      </w:r>
+      <w:r>
+        <w:t xml:space="preserve">the </w:t>
+      </w:r>
+      <w:r>
+        <w:t>null space of</w:t>
+      </w:r>
+      <w:r>
+        <w:t xml:space="preserve"> the matrix </w:t>
+      </w:r>
+      <w:r>
+        <w:t>formed by stacking at least eight constraint equations in rows</w:t>
+      </w:r>
+      <w:r>
+        <w:t>.</w:t>
+      </w:r>
+    </w:p>
+    <w:p>
+      <w:pPr>
         <w:rPr>
           <w:position w:val="-4"/>
         </w:rPr>
-        <w:object w:dxaOrig="240" w:dyaOrig="260">
-          <v:shape id="_x0000_i1036" type="#_x0000_t75" style="width:12.1pt;height:12.1pt" o:ole="">
+      </w:pPr>
+      <w:r>
+        <w:t xml:space="preserve">The numerical stability of this method can be improved by enforcing that the rank of the essential matrix </w:t>
+      </w:r>
+      <w:r>
+        <w:t>be exactly</w:t>
+      </w:r>
+      <w:r>
+        <w:t xml:space="preserve"> two. This can be done by replacing</w:t>
+      </w:r>
+      <w:r>
+        <w:t xml:space="preserve"> its singular values as follows</w:t>
+      </w:r>
+    </w:p>
+    <w:p>
+      <w:pPr>
+        <w:pStyle w:val="MTDisplayEquation"/>
+      </w:pPr>
+      <w:r>
+        <w:rPr>
+          <w:position w:val="-40"/>
+        </w:rPr>
+        <w:object w:dxaOrig="1860" w:dyaOrig="900">
+          <v:shape id="_x0000_i1205" type="#_x0000_t75" style="width:93pt;height:45pt" o:ole="">
             <v:imagedata r:id="rId28" o:title=""/>
           </v:shape>
-          <o:OLEObject Type="Embed" ProgID="Equation.DSMT4" ShapeID="_x0000_i1036" DrawAspect="Content" ObjectID="_1365700871" r:id="rId29"/>
+          <o:OLEObject Type="Embed" ProgID="Equation.DSMT4" ShapeID="_x0000_i1205" DrawAspect="Content" ObjectID="_1365954342" r:id="rId29"/>
         </w:object>
       </w:r>
       <w:r>
-        <w:t xml:space="preserve">in row-major order, and </w:t>
-      </w:r>
-      <w:r>
-        <w:rPr>
-          <w:position w:val="-10"/>
-        </w:rPr>
-        <w:object w:dxaOrig="200" w:dyaOrig="260">
-          <v:shape id="_x0000_i1037" type="#_x0000_t75" style="width:9.2pt;height:12.65pt" o:ole="">
-            <v:imagedata r:id="rId30" o:title=""/>
-          </v:shape>
-          <o:OLEObject Type="Embed" ProgID="Equation.DSMT4" ShapeID="_x0000_i1037" DrawAspect="Content" ObjectID="_1365700872" r:id="rId31"/>
-        </w:object>
-      </w:r>
-      <w:r>
-        <w:t xml:space="preserve">is formed using the image coordinates of each matched point </w:t>
-      </w:r>
-      <w:r>
-        <w:rPr>
-          <w:position w:val="-12"/>
-        </w:rPr>
-        <w:object w:dxaOrig="1120" w:dyaOrig="360">
-          <v:shape id="_x0000_i1038" type="#_x0000_t75" style="width:57pt;height:19pt" o:ole="">
-            <v:imagedata r:id="rId32" o:title=""/>
-          </v:shape>
-          <o:OLEObject Type="Embed" ProgID="Equation.DSMT4" ShapeID="_x0000_i1038" DrawAspect="Content" ObjectID="_1365700873" r:id="rId33"/>
-        </w:object>
-      </w:r>
-      <w:r>
-        <w:t xml:space="preserve"> as </w:t>
-      </w:r>
-    </w:p>
-    <w:p>
-      <w:pPr>
-        <w:pStyle w:val="MTDisplayEquation"/>
-      </w:pPr>
-      <w:r>
-        <w:rPr>
-          <w:position w:val="-34"/>
-        </w:rPr>
-        <w:object w:dxaOrig="3159" w:dyaOrig="800">
-          <v:shape id="_x0000_i1039" type="#_x0000_t75" style="width:159pt;height:40.3pt" o:ole="">
-            <v:imagedata r:id="rId34" o:title=""/>
-          </v:shape>
-          <o:OLEObject Type="Embed" ProgID="Equation.DSMT4" ShapeID="_x0000_i1039" DrawAspect="Content" ObjectID="_1365700874" r:id="rId35"/>
-        </w:object>
+        <w:t xml:space="preserve">,           </w:t>
       </w:r>
       <w:r>
         <w:t xml:space="preserve">      </w:t>
+      </w:r>
+      <w:r>
+        <w:t xml:space="preserve">              </w:t>
       </w:r>
       <w:r>
         <w:fldChar w:fldCharType="begin"/>
@@ -454,185 +799,121 @@
       </w:r>
     </w:p>
     <w:p>
-      <w:r>
-        <w:t>Note that since the essential matrix can only be computed up to scale, the last element of the matrix can be set to 1. Each matching pair gives rise to one equation of the form (3); therefore, the null space of the matrix which has at least 8 pairs stacked in its rows gives the linear least squared estimate for</w:t>
+      <w:pPr>
+        <w:ind w:firstLine="0"/>
+      </w:pPr>
+      <w:r>
+        <w:t xml:space="preserve">where </w:t>
       </w:r>
       <w:r>
         <w:rPr>
           <w:position w:val="-4"/>
         </w:rPr>
-        <w:object w:dxaOrig="240" w:dyaOrig="260">
-          <v:shape id="_x0000_i1040" type="#_x0000_t75" style="width:12.1pt;height:12.1pt" o:ole="">
-            <v:imagedata r:id="rId16" o:title=""/>
+        <w:object w:dxaOrig="240" w:dyaOrig="220">
+          <v:shape id="_x0000_i1116" type="#_x0000_t75" style="width:12pt;height:11.25pt" o:ole="">
+            <v:imagedata r:id="rId30" o:title=""/>
           </v:shape>
-          <o:OLEObject Type="Embed" ProgID="Equation.DSMT4" ShapeID="_x0000_i1040" DrawAspect="Content" ObjectID="_1365700875" r:id="rId36"/>
+          <o:OLEObject Type="Embed" ProgID="Equation.DSMT4" ShapeID="_x0000_i1116" DrawAspect="Content" ObjectID="_1365954343" r:id="rId31"/>
         </w:object>
       </w:r>
       <w:r>
+        <w:t xml:space="preserve">and </w:t>
+      </w:r>
+      <w:r>
         <w:rPr>
           <w:position w:val="-4"/>
         </w:rPr>
-        <w:t xml:space="preserve">. </w:t>
-      </w:r>
-      <w:r>
-        <w:t xml:space="preserve">It is worth mentioning that we use SURF interest points [4] and nearest neighbor criterion to obtain the initial matching pairs. </w:t>
-      </w:r>
-      <w:r>
-        <w:t xml:space="preserve">Other popular interest points such as SIFT </w:t>
-      </w:r>
-      <w:r>
-        <w:t xml:space="preserve">[5] </w:t>
-      </w:r>
-      <w:r>
-        <w:t xml:space="preserve">could also be </w:t>
-      </w:r>
-      <w:r>
-        <w:t>used</w:t>
-      </w:r>
-      <w:r>
-        <w:t>. Furthermore</w:t>
-      </w:r>
-      <w:r>
-        <w:t>, we</w:t>
-      </w:r>
-      <w:r>
-        <w:rPr>
-          <w:position w:val="-4"/>
-        </w:rPr>
+        <w:object w:dxaOrig="240" w:dyaOrig="220">
+          <v:shape id="_x0000_i1118" type="#_x0000_t75" style="width:12pt;height:11.25pt" o:ole="">
+            <v:imagedata r:id="rId32" o:title=""/>
+          </v:shape>
+          <o:OLEObject Type="Embed" ProgID="Equation.DSMT4" ShapeID="_x0000_i1118" DrawAspect="Content" ObjectID="_1365954344" r:id="rId33"/>
+        </w:object>
+      </w:r>
+      <w:r>
+        <w:t>are the orthon</w:t>
+      </w:r>
+      <w:r>
+        <w:t>ormal matrices obtained by</w:t>
+      </w:r>
+      <w:r>
+        <w:t xml:space="preserve"> singular value decomposition</w:t>
+      </w:r>
+      <w:r>
+        <w:t xml:space="preserve"> (</w:t>
+      </w:r>
+      <w:proofErr w:type="spellStart"/>
+      <w:r>
+        <w:t>i.e</w:t>
+      </w:r>
+      <w:proofErr w:type="spellEnd"/>
+      <w:r>
+        <w:rPr>
+          <w:position w:val="-6"/>
+        </w:rPr>
+        <w:object w:dxaOrig="980" w:dyaOrig="279">
+          <v:shape id="_x0000_i1206" type="#_x0000_t75" style="width:48.75pt;height:14.25pt" o:ole="">
+            <v:imagedata r:id="rId34" o:title=""/>
+          </v:shape>
+          <o:OLEObject Type="Embed" ProgID="Equation.DSMT4" ShapeID="_x0000_i1206" DrawAspect="Content" ObjectID="_1365954345" r:id="rId35"/>
+        </w:object>
+      </w:r>
+      <w:r>
+        <w:t>).</w:t>
+      </w:r>
+    </w:p>
+    <w:p>
+      <w:r>
+        <w:rPr>
+          <w:b/>
+          <w:i/>
+        </w:rPr>
+        <w:lastRenderedPageBreak/>
+        <w:t xml:space="preserve">Proposed </w:t>
+      </w:r>
+      <w:r>
+        <w:rPr>
+          <w:b/>
+          <w:i/>
+        </w:rPr>
+        <w:t>Measure:</w:t>
+      </w:r>
+      <w:r>
         <w:t xml:space="preserve"> </w:t>
       </w:r>
       <w:r>
-        <w:t xml:space="preserve">employ RANSAC to detect the outlier pairs and </w:t>
-      </w:r>
-      <w:r>
-        <w:t>find</w:t>
-      </w:r>
-      <w:r>
-        <w:t xml:space="preserve"> a </w:t>
-      </w:r>
-      <w:r>
-        <w:t>robust</w:t>
-      </w:r>
-      <w:r>
-        <w:t xml:space="preserve"> estimate for the essential matrix.  </w:t>
-      </w:r>
+        <w:t>Assuming that the camera frame and body frame are coincident, t</w:t>
+      </w:r>
+      <w:r>
+        <w:t xml:space="preserve">he essential matrix is </w:t>
+      </w:r>
+      <w:r>
+        <w:t>related to the body motion as follows</w:t>
+      </w:r>
+    </w:p>
+    <w:p>
+      <w:pPr>
+        <w:pStyle w:val="MTDisplayEquation"/>
+      </w:pPr>
       <w:r>
         <w:t xml:space="preserve"> </w:t>
       </w:r>
       <w:r>
         <w:rPr>
-          <w:position w:val="-4"/>
-        </w:rPr>
-        <w:t xml:space="preserve"> </w:t>
-      </w:r>
-    </w:p>
-    <w:p>
-      <w:r>
-        <w:t>An important property of the essentia</w:t>
-      </w:r>
-      <w:r>
-        <w:t>l matrix is that it is singular</w:t>
-      </w:r>
-      <w:r>
-        <w:t xml:space="preserve"> (</w:t>
-      </w:r>
-      <w:r>
-        <w:rPr>
-          <w:position w:val="-4"/>
-        </w:rPr>
-        <w:object w:dxaOrig="240" w:dyaOrig="260">
-          <v:shape id="_x0000_i1041" type="#_x0000_t75" style="width:12.1pt;height:12.1pt" o:ole="">
-            <v:imagedata r:id="rId16" o:title=""/>
+          <w:position w:val="-26"/>
+        </w:rPr>
+        <w:object w:dxaOrig="2980" w:dyaOrig="620">
+          <v:shape id="_x0000_i1478" type="#_x0000_t75" style="width:149.25pt;height:30.75pt" o:ole="">
+            <v:imagedata r:id="rId36" o:title=""/>
           </v:shape>
-          <o:OLEObject Type="Embed" ProgID="Equation.DSMT4" ShapeID="_x0000_i1041" DrawAspect="Content" ObjectID="_1365700876" r:id="rId37"/>
+          <o:OLEObject Type="Embed" ProgID="Equation.DSMT4" ShapeID="_x0000_i1478" DrawAspect="Content" ObjectID="_1365954346" r:id="rId37"/>
         </w:object>
       </w:r>
       <w:r>
-        <w:t xml:space="preserve">is of rank 2). Such property can be enforced by correcting </w:t>
-      </w:r>
-      <w:r>
-        <w:rPr>
-          <w:position w:val="-4"/>
-        </w:rPr>
-        <w:object w:dxaOrig="240" w:dyaOrig="260">
-          <v:shape id="_x0000_i1042" type="#_x0000_t75" style="width:12.1pt;height:13.25pt" o:ole="">
-            <v:imagedata r:id="rId38" o:title=""/>
-          </v:shape>
-          <o:OLEObject Type="Embed" ProgID="Equation.DSMT4" ShapeID="_x0000_i1042" DrawAspect="Content" ObjectID="_1365700877" r:id="rId39"/>
-        </w:object>
-      </w:r>
-      <w:r>
-        <w:t xml:space="preserve"> </w:t>
-      </w:r>
-      <w:r>
-        <w:t>such that it</w:t>
-      </w:r>
-      <w:r>
-        <w:t xml:space="preserve"> minimizes the </w:t>
-      </w:r>
-      <w:proofErr w:type="spellStart"/>
-      <w:r>
-        <w:t>Frobenius</w:t>
-      </w:r>
-      <w:proofErr w:type="spellEnd"/>
-      <w:r>
-        <w:t xml:space="preserve"> norm</w:t>
-      </w:r>
-      <w:r>
-        <w:rPr>
-          <w:position w:val="-10"/>
-        </w:rPr>
-        <w:object w:dxaOrig="920" w:dyaOrig="360">
-          <v:shape id="_x0000_i1043" type="#_x0000_t75" style="width:46.1pt;height:17.85pt" o:ole="">
-            <v:imagedata r:id="rId40" o:title=""/>
-          </v:shape>
-          <o:OLEObject Type="Embed" ProgID="Equation.DSMT4" ShapeID="_x0000_i1043" DrawAspect="Content" ObjectID="_1365700878" r:id="rId41"/>
-        </w:object>
-      </w:r>
-      <w:r>
-        <w:t xml:space="preserve"> s</w:t>
-      </w:r>
-      <w:r>
-        <w:t>ubject to the condition</w:t>
-      </w:r>
-      <w:r>
-        <w:rPr>
-          <w:position w:val="-10"/>
-        </w:rPr>
-        <w:object w:dxaOrig="1100" w:dyaOrig="360">
-          <v:shape id="_x0000_i1044" type="#_x0000_t75" style="width:54.7pt;height:17.85pt" o:ole="">
-            <v:imagedata r:id="rId42" o:title=""/>
-          </v:shape>
-          <o:OLEObject Type="Embed" ProgID="Equation.DSMT4" ShapeID="_x0000_i1044" DrawAspect="Content" ObjectID="_1365700879" r:id="rId43"/>
-        </w:object>
-      </w:r>
-      <w:r>
-        <w:t>.</w:t>
-      </w:r>
-      <w:r>
-        <w:t xml:space="preserve"> </w:t>
-      </w:r>
-      <w:r>
-        <w:t xml:space="preserve">The most convenient way to enforce such constraint is by using </w:t>
-      </w:r>
-    </w:p>
-    <w:p>
-      <w:pPr>
-        <w:pStyle w:val="MTDisplayEquation"/>
-      </w:pPr>
-      <w:r>
-        <w:rPr>
-          <w:position w:val="-10"/>
-        </w:rPr>
-        <w:object w:dxaOrig="2000" w:dyaOrig="360">
-          <v:shape id="_x0000_i1045" type="#_x0000_t75" style="width:99.65pt;height:18.45pt" o:ole="">
-            <v:imagedata r:id="rId44" o:title=""/>
-          </v:shape>
-          <o:OLEObject Type="Embed" ProgID="Equation.DSMT4" ShapeID="_x0000_i1045" DrawAspect="Content" ObjectID="_1365700880" r:id="rId45"/>
-        </w:object>
-      </w:r>
-      <w:r>
-        <w:t xml:space="preserve">,                   </w:t>
+        <w:t>,</w:t>
+      </w:r>
+      <w:r>
+        <w:t xml:space="preserve">               </w:t>
       </w:r>
       <w:r>
         <w:fldChar w:fldCharType="begin"/>
@@ -671,124 +952,149 @@
       <w:pPr>
         <w:ind w:firstLine="0"/>
       </w:pPr>
-      <w:proofErr w:type="gramStart"/>
-      <w:r>
-        <w:lastRenderedPageBreak/>
-        <w:t>where</w:t>
-      </w:r>
-      <w:proofErr w:type="gramEnd"/>
+      <w:r>
+        <w:t xml:space="preserve">where </w:t>
+      </w:r>
+      <w:r>
+        <w:rPr>
+          <w:position w:val="-10"/>
+        </w:rPr>
+        <w:object w:dxaOrig="580" w:dyaOrig="300">
+          <v:shape id="_x0000_i1483" type="#_x0000_t75" style="width:29.25pt;height:15pt" o:ole="">
+            <v:imagedata r:id="rId38" o:title=""/>
+          </v:shape>
+          <o:OLEObject Type="Embed" ProgID="Equation.DSMT4" ShapeID="_x0000_i1483" DrawAspect="Content" ObjectID="_1365954347" r:id="rId39"/>
+        </w:object>
+      </w:r>
+      <w:r>
+        <w:t xml:space="preserve"> converts rotations from quaternion to matrix form, and the bracket notation </w:t>
+      </w:r>
+      <w:r>
+        <w:rPr>
+          <w:position w:val="-12"/>
+        </w:rPr>
+        <w:object w:dxaOrig="360" w:dyaOrig="320">
+          <v:shape id="_x0000_i1488" type="#_x0000_t75" style="width:18pt;height:15.75pt" o:ole="">
+            <v:imagedata r:id="rId40" o:title=""/>
+          </v:shape>
+          <o:OLEObject Type="Embed" ProgID="Equation.DSMT4" ShapeID="_x0000_i1488" DrawAspect="Content" ObjectID="_1365954348" r:id="rId41"/>
+        </w:object>
+      </w:r>
+      <w:r>
+        <w:t xml:space="preserve"> converts its argument to the </w:t>
+      </w:r>
+      <w:r>
+        <w:t xml:space="preserve">matrix operator form of the </w:t>
+      </w:r>
+      <w:r>
+        <w:t>cross</w:t>
+      </w:r>
       <w:r>
         <w:t xml:space="preserve"> </w:t>
       </w:r>
       <w:r>
+        <w:t>product.</w:t>
+      </w:r>
+    </w:p>
+    <w:p>
+      <w:r>
+        <w:t xml:space="preserve">DAVID WILL REWRITE THIS PARAGRAPH: </w:t>
+      </w:r>
+      <w:r>
+        <w:t xml:space="preserve">Therefore, the recovered motion can be directly compared to the candidate trajectory </w:t>
+      </w:r>
+      <w:r>
         <w:rPr>
           <w:position w:val="-4"/>
         </w:rPr>
-        <w:object w:dxaOrig="260" w:dyaOrig="260">
-          <v:shape id="_x0000_i1046" type="#_x0000_t75" style="width:12.1pt;height:12.65pt" o:ole="">
+        <w:object w:dxaOrig="180" w:dyaOrig="180">
+          <v:shape id="_x0000_i1144" type="#_x0000_t75" style="width:9pt;height:9pt" o:ole="">
+            <v:imagedata r:id="rId42" o:title=""/>
+          </v:shape>
+          <o:OLEObject Type="Embed" ProgID="Equation.DSMT4" ShapeID="_x0000_i1144" DrawAspect="Content" ObjectID="_1365954349" r:id="rId43"/>
+        </w:object>
+      </w:r>
+      <w:r>
+        <w:t>which is represented as a relative quaternion</w:t>
+      </w:r>
+      <w:r>
+        <w:rPr>
+          <w:position w:val="-12"/>
+        </w:rPr>
+        <w:object w:dxaOrig="1660" w:dyaOrig="340">
+          <v:shape id="_x0000_i1146" type="#_x0000_t75" style="width:83.25pt;height:17.25pt" o:ole="">
+            <v:imagedata r:id="rId44" o:title=""/>
+          </v:shape>
+          <o:OLEObject Type="Embed" ProgID="Equation.DSMT4" ShapeID="_x0000_i1146" DrawAspect="Content" ObjectID="_1365954350" r:id="rId45"/>
+        </w:object>
+      </w:r>
+      <w:r>
+        <w:rPr>
+          <w:position w:val="-4"/>
+        </w:rPr>
+        <w:t xml:space="preserve"> </w:t>
+      </w:r>
+      <w:r>
+        <w:t>and a relative translation</w:t>
+      </w:r>
+      <w:r>
+        <w:rPr>
+          <w:position w:val="-12"/>
+        </w:rPr>
+        <w:object w:dxaOrig="1660" w:dyaOrig="320">
+          <v:shape id="_x0000_i1148" type="#_x0000_t75" style="width:83.25pt;height:15.75pt" o:ole="">
             <v:imagedata r:id="rId46" o:title=""/>
           </v:shape>
-          <o:OLEObject Type="Embed" ProgID="Equation.DSMT4" ShapeID="_x0000_i1046" DrawAspect="Content" ObjectID="_1365700881" r:id="rId47"/>
+          <o:OLEObject Type="Embed" ProgID="Equation.DSMT4" ShapeID="_x0000_i1148" DrawAspect="Content" ObjectID="_1365954351" r:id="rId47"/>
         </w:object>
       </w:r>
       <w:r>
-        <w:t xml:space="preserve">and </w:t>
+        <w:t xml:space="preserve">. Hence, we compute the residual of </w:t>
       </w:r>
       <w:r>
         <w:rPr>
           <w:position w:val="-4"/>
         </w:rPr>
-        <w:object w:dxaOrig="260" w:dyaOrig="260">
-          <v:shape id="_x0000_i1047" type="#_x0000_t75" style="width:12.65pt;height:12.65pt" o:ole="">
+        <w:object w:dxaOrig="180" w:dyaOrig="180">
+          <v:shape id="_x0000_i1150" type="#_x0000_t75" style="width:9pt;height:9pt" o:ole="">
             <v:imagedata r:id="rId48" o:title=""/>
           </v:shape>
-          <o:OLEObject Type="Embed" ProgID="Equation.DSMT4" ShapeID="_x0000_i1047" DrawAspect="Content" ObjectID="_1365700882" r:id="rId49"/>
+          <o:OLEObject Type="Embed" ProgID="Equation.DSMT4" ShapeID="_x0000_i1150" DrawAspect="Content" ObjectID="_1365954352" r:id="rId49"/>
         </w:object>
       </w:r>
       <w:r>
-        <w:t xml:space="preserve">are the </w:t>
-      </w:r>
-      <w:proofErr w:type="spellStart"/>
-      <w:r>
-        <w:t>orthonormal</w:t>
-      </w:r>
-      <w:proofErr w:type="spellEnd"/>
-      <w:r>
-        <w:t xml:space="preserve"> matrices obtained from the singular value decomposition of the estimated essential matrix (</w:t>
-      </w:r>
-      <w:proofErr w:type="spellStart"/>
-      <w:r>
-        <w:t>i.e</w:t>
-      </w:r>
-      <w:proofErr w:type="spellEnd"/>
-      <w:r>
-        <w:rPr>
-          <w:position w:val="-6"/>
-        </w:rPr>
-        <w:object w:dxaOrig="1140" w:dyaOrig="320">
-          <v:shape id="_x0000_i1048" type="#_x0000_t75" style="width:57.6pt;height:16.15pt" o:ole="">
+        <w:t>a</w:t>
+      </w:r>
+      <w:r>
+        <w:t>s</w:t>
+      </w:r>
+    </w:p>
+    <w:p>
+      <w:pPr>
+        <w:pStyle w:val="MTDisplayEquation"/>
+      </w:pPr>
+      <w:r>
+        <w:tab/>
+      </w:r>
+      <w:r>
+        <w:rPr>
+          <w:position w:val="-12"/>
+        </w:rPr>
+        <w:object w:dxaOrig="3820" w:dyaOrig="340">
+          <v:shape id="_x0000_i1564" type="#_x0000_t75" style="width:191.25pt;height:17.25pt" o:ole="">
             <v:imagedata r:id="rId50" o:title=""/>
           </v:shape>
-          <o:OLEObject Type="Embed" ProgID="Equation.DSMT4" ShapeID="_x0000_i1048" DrawAspect="Content" ObjectID="_1365700883" r:id="rId51"/>
+          <o:OLEObject Type="Embed" ProgID="Equation.DSMT4" ShapeID="_x0000_i1564" DrawAspect="Content" ObjectID="_1365954353" r:id="rId51"/>
         </w:object>
       </w:r>
       <w:r>
-        <w:t xml:space="preserve">). </w:t>
-      </w:r>
-    </w:p>
-    <w:p>
-      <w:pPr>
-        <w:ind w:firstLine="0"/>
-      </w:pPr>
-      <w:r>
-        <w:t xml:space="preserve">Once the essential matrix is computed, it can be factored into the product of a skew symmetric matrix and a rotational matrix. Such decomposition is, however, not unique. Following [3], the projection matrices corresponding to the two views at the two nodes </w:t>
-      </w:r>
-      <w:r>
-        <w:rPr>
-          <w:position w:val="-6"/>
-        </w:rPr>
-        <w:object w:dxaOrig="200" w:dyaOrig="220">
-          <v:shape id="_x0000_i1049" type="#_x0000_t75" style="width:9.2pt;height:11.5pt" o:ole="">
-            <v:imagedata r:id="rId8" o:title=""/>
-          </v:shape>
-          <o:OLEObject Type="Embed" ProgID="Equation.DSMT4" ShapeID="_x0000_i1049" DrawAspect="Content" ObjectID="_1365700884" r:id="rId52"/>
-        </w:object>
-      </w:r>
-      <w:r>
-        <w:t xml:space="preserve">and </w:t>
-      </w:r>
-      <w:r>
-        <w:rPr>
-          <w:position w:val="-6"/>
-        </w:rPr>
-        <w:object w:dxaOrig="200" w:dyaOrig="279">
-          <v:shape id="_x0000_i1050" type="#_x0000_t75" style="width:9.2pt;height:14.4pt" o:ole="">
-            <v:imagedata r:id="rId53" o:title=""/>
-          </v:shape>
-          <o:OLEObject Type="Embed" ProgID="Equation.DSMT4" ShapeID="_x0000_i1050" DrawAspect="Content" ObjectID="_1365700885" r:id="rId54"/>
-        </w:object>
-      </w:r>
-      <w:r>
-        <w:t xml:space="preserve"> can be formed by </w:t>
-      </w:r>
-    </w:p>
-    <w:p>
-      <w:pPr>
-        <w:pStyle w:val="MTDisplayEquation"/>
-      </w:pPr>
-      <w:r>
-        <w:rPr>
-          <w:position w:val="-14"/>
-        </w:rPr>
-        <w:object w:dxaOrig="1200" w:dyaOrig="400">
-          <v:shape id="_x0000_i1051" type="#_x0000_t75" style="width:59.35pt;height:20.15pt" o:ole="">
-            <v:imagedata r:id="rId55" o:title=""/>
-          </v:shape>
-          <o:OLEObject Type="Embed" ProgID="Equation.DSMT4" ShapeID="_x0000_i1051" DrawAspect="Content" ObjectID="_1365700886" r:id="rId56"/>
-        </w:object>
-      </w:r>
-      <w:r>
-        <w:t xml:space="preserve">                                     </w:t>
+        <w:t xml:space="preserve">.  </w:t>
+      </w:r>
+      <w:r>
+        <w:t xml:space="preserve"> </w:t>
+      </w:r>
+      <w:r>
+        <w:t xml:space="preserve">  </w:t>
       </w:r>
       <w:r>
         <w:fldChar w:fldCharType="begin"/>
@@ -827,357 +1133,6 @@
       <w:pPr>
         <w:pStyle w:val="MTDisplayEquation"/>
       </w:pPr>
-      <w:r>
-        <w:rPr>
-          <w:position w:val="-76"/>
-        </w:rPr>
-        <w:object w:dxaOrig="2700" w:dyaOrig="1640">
-          <v:shape id="_x0000_i1052" type="#_x0000_t75" style="width:135.35pt;height:81.2pt" o:ole="">
-            <v:imagedata r:id="rId57" o:title=""/>
-          </v:shape>
-          <o:OLEObject Type="Embed" ProgID="Equation.DSMT4" ShapeID="_x0000_i1052" DrawAspect="Content" ObjectID="_1365700887" r:id="rId58"/>
-        </w:object>
-      </w:r>
-      <w:r>
-        <w:t xml:space="preserve">           </w:t>
-      </w:r>
-      <w:r>
-        <w:fldChar w:fldCharType="begin"/>
-      </w:r>
-      <w:r>
-        <w:instrText xml:space="preserve"> MACROBUTTON MTPlaceRef \* MERGEFORMAT </w:instrText>
-      </w:r>
-      <w:r>
-        <w:fldChar w:fldCharType="begin"/>
-      </w:r>
-      <w:r>
-        <w:instrText xml:space="preserve"> SEQ MTEqn \h \* MERGEFORMAT </w:instrText>
-      </w:r>
-      <w:r>
-        <w:fldChar w:fldCharType="end"/>
-      </w:r>
-      <w:r>
-        <w:instrText>(</w:instrText>
-      </w:r>
-      <w:fldSimple w:instr=" SEQ MTEqn \c \* Arabic \* MERGEFORMAT ">
-        <w:r>
-          <w:rPr>
-            <w:noProof/>
-          </w:rPr>
-          <w:instrText>6</w:instrText>
-        </w:r>
-      </w:fldSimple>
-      <w:r>
-        <w:instrText>)</w:instrText>
-      </w:r>
-      <w:r>
-        <w:fldChar w:fldCharType="end"/>
-      </w:r>
-    </w:p>
-    <w:p>
-      <w:pPr>
-        <w:ind w:firstLine="0"/>
-      </w:pPr>
-      <w:proofErr w:type="gramStart"/>
-      <w:r>
-        <w:t>where</w:t>
-      </w:r>
-      <w:proofErr w:type="gramEnd"/>
-      <w:r>
-        <w:t xml:space="preserve"> </w:t>
-      </w:r>
-      <w:r>
-        <w:rPr>
-          <w:position w:val="-14"/>
-        </w:rPr>
-        <w:object w:dxaOrig="520" w:dyaOrig="380">
-          <v:shape id="_x0000_i1053" type="#_x0000_t75" style="width:25.9pt;height:19.6pt" o:ole="">
-            <v:imagedata r:id="rId59" o:title=""/>
-          </v:shape>
-          <o:OLEObject Type="Embed" ProgID="Equation.DSMT4" ShapeID="_x0000_i1053" DrawAspect="Content" ObjectID="_1365700888" r:id="rId60"/>
-        </w:object>
-      </w:r>
-      <w:r>
-        <w:t>is the last column of</w:t>
-      </w:r>
-      <w:r>
-        <w:rPr>
-          <w:position w:val="-4"/>
-        </w:rPr>
-        <w:object w:dxaOrig="260" w:dyaOrig="260">
-          <v:shape id="_x0000_i1054" type="#_x0000_t75" style="width:12.65pt;height:12.65pt" o:ole="">
-            <v:imagedata r:id="rId61" o:title=""/>
-          </v:shape>
-          <o:OLEObject Type="Embed" ProgID="Equation.DSMT4" ShapeID="_x0000_i1054" DrawAspect="Content" ObjectID="_1365700889" r:id="rId62"/>
-        </w:object>
-      </w:r>
-      <w:r>
-        <w:t>, and</w:t>
-      </w:r>
-    </w:p>
-    <w:p>
-      <w:pPr>
-        <w:pStyle w:val="MTDisplayEquation"/>
-      </w:pPr>
-      <w:r>
-        <w:rPr>
-          <w:position w:val="-50"/>
-        </w:rPr>
-        <w:object w:dxaOrig="1620" w:dyaOrig="1120">
-          <v:shape id="_x0000_i1055" type="#_x0000_t75" style="width:81.2pt;height:56.45pt" o:ole="">
-            <v:imagedata r:id="rId63" o:title=""/>
-          </v:shape>
-          <o:OLEObject Type="Embed" ProgID="Equation.DSMT4" ShapeID="_x0000_i1055" DrawAspect="Content" ObjectID="_1365700890" r:id="rId64"/>
-        </w:object>
-      </w:r>
-      <w:r>
-        <w:t xml:space="preserve">.                            </w:t>
-      </w:r>
-      <w:r>
-        <w:fldChar w:fldCharType="begin"/>
-      </w:r>
-      <w:r>
-        <w:instrText xml:space="preserve"> MACROBUTTON MTPlaceRef \* MERGEFORMAT </w:instrText>
-      </w:r>
-      <w:r>
-        <w:fldChar w:fldCharType="begin"/>
-      </w:r>
-      <w:r>
-        <w:instrText xml:space="preserve"> SEQ MTEqn \h \* MERGEFORMAT </w:instrText>
-      </w:r>
-      <w:r>
-        <w:fldChar w:fldCharType="end"/>
-      </w:r>
-      <w:r>
-        <w:instrText>(</w:instrText>
-      </w:r>
-      <w:fldSimple w:instr=" SEQ MTEqn \c \* Arabic \* MERGEFORMAT ">
-        <w:r>
-          <w:rPr>
-            <w:noProof/>
-          </w:rPr>
-          <w:instrText>7</w:instrText>
-        </w:r>
-      </w:fldSimple>
-      <w:r>
-        <w:instrText>)</w:instrText>
-      </w:r>
-      <w:r>
-        <w:fldChar w:fldCharType="end"/>
-      </w:r>
-    </w:p>
-    <w:p>
-      <w:r>
-        <w:t xml:space="preserve">Since there are </w:t>
-      </w:r>
-      <w:r>
-        <w:rPr>
-          <w:iCs/>
-        </w:rPr>
-        <w:t>four possible choices for the second camera matrix</w:t>
-      </w:r>
-      <w:r>
-        <w:rPr>
-          <w:iCs/>
-          <w:position w:val="-12"/>
-        </w:rPr>
-        <w:object w:dxaOrig="320" w:dyaOrig="360">
-          <v:shape id="_x0000_i1056" type="#_x0000_t75" style="width:15.55pt;height:19pt" o:ole="">
-            <v:imagedata r:id="rId65" o:title=""/>
-          </v:shape>
-          <o:OLEObject Type="Embed" ProgID="Equation.DSMT4" ShapeID="_x0000_i1056" DrawAspect="Content" ObjectID="_1365700891" r:id="rId66"/>
-        </w:object>
-      </w:r>
-      <w:r>
-        <w:t>,</w:t>
-      </w:r>
-      <w:r>
-        <w:t xml:space="preserve"> we employ the visibility constraint to select the correct solution. In that, we triangulate each matched pair using each of the solutions, and accordingly select the solution which results in a positive depth for the highest number of pairs. </w:t>
-      </w:r>
-    </w:p>
-    <w:p>
-      <w:r>
-        <w:t xml:space="preserve">The previous steps provide a linear estimate for the motion parameters. We further optimize the computed parameters using bundle adjustment [2], where the motion and structure are adjusted by minimizing the </w:t>
-      </w:r>
-      <w:proofErr w:type="spellStart"/>
-      <w:r>
-        <w:t>reprojection</w:t>
-      </w:r>
-      <w:proofErr w:type="spellEnd"/>
-      <w:r>
-        <w:t xml:space="preserve"> error using </w:t>
-      </w:r>
-      <w:proofErr w:type="spellStart"/>
-      <w:r>
-        <w:t>Levenberg</w:t>
-      </w:r>
-      <w:proofErr w:type="spellEnd"/>
-      <w:r>
-        <w:t xml:space="preserve"> Marquardt </w:t>
-      </w:r>
-      <w:r>
-        <w:t>algorithm.</w:t>
-      </w:r>
-    </w:p>
-    <w:p>
-      <w:r>
-        <w:t>The estimated cameras contain the relative rotation matrix</w:t>
-      </w:r>
-      <w:r>
-        <w:rPr>
-          <w:position w:val="-14"/>
-        </w:rPr>
-        <w:object w:dxaOrig="560" w:dyaOrig="420">
-          <v:shape id="_x0000_i1057" type="#_x0000_t75" style="width:27.05pt;height:20.15pt" o:ole="">
-            <v:imagedata r:id="rId18" o:title=""/>
-          </v:shape>
-          <o:OLEObject Type="Embed" ProgID="Equation.DSMT4" ShapeID="_x0000_i1057" DrawAspect="Content" ObjectID="_1365700892" r:id="rId67"/>
-        </w:object>
-      </w:r>
-      <w:r>
-        <w:t>represented as quaternion</w:t>
-      </w:r>
-      <w:r>
-        <w:rPr>
-          <w:position w:val="-14"/>
-        </w:rPr>
-        <w:object w:dxaOrig="520" w:dyaOrig="380">
-          <v:shape id="_x0000_i1058" type="#_x0000_t75" style="width:24.2pt;height:17.85pt" o:ole="">
-            <v:imagedata r:id="rId68" o:title=""/>
-          </v:shape>
-          <o:OLEObject Type="Embed" ProgID="Equation.DSMT4" ShapeID="_x0000_i1058" DrawAspect="Content" ObjectID="_1365700893" r:id="rId69"/>
-        </w:object>
-      </w:r>
-      <w:r>
-        <w:t>, and the relative translation</w:t>
-      </w:r>
-      <w:r>
-        <w:rPr>
-          <w:position w:val="-14"/>
-        </w:rPr>
-        <w:object w:dxaOrig="499" w:dyaOrig="380">
-          <v:shape id="_x0000_i1059" type="#_x0000_t75" style="width:26.5pt;height:18.45pt" o:ole="">
-            <v:imagedata r:id="rId20" o:title=""/>
-          </v:shape>
-          <o:OLEObject Type="Embed" ProgID="Equation.DSMT4" ShapeID="_x0000_i1059" DrawAspect="Content" ObjectID="_1365700894" r:id="rId70"/>
-        </w:object>
-      </w:r>
-      <w:r>
-        <w:t xml:space="preserve">. Therefore, the recovered motion can be directly compared to the candidate trajectory </w:t>
-      </w:r>
-      <w:r>
-        <w:rPr>
-          <w:position w:val="-4"/>
-        </w:rPr>
-        <w:object w:dxaOrig="200" w:dyaOrig="200">
-          <v:shape id="_x0000_i1060" type="#_x0000_t75" style="width:9.2pt;height:9.2pt" o:ole="">
-            <v:imagedata r:id="rId71" o:title=""/>
-          </v:shape>
-          <o:OLEObject Type="Embed" ProgID="Equation.DSMT4" ShapeID="_x0000_i1060" DrawAspect="Content" ObjectID="_1365700895" r:id="rId72"/>
-        </w:object>
-      </w:r>
-      <w:r>
-        <w:t>which is represented as a relative quaternion</w:t>
-      </w:r>
-      <w:r>
-        <w:rPr>
-          <w:position w:val="-14"/>
-        </w:rPr>
-        <w:object w:dxaOrig="1939" w:dyaOrig="400">
-          <v:shape id="_x0000_i1061" type="#_x0000_t75" style="width:95.05pt;height:21.3pt" o:ole="">
-            <v:imagedata r:id="rId73" o:title=""/>
-          </v:shape>
-          <o:OLEObject Type="Embed" ProgID="Equation.DSMT4" ShapeID="_x0000_i1061" DrawAspect="Content" ObjectID="_1365700896" r:id="rId74"/>
-        </w:object>
-      </w:r>
-      <w:r>
-        <w:rPr>
-          <w:position w:val="-4"/>
-        </w:rPr>
-        <w:t xml:space="preserve"> </w:t>
-      </w:r>
-      <w:r>
-        <w:t>and a relative translation</w:t>
-      </w:r>
-      <w:r>
-        <w:rPr>
-          <w:position w:val="-14"/>
-        </w:rPr>
-        <w:object w:dxaOrig="1900" w:dyaOrig="380">
-          <v:shape id="_x0000_i1062" type="#_x0000_t75" style="width:95.6pt;height:20.15pt" o:ole="">
-            <v:imagedata r:id="rId75" o:title=""/>
-          </v:shape>
-          <o:OLEObject Type="Embed" ProgID="Equation.DSMT4" ShapeID="_x0000_i1062" DrawAspect="Content" ObjectID="_1365700897" r:id="rId76"/>
-        </w:object>
-      </w:r>
-      <w:r>
-        <w:t xml:space="preserve">. Hence, we compute the residual of </w:t>
-      </w:r>
-      <w:r>
-        <w:rPr>
-          <w:position w:val="-4"/>
-        </w:rPr>
-        <w:object w:dxaOrig="200" w:dyaOrig="200">
-          <v:shape id="_x0000_i1063" type="#_x0000_t75" style="width:9.2pt;height:9.2pt" o:ole="">
-            <v:imagedata r:id="rId77" o:title=""/>
-          </v:shape>
-          <o:OLEObject Type="Embed" ProgID="Equation.DSMT4" ShapeID="_x0000_i1063" DrawAspect="Content" ObjectID="_1365700898" r:id="rId78"/>
-        </w:object>
-      </w:r>
-      <w:r>
-        <w:t>as</w:t>
-      </w:r>
-    </w:p>
-    <w:p>
-      <w:pPr>
-        <w:pStyle w:val="MTDisplayEquation"/>
-      </w:pPr>
-      <w:r>
-        <w:rPr>
-          <w:position w:val="-14"/>
-        </w:rPr>
-        <w:object w:dxaOrig="4440" w:dyaOrig="400">
-          <v:shape id="_x0000_i1064" type="#_x0000_t75" style="width:223.5pt;height:20.15pt" o:ole="">
-            <v:imagedata r:id="rId79" o:title=""/>
-          </v:shape>
-          <o:OLEObject Type="Embed" ProgID="Equation.DSMT4" ShapeID="_x0000_i1064" DrawAspect="Content" ObjectID="_1365700899" r:id="rId80"/>
-        </w:object>
-      </w:r>
-      <w:r>
-        <w:t xml:space="preserve"> ,              </w:t>
-      </w:r>
-      <w:r>
-        <w:fldChar w:fldCharType="begin"/>
-      </w:r>
-      <w:r>
-        <w:instrText xml:space="preserve"> MACROBUTTON MTPlaceRef \* MERGEFORMAT </w:instrText>
-      </w:r>
-      <w:r>
-        <w:fldChar w:fldCharType="begin"/>
-      </w:r>
-      <w:r>
-        <w:instrText xml:space="preserve"> SEQ MTEqn \h \* MERGEFORMAT </w:instrText>
-      </w:r>
-      <w:r>
-        <w:fldChar w:fldCharType="end"/>
-      </w:r>
-      <w:r>
-        <w:instrText>(</w:instrText>
-      </w:r>
-      <w:fldSimple w:instr=" SEQ MTEqn \c \* Arabic \* MERGEFORMAT ">
-        <w:r>
-          <w:rPr>
-            <w:noProof/>
-          </w:rPr>
-          <w:instrText>8</w:instrText>
-        </w:r>
-      </w:fldSimple>
-      <w:r>
-        <w:instrText>)</w:instrText>
-      </w:r>
-      <w:r>
-        <w:fldChar w:fldCharType="end"/>
-      </w:r>
     </w:p>
     <w:p>
       <w:pPr>
@@ -1186,15 +1141,249 @@
         <w:jc w:val="left"/>
       </w:pPr>
       <w:r>
-        <w:br w:type="page"/>
-      </w:r>
+        <w:t>References:</w:t>
+      </w:r>
+    </w:p>
+    <w:p>
+      <w:r>
+        <w:t xml:space="preserve">[1] </w:t>
+      </w:r>
+      <w:r>
+        <w:t xml:space="preserve">R. I. Hartley. In defense of the eight-point algorithm. </w:t>
+      </w:r>
+      <w:r>
+        <w:rPr>
+          <w:i/>
+          <w:iCs/>
+        </w:rPr>
+        <w:t xml:space="preserve">IEEE Transactions on Pattern Analysis and Machine Intelligence, </w:t>
+      </w:r>
+      <w:r>
+        <w:t>19(6):580 - 593, October 1997.</w:t>
+      </w:r>
+    </w:p>
+    <w:p>
+      <w:r>
+        <w:rPr>
+          <w:bCs/>
+        </w:rPr>
+        <w:t>[</w:t>
+      </w:r>
+      <w:r>
+        <w:t xml:space="preserve">2] M.I.A. </w:t>
+      </w:r>
+      <w:proofErr w:type="spellStart"/>
+      <w:r>
+        <w:t>Lourakis</w:t>
+      </w:r>
+      <w:proofErr w:type="spellEnd"/>
+      <w:r>
+        <w:t xml:space="preserve"> and A.A. </w:t>
+      </w:r>
+      <w:proofErr w:type="spellStart"/>
+      <w:r>
+        <w:t>Argyros</w:t>
+      </w:r>
+      <w:proofErr w:type="spellEnd"/>
+      <w:r>
+        <w:t>, “SBA: A Software Package for Generic Sparse Bundle Adjustment”, </w:t>
+      </w:r>
+      <w:r>
+        <w:t>ACM Transactions on Mathematical Software, vol. 36, no. 1, pp. 1-30 (Mar. 2009).</w:t>
+      </w:r>
+    </w:p>
+    <w:p>
+      <w:pPr>
+        <w:jc w:val="left"/>
+      </w:pPr>
+      <w:r>
+        <w:t xml:space="preserve">[3] R. </w:t>
+      </w:r>
+      <w:r>
+        <w:t>Hartley</w:t>
+      </w:r>
+      <w:r>
+        <w:t xml:space="preserve"> and A.</w:t>
+      </w:r>
+      <w:r>
+        <w:t xml:space="preserve"> </w:t>
+      </w:r>
+      <w:proofErr w:type="spellStart"/>
+      <w:r>
+        <w:t>Zisserman</w:t>
+      </w:r>
+      <w:proofErr w:type="spellEnd"/>
+      <w:r>
+        <w:t>,</w:t>
+      </w:r>
+      <w:r>
+        <w:t xml:space="preserve"> "Multiple View Geometry in Computer Vision",</w:t>
+      </w:r>
+      <w:r>
+        <w:t xml:space="preserve"> 2004.</w:t>
+      </w:r>
+    </w:p>
+    <w:p>
+      <w:pPr>
+        <w:jc w:val="left"/>
+      </w:pPr>
+      <w:r>
+        <w:t xml:space="preserve">[4] </w:t>
+      </w:r>
+      <w:r>
+        <w:t xml:space="preserve">Herbert Bay, Andreas </w:t>
+      </w:r>
+      <w:proofErr w:type="spellStart"/>
+      <w:r>
+        <w:t>Ess</w:t>
+      </w:r>
+      <w:proofErr w:type="spellEnd"/>
+      <w:r>
+        <w:t xml:space="preserve">, </w:t>
+      </w:r>
+      <w:proofErr w:type="spellStart"/>
+      <w:r>
+        <w:t>Tinne</w:t>
+      </w:r>
+      <w:proofErr w:type="spellEnd"/>
+      <w:r>
+        <w:t xml:space="preserve"> </w:t>
+      </w:r>
+      <w:proofErr w:type="spellStart"/>
+      <w:r>
+        <w:t>Tuytelaars</w:t>
+      </w:r>
+      <w:proofErr w:type="spellEnd"/>
+      <w:r>
+        <w:t xml:space="preserve">, Luc Van </w:t>
+      </w:r>
+      <w:proofErr w:type="spellStart"/>
+      <w:r>
+        <w:t>Gool</w:t>
+      </w:r>
+      <w:proofErr w:type="spellEnd"/>
+      <w:r>
+        <w:t> "SURF: Speeded Up Robust Features", Computer Vision and Image Understanding (CVIU), 2008</w:t>
+      </w:r>
+      <w:r>
+        <w:t>.</w:t>
+      </w:r>
+    </w:p>
+    <w:p>
+      <w:pPr>
+        <w:jc w:val="left"/>
+      </w:pPr>
+    </w:p>
+    <w:p>
+      <w:pPr>
+        <w:jc w:val="left"/>
+      </w:pPr>
+    </w:p>
+    <w:p>
+      <w:pPr>
+        <w:jc w:val="left"/>
+      </w:pPr>
+    </w:p>
+    <w:p>
+      <w:pPr>
+        <w:jc w:val="left"/>
+      </w:pPr>
+    </w:p>
+    <w:p>
+      <w:pPr>
+        <w:jc w:val="left"/>
+      </w:pPr>
+    </w:p>
+    <w:p>
+      <w:pPr>
+        <w:jc w:val="left"/>
+      </w:pPr>
+    </w:p>
+    <w:p>
+      <w:pPr>
+        <w:jc w:val="left"/>
+      </w:pPr>
+    </w:p>
+    <w:p>
+      <w:pPr>
+        <w:jc w:val="left"/>
+      </w:pPr>
+    </w:p>
+    <w:p>
+      <w:pPr>
+        <w:jc w:val="left"/>
+      </w:pPr>
+    </w:p>
+    <w:p>
+      <w:pPr>
+        <w:jc w:val="left"/>
+      </w:pPr>
+    </w:p>
+    <w:p>
+      <w:pPr>
+        <w:jc w:val="left"/>
+      </w:pPr>
+    </w:p>
+    <w:p>
+      <w:pPr>
+        <w:jc w:val="left"/>
+      </w:pPr>
+    </w:p>
+    <w:p>
+      <w:pPr>
+        <w:jc w:val="left"/>
+      </w:pPr>
+    </w:p>
+    <w:p>
+      <w:pPr>
+        <w:jc w:val="left"/>
+      </w:pPr>
+    </w:p>
+    <w:p>
+      <w:pPr>
+        <w:jc w:val="left"/>
+      </w:pPr>
+    </w:p>
+    <w:p>
+      <w:pPr>
+        <w:jc w:val="left"/>
+      </w:pPr>
+    </w:p>
+    <w:p>
+      <w:pPr>
+        <w:jc w:val="left"/>
+      </w:pPr>
+    </w:p>
+    <w:p>
+      <w:pPr>
+        <w:jc w:val="left"/>
+      </w:pPr>
+    </w:p>
+    <w:p>
+      <w:pPr>
+        <w:jc w:val="left"/>
+      </w:pPr>
+    </w:p>
+    <w:p>
+      <w:pPr>
+        <w:jc w:val="left"/>
+      </w:pPr>
+    </w:p>
+    <w:p>
+      <w:pPr>
+        <w:jc w:val="left"/>
+      </w:pPr>
+    </w:p>
+    <w:p>
+      <w:pPr>
+        <w:jc w:val="left"/>
+      </w:pPr>
     </w:p>
     <w:p>
       <w:pPr>
         <w:pStyle w:val="Heading2"/>
       </w:pPr>
       <w:r>
-        <w:lastRenderedPageBreak/>
         <w:t>Modeling the Residual</w:t>
       </w:r>
       <w:r>
@@ -1213,13 +1402,13 @@
         <w:rPr>
           <w:rFonts w:cs="TimesNewRomanPS-BoldMT"/>
           <w:bCs/>
-          <w:position w:val="-14"/>
-        </w:rPr>
-        <w:object w:dxaOrig="499" w:dyaOrig="380">
-          <v:shape id="_x0000_i1065" type="#_x0000_t75" style="width:25.35pt;height:19pt" o:ole="">
-            <v:imagedata r:id="rId81" o:title=""/>
+          <w:position w:val="-12"/>
+        </w:rPr>
+        <w:object w:dxaOrig="420" w:dyaOrig="320">
+          <v:shape id="_x0000_i1154" type="#_x0000_t75" style="width:21pt;height:15.75pt" o:ole="">
+            <v:imagedata r:id="rId52" o:title=""/>
           </v:shape>
-          <o:OLEObject Type="Embed" ProgID="Equation.DSMT4" ShapeID="_x0000_i1065" DrawAspect="Content" ObjectID="_1365700900" r:id="rId82"/>
+          <o:OLEObject Type="Embed" ProgID="Equation.DSMT4" ShapeID="_x0000_i1154" DrawAspect="Content" ObjectID="_1365954354" r:id="rId53"/>
         </w:object>
       </w:r>
       <w:r>
@@ -1253,21 +1442,17 @@
       </w:r>
       <w:proofErr w:type="spellEnd"/>
       <w:r>
-        <w:t xml:space="preserve"> response using the sum of squared error (SSE). Figure 1 illustrates the obtained results. In our experiments, we found that even as simple as a single Gaussian is appropriate for modeling the error, and that the SSE decreases with increasing the number of Gaussian components, while being generally close to the SSE obtained when using the KDE. In our framework, we use a single Gaussian component in order to avoid over-fitting. </w:t>
-      </w:r>
-      <w:proofErr w:type="gramStart"/>
-      <w:r>
-        <w:t xml:space="preserve">Given the residual </w:t>
+        <w:t xml:space="preserve"> response using the sum of squared error (SSE). Figure 1 illustrates the obtained results. In our experiments, we found that even as simple as a single Gaussian is appropriate for modeling the error, and that the SSE decreases with increasing the number of Gaussian components, while being generally close to the SSE obtained when using the KDE. In our framework, we use a single Gaussian component in order to avoid over-fitting. Given the residual </w:t>
       </w:r>
       <w:r>
         <w:rPr>
           <w:position w:val="-12"/>
         </w:rPr>
         <w:object w:dxaOrig="240" w:dyaOrig="320">
-          <v:shape id="_x0000_i1066" type="#_x0000_t75" style="width:12.1pt;height:15.55pt" o:ole="">
-            <v:imagedata r:id="rId83" o:title=""/>
+          <v:shape id="_x0000_i1156" type="#_x0000_t75" style="width:12pt;height:15.75pt" o:ole="">
+            <v:imagedata r:id="rId54" o:title=""/>
           </v:shape>
-          <o:OLEObject Type="Embed" ProgID="Equation.DSMT4" ShapeID="_x0000_i1066" DrawAspect="Content" ObjectID="_1365700901" r:id="rId84"/>
+          <o:OLEObject Type="Embed" ProgID="Equation.DSMT4" ShapeID="_x0000_i1156" DrawAspect="Content" ObjectID="_1365954355" r:id="rId55"/>
         </w:object>
       </w:r>
       <w:r>
@@ -1283,11 +1468,11 @@
         <w:rPr>
           <w:position w:val="-10"/>
         </w:rPr>
-        <w:object w:dxaOrig="240" w:dyaOrig="320">
-          <v:shape id="_x0000_i1067" type="#_x0000_t75" style="width:10.95pt;height:14.4pt" o:ole="">
-            <v:imagedata r:id="rId85" o:title=""/>
+        <w:object w:dxaOrig="220" w:dyaOrig="279">
+          <v:shape id="_x0000_i1158" type="#_x0000_t75" style="width:11.25pt;height:14.25pt" o:ole="">
+            <v:imagedata r:id="rId56" o:title=""/>
           </v:shape>
-          <o:OLEObject Type="Embed" ProgID="Equation.DSMT4" ShapeID="_x0000_i1067" DrawAspect="Content" ObjectID="_1365700902" r:id="rId86"/>
+          <o:OLEObject Type="Embed" ProgID="Equation.DSMT4" ShapeID="_x0000_i1158" DrawAspect="Content" ObjectID="_1365954356" r:id="rId57"/>
         </w:object>
       </w:r>
       <w:r>
@@ -1301,25 +1486,24 @@
       <w:r>
         <w:t>.</w:t>
       </w:r>
-      <w:proofErr w:type="gramEnd"/>
       <w:r>
         <w:rPr>
           <w:position w:val="-10"/>
         </w:rPr>
-        <w:object w:dxaOrig="1240" w:dyaOrig="320">
-          <v:shape id="_x0000_i1068" type="#_x0000_t75" style="width:61.65pt;height:15.55pt" o:ole="">
-            <v:imagedata r:id="rId87" o:title=""/>
+        <w:object w:dxaOrig="1080" w:dyaOrig="300">
+          <v:shape id="_x0000_i1160" type="#_x0000_t75" style="width:54pt;height:15pt" o:ole="">
+            <v:imagedata r:id="rId58" o:title=""/>
           </v:shape>
-          <o:OLEObject Type="Embed" ProgID="Equation.DSMT4" ShapeID="_x0000_i1068" DrawAspect="Content" ObjectID="_1365700903" r:id="rId88"/>
+          <o:OLEObject Type="Embed" ProgID="Equation.DSMT4" ShapeID="_x0000_i1160" DrawAspect="Content" ObjectID="_1365954357" r:id="rId59"/>
         </w:object>
       </w:r>
       <w:r>
         <w:t>), we compute the normalized Sum of Squared Differences (SSD)</w:t>
       </w:r>
     </w:p>
-    <w:p/>
-    <w:p>
-      <w:pPr>
+    <w:p>
+      <w:pPr>
+        <w:spacing w:line="240" w:lineRule="auto"/>
         <w:jc w:val="center"/>
       </w:pPr>
       <w:r>
@@ -1327,10 +1511,10 @@
           <w:position w:val="-24"/>
         </w:rPr>
         <w:object w:dxaOrig="1500" w:dyaOrig="620">
-          <v:shape id="_x0000_i1069" type="#_x0000_t75" style="width:74.9pt;height:31.1pt" o:ole="">
-            <v:imagedata r:id="rId89" o:title=""/>
+          <v:shape id="_x0000_i1162" type="#_x0000_t75" style="width:75pt;height:30.75pt" o:ole="">
+            <v:imagedata r:id="rId60" o:title=""/>
           </v:shape>
-          <o:OLEObject Type="Embed" ProgID="Equation.DSMT4" ShapeID="_x0000_i1069" DrawAspect="Content" ObjectID="_1365700904" r:id="rId90"/>
+          <o:OLEObject Type="Embed" ProgID="Equation.DSMT4" ShapeID="_x0000_i1162" DrawAspect="Content" ObjectID="_1365954358" r:id="rId61"/>
         </w:object>
       </w:r>
       <w:r>
@@ -1341,11 +1525,6 @@
       <w:pPr>
         <w:ind w:firstLine="0"/>
       </w:pPr>
-    </w:p>
-    <w:p>
-      <w:pPr>
-        <w:ind w:firstLine="0"/>
-      </w:pPr>
       <w:r>
         <w:t xml:space="preserve">As discussed in the previous section, </w:t>
       </w:r>
@@ -1353,11 +1532,11 @@
         <w:rPr>
           <w:position w:val="-10"/>
         </w:rPr>
-        <w:object w:dxaOrig="220" w:dyaOrig="260">
-          <v:shape id="_x0000_i1070" type="#_x0000_t75" style="width:10.95pt;height:13.25pt" o:ole="">
-            <v:imagedata r:id="rId91" o:title=""/>
+        <w:object w:dxaOrig="200" w:dyaOrig="240">
+          <v:shape id="_x0000_i1164" type="#_x0000_t75" style="width:9.75pt;height:12pt" o:ole="">
+            <v:imagedata r:id="rId62" o:title=""/>
           </v:shape>
-          <o:OLEObject Type="Embed" ProgID="Equation.DSMT4" ShapeID="_x0000_i1070" DrawAspect="Content" ObjectID="_1365700905" r:id="rId92"/>
+          <o:OLEObject Type="Embed" ProgID="Equation.DSMT4" ShapeID="_x0000_i1164" DrawAspect="Content" ObjectID="_1365954359" r:id="rId63"/>
         </w:object>
       </w:r>
       <w:r>
@@ -1366,14 +1545,7 @@
     </w:p>
     <w:p>
       <w:pPr>
-        <w:ind w:firstLine="0"/>
-      </w:pPr>
-      <w:r>
-        <w:t xml:space="preserve"> </w:t>
-      </w:r>
-    </w:p>
-    <w:p>
-      <w:pPr>
+        <w:spacing w:line="240" w:lineRule="auto"/>
         <w:ind w:firstLine="0"/>
         <w:jc w:val="center"/>
       </w:pPr>
@@ -1382,20 +1554,15 @@
           <w:position w:val="-26"/>
         </w:rPr>
         <w:object w:dxaOrig="2820" w:dyaOrig="600">
-          <v:shape id="_x0000_i1071" type="#_x0000_t75" style="width:141.1pt;height:29.95pt" o:ole="">
-            <v:imagedata r:id="rId93" o:title=""/>
+          <v:shape id="_x0000_i1166" type="#_x0000_t75" style="width:141pt;height:30pt" o:ole="">
+            <v:imagedata r:id="rId64" o:title=""/>
           </v:shape>
-          <o:OLEObject Type="Embed" ProgID="Equation.DSMT4" ShapeID="_x0000_i1071" DrawAspect="Content" ObjectID="_1365700906" r:id="rId94"/>
+          <o:OLEObject Type="Embed" ProgID="Equation.DSMT4" ShapeID="_x0000_i1166" DrawAspect="Content" ObjectID="_1365954360" r:id="rId65"/>
         </w:object>
       </w:r>
       <w:r>
         <w:t>.</w:t>
       </w:r>
-    </w:p>
-    <w:p>
-      <w:pPr>
-        <w:ind w:firstLine="0"/>
-      </w:pPr>
     </w:p>
     <w:p>
       <w:pPr>
@@ -1423,7 +1590,7 @@
                     </pic:cNvPicPr>
                   </pic:nvPicPr>
                   <pic:blipFill>
-                    <a:blip r:embed="rId95"/>
+                    <a:blip r:embed="rId66"/>
                     <a:srcRect/>
                     <a:stretch>
                       <a:fillRect/>
@@ -1457,7 +1624,6 @@
         <w:pStyle w:val="Caption"/>
       </w:pPr>
       <w:bookmarkStart w:id="0" w:name="_Ref156876539"/>
-      <w:proofErr w:type="gramStart"/>
       <w:r>
         <w:t xml:space="preserve">Figure </w:t>
       </w:r>
@@ -1471,199 +1637,9 @@
       </w:fldSimple>
       <w:bookmarkEnd w:id="0"/>
       <w:r>
-        <w:t>.</w:t>
-      </w:r>
-      <w:proofErr w:type="gramEnd"/>
-      <w:r>
-        <w:t xml:space="preserve"> KLT feature tracking error distribution given Middlebury Art data. The blue curve represents the learned model, and the red dots represent the actual data.</w:t>
-      </w:r>
-    </w:p>
-    <w:p/>
-    <w:p>
-      <w:r>
-        <w:t>References:</w:t>
-      </w:r>
-    </w:p>
-    <w:p>
-      <w:r>
-        <w:lastRenderedPageBreak/>
-        <w:t xml:space="preserve">[1] </w:t>
-      </w:r>
-      <w:r>
-        <w:t xml:space="preserve">R. I. Hartley. In defense of the eight-point algorithm. </w:t>
-      </w:r>
-      <w:r>
-        <w:rPr>
-          <w:i/>
-          <w:iCs/>
-        </w:rPr>
-        <w:t xml:space="preserve">IEEE Transactions on Pattern Analysis and Machine Intelligence, </w:t>
-      </w:r>
-      <w:r>
-        <w:t>19(6):580 - 593, October 1997.</w:t>
-      </w:r>
-    </w:p>
-    <w:p>
-      <w:r>
-        <w:rPr>
-          <w:bCs/>
-        </w:rPr>
-        <w:t>[</w:t>
-      </w:r>
-      <w:r>
-        <w:t xml:space="preserve">2] M.I.A. </w:t>
-      </w:r>
-      <w:proofErr w:type="spellStart"/>
-      <w:r>
-        <w:t>Lourakis</w:t>
-      </w:r>
-      <w:proofErr w:type="spellEnd"/>
-      <w:r>
-        <w:t xml:space="preserve"> and A.A. </w:t>
-      </w:r>
-      <w:proofErr w:type="spellStart"/>
-      <w:r>
-        <w:t>Argyros</w:t>
-      </w:r>
-      <w:proofErr w:type="spellEnd"/>
-      <w:r>
-        <w:t>, “SBA: A Software Package for Generic Sparse Bundle Adjustment”, </w:t>
-      </w:r>
-      <w:r>
-        <w:t>ACM Transactions on Mathematical Software, vol. 36, no. 1, pp. 1-30 (Mar. 2009).</w:t>
-      </w:r>
-    </w:p>
-    <w:p>
-      <w:pPr>
-        <w:jc w:val="left"/>
-      </w:pPr>
-      <w:proofErr w:type="gramStart"/>
-      <w:r>
-        <w:t>[3]</w:t>
-      </w:r>
-      <w:r>
-        <w:t xml:space="preserve"> </w:t>
-      </w:r>
-      <w:r>
-        <w:t xml:space="preserve">R. </w:t>
-      </w:r>
-      <w:r>
-        <w:t>Hartley</w:t>
-      </w:r>
-      <w:r>
-        <w:t xml:space="preserve"> and A.</w:t>
-      </w:r>
-      <w:r>
-        <w:t xml:space="preserve"> </w:t>
-      </w:r>
-      <w:proofErr w:type="spellStart"/>
-      <w:r>
-        <w:t>Zisserman</w:t>
-      </w:r>
-      <w:proofErr w:type="spellEnd"/>
-      <w:r>
-        <w:t>,</w:t>
-      </w:r>
-      <w:r>
-        <w:t xml:space="preserve"> "Multiple View Geometry in Computer Vision",</w:t>
-      </w:r>
-      <w:r>
-        <w:t xml:space="preserve"> 2004.</w:t>
-      </w:r>
-      <w:proofErr w:type="gramEnd"/>
-    </w:p>
-    <w:p>
-      <w:pPr>
-        <w:jc w:val="left"/>
-      </w:pPr>
-      <w:r>
-        <w:t xml:space="preserve">[4] </w:t>
-      </w:r>
-      <w:r>
-        <w:t xml:space="preserve">Herbert Bay, Andreas </w:t>
-      </w:r>
-      <w:proofErr w:type="spellStart"/>
-      <w:r>
-        <w:t>Ess</w:t>
-      </w:r>
-      <w:proofErr w:type="spellEnd"/>
-      <w:r>
-        <w:t xml:space="preserve">, </w:t>
-      </w:r>
-      <w:proofErr w:type="spellStart"/>
-      <w:r>
-        <w:t>Tinne</w:t>
-      </w:r>
-      <w:proofErr w:type="spellEnd"/>
-      <w:r>
-        <w:t xml:space="preserve"> </w:t>
-      </w:r>
-      <w:proofErr w:type="spellStart"/>
-      <w:r>
-        <w:t>Tuytelaars</w:t>
-      </w:r>
-      <w:proofErr w:type="spellEnd"/>
-      <w:r>
-        <w:t xml:space="preserve">, Luc Van </w:t>
-      </w:r>
-      <w:proofErr w:type="spellStart"/>
-      <w:r>
-        <w:t>Gool</w:t>
-      </w:r>
-      <w:proofErr w:type="spellEnd"/>
-      <w:r>
-        <w:t> "SURF: Speeded Up Robust Features", Computer Vision and Image Understanding (CVIU), 2008</w:t>
-      </w:r>
-      <w:r>
-        <w:t>.</w:t>
-      </w:r>
-    </w:p>
-    <w:p>
-      <w:pPr>
-        <w:jc w:val="left"/>
-      </w:pPr>
-      <w:r>
-        <w:t xml:space="preserve">[5] </w:t>
-      </w:r>
-      <w:r>
-        <w:t>David G. Lowe</w:t>
-      </w:r>
-      <w:r>
-        <w:t>. “</w:t>
-      </w:r>
-      <w:r>
-        <w:t>Distinctive Image Features</w:t>
-      </w:r>
-      <w:r>
-        <w:t xml:space="preserve"> </w:t>
-      </w:r>
-      <w:r>
-        <w:t xml:space="preserve">from Scale-Invariant </w:t>
-      </w:r>
-      <w:proofErr w:type="spellStart"/>
-      <w:r>
-        <w:t>Keypoints</w:t>
-      </w:r>
-      <w:proofErr w:type="spellEnd"/>
-      <w:r>
-        <w:t>”</w:t>
-      </w:r>
-      <w:r>
-        <w:t>,</w:t>
-      </w:r>
-      <w:r>
-        <w:t xml:space="preserve"> IJCV 2004.</w:t>
-      </w:r>
-    </w:p>
-    <w:p>
-      <w:pPr>
-        <w:jc w:val="left"/>
-      </w:pPr>
-      <w:r>
-        <w:br/>
-      </w:r>
-    </w:p>
-    <w:p/>
+        <w:t>. KLT feature tracking error distribution given Middlebury Art data. The blue curve represents the learned model, and the red dots represent the actual data.</w:t>
+      </w:r>
+    </w:p>
     <w:p/>
     <w:sectPr>
       <w:pgSz w:w="12240" w:h="15840"/>
@@ -2534,7 +2510,7 @@
       <w:keepNext/>
       <w:numPr>
         <w:ilvl w:val="2"/>
-        <w:numId w:val="12"/>
+        <w:numId w:val="1"/>
       </w:numPr>
       <w:spacing w:before="240"/>
       <w:outlineLvl w:val="2"/>
@@ -2557,7 +2533,7 @@
       <w:keepNext/>
       <w:numPr>
         <w:ilvl w:val="3"/>
-        <w:numId w:val="12"/>
+        <w:numId w:val="1"/>
       </w:numPr>
       <w:spacing w:before="240"/>
       <w:outlineLvl w:val="3"/>
@@ -2578,7 +2554,7 @@
     <w:pPr>
       <w:numPr>
         <w:ilvl w:val="4"/>
-        <w:numId w:val="12"/>
+        <w:numId w:val="1"/>
       </w:numPr>
       <w:spacing w:before="240"/>
       <w:outlineLvl w:val="4"/>
@@ -2603,7 +2579,7 @@
     <w:pPr>
       <w:numPr>
         <w:ilvl w:val="5"/>
-        <w:numId w:val="12"/>
+        <w:numId w:val="1"/>
       </w:numPr>
       <w:spacing w:before="240"/>
       <w:outlineLvl w:val="5"/>
@@ -2625,7 +2601,7 @@
     <w:pPr>
       <w:numPr>
         <w:ilvl w:val="6"/>
-        <w:numId w:val="12"/>
+        <w:numId w:val="1"/>
       </w:numPr>
       <w:spacing w:before="240"/>
       <w:outlineLvl w:val="6"/>
@@ -2645,7 +2621,7 @@
     <w:pPr>
       <w:numPr>
         <w:ilvl w:val="7"/>
-        <w:numId w:val="12"/>
+        <w:numId w:val="1"/>
       </w:numPr>
       <w:spacing w:before="240"/>
       <w:outlineLvl w:val="7"/>
@@ -2667,7 +2643,7 @@
     <w:pPr>
       <w:numPr>
         <w:ilvl w:val="8"/>
-        <w:numId w:val="12"/>
+        <w:numId w:val="1"/>
       </w:numPr>
       <w:spacing w:before="240"/>
       <w:outlineLvl w:val="8"/>
@@ -3407,7 +3383,7 @@
 </file>
 
 <file path=customXml/itemProps1.xml><?xml version="1.0" encoding="utf-8"?>
-<ds:datastoreItem xmlns:ds="http://schemas.openxmlformats.org/officeDocument/2006/customXml" ds:itemID="{DA556EEA-05D8-40E0-8421-83609548F098}">
+<ds:datastoreItem xmlns:ds="http://schemas.openxmlformats.org/officeDocument/2006/customXml" ds:itemID="{A79F2433-2918-42BC-8D6C-B48D55709AE0}">
   <ds:schemaRefs>
     <ds:schemaRef ds:uri="http://schemas.openxmlformats.org/officeDocument/2006/bibliography"/>
   </ds:schemaRefs>

</xml_diff>

<commit_message>
Updating VisualMeasures_DoubleCol.docx to incorporate Omar's latest comments.
</commit_message>
<xml_diff>
--- a/docs/JNC2011/VisualMeasures_DoubleCol.docx
+++ b/docs/JNC2011/VisualMeasures_DoubleCol.docx
@@ -87,7 +87,15 @@
         <w:t>it also computes</w:t>
       </w:r>
       <w:r>
-        <w:t xml:space="preserve"> Structure From Motion (SFM)</w:t>
+        <w:t xml:space="preserve"> Structure </w:t>
+      </w:r>
+      <w:proofErr w:type="gramStart"/>
+      <w:r>
+        <w:t>From</w:t>
+      </w:r>
+      <w:proofErr w:type="gramEnd"/>
+      <w:r>
+        <w:t xml:space="preserve"> Motion (SFM)</w:t>
       </w:r>
       <w:r>
         <w:t xml:space="preserve"> for each observed feature pair</w:t>
@@ -182,10 +190,18 @@
         <w:t>using</w:t>
       </w:r>
       <w:r>
-        <w:t xml:space="preserve"> the nearest neighbor criterion [4]. Given intrinsic calibration parameters,</w:t>
-      </w:r>
-      <w:r>
-        <w:t xml:space="preserve"> RANSAC </w:t>
+        <w:t xml:space="preserve"> the nearest neighbor criterion [4].</w:t>
+      </w:r>
+    </w:p>
+    <w:p>
+      <w:r>
+        <w:t xml:space="preserve"> </w:t>
+      </w:r>
+      <w:r>
+        <w:t>Following the development in [3], RANSAC [REF</w:t>
+      </w:r>
+      <w:r>
+        <w:t xml:space="preserve">???] </w:t>
       </w:r>
       <w:r>
         <w:t>detect</w:t>
@@ -209,33 +225,51 @@
         <w:t xml:space="preserve"> that </w:t>
       </w:r>
       <w:r>
-        <w:t xml:space="preserve">are not mutually consistent </w:t>
-      </w:r>
-      <w:r>
-        <w:t>[REFERENCE</w:t>
-      </w:r>
-      <w:r>
-        <w:t>???</w:t>
-      </w:r>
-      <w:r>
-        <w:t xml:space="preserve">]. </w:t>
-      </w:r>
-      <w:r>
-        <w:t>Following the development in [3], r</w:t>
-      </w:r>
-      <w:r>
-        <w:t>emaining matches</w:t>
+        <w:t>are not mutually consistent</w:t>
+      </w:r>
+      <w:r>
+        <w:t xml:space="preserve"> with</w:t>
+      </w:r>
+      <w:r>
+        <w:t xml:space="preserve"> a</w:t>
       </w:r>
       <w:r>
         <w:t xml:space="preserve"> </w:t>
       </w:r>
       <w:r>
-        <w:t xml:space="preserve">are fed into the </w:t>
+        <w:t xml:space="preserve">set of known intrinsic </w:t>
+      </w:r>
+      <w:r>
+        <w:t>calibration parameters</w:t>
+      </w:r>
+      <w:r>
+        <w:t xml:space="preserve"> whil</w:t>
       </w:r>
       <w:r>
         <w:t>e</w:t>
       </w:r>
       <w:r>
+        <w:t xml:space="preserve"> simultaneously fitting a geometric model to the data</w:t>
+      </w:r>
+      <w:r>
+        <w:t xml:space="preserve">. </w:t>
+      </w:r>
+      <w:r>
+        <w:t>This</w:t>
+      </w:r>
+      <w:r>
+        <w:t xml:space="preserve"> process</w:t>
+      </w:r>
+      <w:r>
+        <w:t xml:space="preserve"> iteratively employs</w:t>
+      </w:r>
+      <w:r>
+        <w:t xml:space="preserve"> the </w:t>
+      </w:r>
+      <w:r>
+        <w:t>e</w:t>
+      </w:r>
+      <w:r>
         <w:t>ight</w:t>
       </w:r>
       <w:r>
@@ -257,28 +291,39 @@
         <w:t>[1]</w:t>
       </w:r>
       <w:r>
-        <w:t>,</w:t>
-      </w:r>
-      <w:r>
-        <w:t xml:space="preserve"> which</w:t>
-      </w:r>
-      <w:r>
         <w:t xml:space="preserve"> </w:t>
       </w:r>
       <w:r>
-        <w:t>produces</w:t>
-      </w:r>
-      <w:r>
-        <w:t xml:space="preserve"> a robust</w:t>
-      </w:r>
-      <w:r>
-        <w:t xml:space="preserve"> linear</w:t>
-      </w:r>
-      <w:r>
-        <w:t xml:space="preserve"> estimate for the essential matrix</w:t>
-      </w:r>
-      <w:r>
-        <w:t xml:space="preserve">. This matrix is factored into the product of a skew symmetric matrix and a rotational matrix, resulting in four possible solutions for the extrinsic transformation. Next, each </w:t>
+        <w:t>to estimate the</w:t>
+      </w:r>
+      <w:r>
+        <w:t xml:space="preserve"> essential matrix</w:t>
+      </w:r>
+      <w:r>
+        <w:t xml:space="preserve"> in a linear least squares sense.</w:t>
+      </w:r>
+    </w:p>
+    <w:p>
+      <w:r>
+        <w:t xml:space="preserve">The linear estimate of the essential matrix is then further refined as follows: </w:t>
+      </w:r>
+      <w:r>
+        <w:t xml:space="preserve">The essential matrix is </w:t>
+      </w:r>
+      <w:r>
+        <w:t>factored into the product of a skew s</w:t>
+      </w:r>
+      <w:r>
+        <w:t>ymmetric matrix and a rotation</w:t>
+      </w:r>
+      <w:r>
+        <w:t xml:space="preserve"> matrix, resulting in four possible solutions for th</w:t>
+      </w:r>
+      <w:r>
+        <w:t>e extrinsic transformation. Then</w:t>
+      </w:r>
+      <w:r>
+        <w:t xml:space="preserve">, each </w:t>
       </w:r>
       <w:r>
         <w:t>pair of matched points</w:t>
@@ -290,7 +335,10 @@
         <w:t>r the highest number of pairs</w:t>
       </w:r>
       <w:r>
-        <w:t xml:space="preserve"> is selected. Th</w:t>
+        <w:t xml:space="preserve"> is selected. </w:t>
+      </w:r>
+      <w:r>
+        <w:t>Th</w:t>
       </w:r>
       <w:r>
         <w:t>is</w:t>
@@ -314,13 +362,7 @@
         <w:t xml:space="preserve">[2], </w:t>
       </w:r>
       <w:r>
-        <w:t xml:space="preserve">which </w:t>
-      </w:r>
-      <w:r>
-        <w:t xml:space="preserve">further </w:t>
-      </w:r>
-      <w:r>
-        <w:t xml:space="preserve">refines the </w:t>
+        <w:t xml:space="preserve">which refines the </w:t>
       </w:r>
       <w:r>
         <w:t>estimate</w:t>
@@ -387,10 +429,10 @@
             <v:path o:extrusionok="f" gradientshapeok="t" o:connecttype="rect"/>
             <o:lock v:ext="edit" aspectratio="t"/>
           </v:shapetype>
-          <v:shape id="_x0000_i1386" type="#_x0000_t75" style="width:33.75pt;height:15pt" o:ole="">
+          <v:shape id="_x0000_i1025" type="#_x0000_t75" style="width:33.75pt;height:15pt" o:ole="">
             <v:imagedata r:id="rId6" o:title=""/>
           </v:shape>
-          <o:OLEObject Type="Embed" ProgID="Equation.DSMT4" ShapeID="_x0000_i1386" DrawAspect="Content" ObjectID="_1365954331" r:id="rId7"/>
+          <o:OLEObject Type="Embed" ProgID="Equation.DSMT4" ShapeID="_x0000_i1025" DrawAspect="Content" ObjectID="_1366010965" r:id="rId7"/>
         </w:object>
       </w:r>
       <w:r>
@@ -416,24 +458,29 @@
           <w:position w:val="-10"/>
         </w:rPr>
         <w:object w:dxaOrig="200" w:dyaOrig="300">
-          <v:shape id="_x0000_i1390" type="#_x0000_t75" style="width:9.75pt;height:15pt" o:ole="">
+          <v:shape id="_x0000_i1026" type="#_x0000_t75" style="width:9.75pt;height:15pt" o:ole="">
             <v:imagedata r:id="rId8" o:title=""/>
           </v:shape>
-          <o:OLEObject Type="Embed" ProgID="Equation.DSMT4" ShapeID="_x0000_i1390" DrawAspect="Content" ObjectID="_1365954332" r:id="rId9"/>
+          <o:OLEObject Type="Embed" ProgID="Equation.DSMT4" ShapeID="_x0000_i1026" DrawAspect="Content" ObjectID="_1366010966" r:id="rId9"/>
         </w:object>
       </w:r>
       <w:r>
-        <w:t xml:space="preserve"> and </w:t>
-      </w:r>
+        <w:t xml:space="preserve"> </w:t>
+      </w:r>
+      <w:proofErr w:type="gramStart"/>
+      <w:r>
+        <w:t xml:space="preserve">and </w:t>
+      </w:r>
+      <w:proofErr w:type="gramEnd"/>
       <w:r>
         <w:rPr>
           <w:position w:val="-10"/>
         </w:rPr>
         <w:object w:dxaOrig="180" w:dyaOrig="300">
-          <v:shape id="_x0000_i1391" type="#_x0000_t75" style="width:9pt;height:15pt" o:ole="">
+          <v:shape id="_x0000_i1027" type="#_x0000_t75" style="width:9pt;height:15pt" o:ole="">
             <v:imagedata r:id="rId10" o:title=""/>
           </v:shape>
-          <o:OLEObject Type="Embed" ProgID="Equation.DSMT4" ShapeID="_x0000_i1391" DrawAspect="Content" ObjectID="_1365954333" r:id="rId11"/>
+          <o:OLEObject Type="Embed" ProgID="Equation.DSMT4" ShapeID="_x0000_i1027" DrawAspect="Content" ObjectID="_1366010967" r:id="rId11"/>
         </w:object>
       </w:r>
       <w:r>
@@ -449,10 +496,10 @@
           <w:position w:val="-10"/>
         </w:rPr>
         <w:object w:dxaOrig="1860" w:dyaOrig="320">
-          <v:shape id="_x0000_i1387" type="#_x0000_t75" style="width:93pt;height:15.75pt" o:ole="">
+          <v:shape id="_x0000_i1028" type="#_x0000_t75" style="width:93pt;height:15.75pt" o:ole="">
             <v:imagedata r:id="rId12" o:title=""/>
           </v:shape>
-          <o:OLEObject Type="Embed" ProgID="Equation.DSMT4" ShapeID="_x0000_i1387" DrawAspect="Content" ObjectID="_1365954334" r:id="rId13"/>
+          <o:OLEObject Type="Embed" ProgID="Equation.DSMT4" ShapeID="_x0000_i1028" DrawAspect="Content" ObjectID="_1366010968" r:id="rId13"/>
         </w:object>
       </w:r>
       <w:r>
@@ -504,18 +551,23 @@
         <w:ind w:firstLine="0"/>
         <w:jc w:val="both"/>
       </w:pPr>
-      <w:r>
-        <w:t xml:space="preserve">where </w:t>
+      <w:proofErr w:type="gramStart"/>
+      <w:r>
+        <w:t>where</w:t>
+      </w:r>
+      <w:proofErr w:type="gramEnd"/>
+      <w:r>
+        <w:t xml:space="preserve"> </w:t>
       </w:r>
       <w:r>
         <w:rPr>
           <w:position w:val="-4"/>
         </w:rPr>
         <w:object w:dxaOrig="240" w:dyaOrig="220">
-          <v:shape id="_x0000_i1388" type="#_x0000_t75" style="width:12pt;height:11.25pt" o:ole="">
+          <v:shape id="_x0000_i1029" type="#_x0000_t75" style="width:12pt;height:11.25pt" o:ole="">
             <v:imagedata r:id="rId14" o:title=""/>
           </v:shape>
-          <o:OLEObject Type="Embed" ProgID="Equation.DSMT4" ShapeID="_x0000_i1388" DrawAspect="Content" ObjectID="_1365954335" r:id="rId15"/>
+          <o:OLEObject Type="Embed" ProgID="Equation.DSMT4" ShapeID="_x0000_i1029" DrawAspect="Content" ObjectID="_1366010969" r:id="rId15"/>
         </w:object>
       </w:r>
       <w:r>
@@ -529,10 +581,10 @@
           <w:position w:val="-4"/>
         </w:rPr>
         <w:object w:dxaOrig="200" w:dyaOrig="220">
-          <v:shape id="_x0000_i1389" type="#_x0000_t75" style="width:9.75pt;height:11.25pt" o:ole="">
+          <v:shape id="_x0000_i1030" type="#_x0000_t75" style="width:9.75pt;height:11.25pt" o:ole="">
             <v:imagedata r:id="rId16" o:title=""/>
           </v:shape>
-          <o:OLEObject Type="Embed" ProgID="Equation.DSMT4" ShapeID="_x0000_i1389" DrawAspect="Content" ObjectID="_1365954336" r:id="rId17"/>
+          <o:OLEObject Type="Embed" ProgID="Equation.DSMT4" ShapeID="_x0000_i1030" DrawAspect="Content" ObjectID="_1366010970" r:id="rId17"/>
         </w:object>
       </w:r>
       <w:r>
@@ -568,10 +620,10 @@
           <w:position w:val="-10"/>
         </w:rPr>
         <w:object w:dxaOrig="1060" w:dyaOrig="300">
-          <v:shape id="_x0000_i1476" type="#_x0000_t75" style="width:53.25pt;height:15pt" o:ole="">
+          <v:shape id="_x0000_i1031" type="#_x0000_t75" style="width:53.25pt;height:15pt" o:ole="">
             <v:imagedata r:id="rId18" o:title=""/>
           </v:shape>
-          <o:OLEObject Type="Embed" ProgID="Equation.DSMT4" ShapeID="_x0000_i1476" DrawAspect="Content" ObjectID="_1365954337" r:id="rId19"/>
+          <o:OLEObject Type="Embed" ProgID="Equation.DSMT4" ShapeID="_x0000_i1031" DrawAspect="Content" ObjectID="_1366010971" r:id="rId19"/>
         </w:object>
       </w:r>
       <w:r>
@@ -620,18 +672,20 @@
       <w:pPr>
         <w:ind w:firstLine="0"/>
       </w:pPr>
+      <w:proofErr w:type="gramStart"/>
       <w:r>
         <w:t>where</w:t>
       </w:r>
+      <w:proofErr w:type="gramEnd"/>
       <w:r>
         <w:rPr>
           <w:position w:val="-10"/>
         </w:rPr>
         <w:object w:dxaOrig="620" w:dyaOrig="300">
-          <v:shape id="_x0000_i1227" type="#_x0000_t75" style="width:30.75pt;height:15pt" o:ole="">
+          <v:shape id="_x0000_i1032" type="#_x0000_t75" style="width:30.75pt;height:15pt" o:ole="">
             <v:imagedata r:id="rId20" o:title=""/>
           </v:shape>
-          <o:OLEObject Type="Embed" ProgID="Equation.DSMT4" ShapeID="_x0000_i1227" DrawAspect="Content" ObjectID="_1365954338" r:id="rId21"/>
+          <o:OLEObject Type="Embed" ProgID="Equation.DSMT4" ShapeID="_x0000_i1032" DrawAspect="Content" ObjectID="_1366010972" r:id="rId21"/>
         </w:object>
       </w:r>
       <w:r>
@@ -648,10 +702,10 @@
           <w:position w:val="-4"/>
         </w:rPr>
         <w:object w:dxaOrig="200" w:dyaOrig="220">
-          <v:shape id="_x0000_i1228" type="#_x0000_t75" style="width:9.75pt;height:11.25pt" o:ole="">
+          <v:shape id="_x0000_i1033" type="#_x0000_t75" style="width:9.75pt;height:11.25pt" o:ole="">
             <v:imagedata r:id="rId22" o:title=""/>
           </v:shape>
-          <o:OLEObject Type="Embed" ProgID="Equation.DSMT4" ShapeID="_x0000_i1228" DrawAspect="Content" ObjectID="_1365954339" r:id="rId23"/>
+          <o:OLEObject Type="Embed" ProgID="Equation.DSMT4" ShapeID="_x0000_i1033" DrawAspect="Content" ObjectID="_1366010973" r:id="rId23"/>
         </w:object>
       </w:r>
       <w:r>
@@ -662,14 +716,23 @@
           <w:position w:val="-10"/>
         </w:rPr>
         <w:object w:dxaOrig="180" w:dyaOrig="240">
-          <v:shape id="_x0000_i1229" type="#_x0000_t75" style="width:9pt;height:12pt" o:ole="">
+          <v:shape id="_x0000_i1034" type="#_x0000_t75" style="width:9pt;height:12pt" o:ole="">
             <v:imagedata r:id="rId24" o:title=""/>
           </v:shape>
-          <o:OLEObject Type="Embed" ProgID="Equation.DSMT4" ShapeID="_x0000_i1229" DrawAspect="Content" ObjectID="_1365954340" r:id="rId25"/>
+          <o:OLEObject Type="Embed" ProgID="Equation.DSMT4" ShapeID="_x0000_i1034" DrawAspect="Content" ObjectID="_1366010974" r:id="rId25"/>
         </w:object>
       </w:r>
       <w:r>
-        <w:t xml:space="preserve"> is a row vector made up of the given coefficients</w:t>
+        <w:t xml:space="preserve"> is a row vector made up of the </w:t>
+      </w:r>
+      <w:r>
+        <w:t>remaining</w:t>
+      </w:r>
+      <w:r>
+        <w:t xml:space="preserve"> </w:t>
+      </w:r>
+      <w:r>
+        <w:t>values</w:t>
       </w:r>
       <w:r>
         <w:t xml:space="preserve">. Each pair </w:t>
@@ -697,10 +760,10 @@
           <w:position w:val="-4"/>
         </w:rPr>
         <w:object w:dxaOrig="200" w:dyaOrig="220">
-          <v:shape id="_x0000_i1405" type="#_x0000_t75" style="width:9.75pt;height:11.25pt" o:ole="">
+          <v:shape id="_x0000_i1035" type="#_x0000_t75" style="width:9.75pt;height:11.25pt" o:ole="">
             <v:imagedata r:id="rId26" o:title=""/>
           </v:shape>
-          <o:OLEObject Type="Embed" ProgID="Equation.DSMT4" ShapeID="_x0000_i1405" DrawAspect="Content" ObjectID="_1365954341" r:id="rId27"/>
+          <o:OLEObject Type="Embed" ProgID="Equation.DSMT4" ShapeID="_x0000_i1035" DrawAspect="Content" ObjectID="_1366010975" r:id="rId27"/>
         </w:object>
       </w:r>
       <w:r>
@@ -729,13 +792,19 @@
         </w:rPr>
       </w:pPr>
       <w:r>
-        <w:t xml:space="preserve">The numerical stability of this method can be improved by enforcing that the rank of the essential matrix </w:t>
-      </w:r>
-      <w:r>
-        <w:t>be exactly</w:t>
-      </w:r>
-      <w:r>
-        <w:t xml:space="preserve"> two. This can be done by replacing</w:t>
+        <w:t>The numerical stability of this method can be</w:t>
+      </w:r>
+      <w:r>
+        <w:t xml:space="preserve"> improved by forcing </w:t>
+      </w:r>
+      <w:r>
+        <w:t xml:space="preserve">the essential matrix </w:t>
+      </w:r>
+      <w:r>
+        <w:t>to have exactly two equal singular values</w:t>
+      </w:r>
+      <w:r>
+        <w:t>. This can be done by replacing</w:t>
       </w:r>
       <w:r>
         <w:t xml:space="preserve"> its singular values as follows</w:t>
@@ -750,10 +819,10 @@
           <w:position w:val="-40"/>
         </w:rPr>
         <w:object w:dxaOrig="1860" w:dyaOrig="900">
-          <v:shape id="_x0000_i1205" type="#_x0000_t75" style="width:93pt;height:45pt" o:ole="">
+          <v:shape id="_x0000_i1036" type="#_x0000_t75" style="width:93pt;height:45pt" o:ole="">
             <v:imagedata r:id="rId28" o:title=""/>
           </v:shape>
-          <o:OLEObject Type="Embed" ProgID="Equation.DSMT4" ShapeID="_x0000_i1205" DrawAspect="Content" ObjectID="_1365954342" r:id="rId29"/>
+          <o:OLEObject Type="Embed" ProgID="Equation.DSMT4" ShapeID="_x0000_i1036" DrawAspect="Content" ObjectID="_1366010976" r:id="rId29"/>
         </w:object>
       </w:r>
       <w:r>
@@ -802,18 +871,23 @@
       <w:pPr>
         <w:ind w:firstLine="0"/>
       </w:pPr>
-      <w:r>
-        <w:t xml:space="preserve">where </w:t>
+      <w:proofErr w:type="gramStart"/>
+      <w:r>
+        <w:t>where</w:t>
+      </w:r>
+      <w:proofErr w:type="gramEnd"/>
+      <w:r>
+        <w:t xml:space="preserve"> </w:t>
       </w:r>
       <w:r>
         <w:rPr>
           <w:position w:val="-4"/>
         </w:rPr>
         <w:object w:dxaOrig="240" w:dyaOrig="220">
-          <v:shape id="_x0000_i1116" type="#_x0000_t75" style="width:12pt;height:11.25pt" o:ole="">
+          <v:shape id="_x0000_i1037" type="#_x0000_t75" style="width:12pt;height:11.25pt" o:ole="">
             <v:imagedata r:id="rId30" o:title=""/>
           </v:shape>
-          <o:OLEObject Type="Embed" ProgID="Equation.DSMT4" ShapeID="_x0000_i1116" DrawAspect="Content" ObjectID="_1365954343" r:id="rId31"/>
+          <o:OLEObject Type="Embed" ProgID="Equation.DSMT4" ShapeID="_x0000_i1037" DrawAspect="Content" ObjectID="_1366010977" r:id="rId31"/>
         </w:object>
       </w:r>
       <w:r>
@@ -824,10 +898,10 @@
           <w:position w:val="-4"/>
         </w:rPr>
         <w:object w:dxaOrig="240" w:dyaOrig="220">
-          <v:shape id="_x0000_i1118" type="#_x0000_t75" style="width:12pt;height:11.25pt" o:ole="">
+          <v:shape id="_x0000_i1038" type="#_x0000_t75" style="width:12pt;height:11.25pt" o:ole="">
             <v:imagedata r:id="rId32" o:title=""/>
           </v:shape>
-          <o:OLEObject Type="Embed" ProgID="Equation.DSMT4" ShapeID="_x0000_i1118" DrawAspect="Content" ObjectID="_1365954344" r:id="rId33"/>
+          <o:OLEObject Type="Embed" ProgID="Equation.DSMT4" ShapeID="_x0000_i1038" DrawAspect="Content" ObjectID="_1366010978" r:id="rId33"/>
         </w:object>
       </w:r>
       <w:r>
@@ -852,10 +926,10 @@
           <w:position w:val="-6"/>
         </w:rPr>
         <w:object w:dxaOrig="980" w:dyaOrig="279">
-          <v:shape id="_x0000_i1206" type="#_x0000_t75" style="width:48.75pt;height:14.25pt" o:ole="">
+          <v:shape id="_x0000_i1039" type="#_x0000_t75" style="width:48.75pt;height:14.25pt" o:ole="">
             <v:imagedata r:id="rId34" o:title=""/>
           </v:shape>
-          <o:OLEObject Type="Embed" ProgID="Equation.DSMT4" ShapeID="_x0000_i1206" DrawAspect="Content" ObjectID="_1365954345" r:id="rId35"/>
+          <o:OLEObject Type="Embed" ProgID="Equation.DSMT4" ShapeID="_x0000_i1039" DrawAspect="Content" ObjectID="_1366010979" r:id="rId35"/>
         </w:object>
       </w:r>
       <w:r>
@@ -868,7 +942,6 @@
           <w:b/>
           <w:i/>
         </w:rPr>
-        <w:lastRenderedPageBreak/>
         <w:t xml:space="preserve">Proposed </w:t>
       </w:r>
       <w:r>
@@ -903,10 +976,10 @@
           <w:position w:val="-26"/>
         </w:rPr>
         <w:object w:dxaOrig="2980" w:dyaOrig="620">
-          <v:shape id="_x0000_i1478" type="#_x0000_t75" style="width:149.25pt;height:30.75pt" o:ole="">
+          <v:shape id="_x0000_i1040" type="#_x0000_t75" style="width:149.25pt;height:30.75pt" o:ole="">
             <v:imagedata r:id="rId36" o:title=""/>
           </v:shape>
-          <o:OLEObject Type="Embed" ProgID="Equation.DSMT4" ShapeID="_x0000_i1478" DrawAspect="Content" ObjectID="_1365954346" r:id="rId37"/>
+          <o:OLEObject Type="Embed" ProgID="Equation.DSMT4" ShapeID="_x0000_i1040" DrawAspect="Content" ObjectID="_1366010980" r:id="rId37"/>
         </w:object>
       </w:r>
       <w:r>
@@ -952,18 +1025,23 @@
       <w:pPr>
         <w:ind w:firstLine="0"/>
       </w:pPr>
-      <w:r>
-        <w:t xml:space="preserve">where </w:t>
+      <w:proofErr w:type="gramStart"/>
+      <w:r>
+        <w:t>where</w:t>
+      </w:r>
+      <w:proofErr w:type="gramEnd"/>
+      <w:r>
+        <w:t xml:space="preserve"> </w:t>
       </w:r>
       <w:r>
         <w:rPr>
           <w:position w:val="-10"/>
         </w:rPr>
         <w:object w:dxaOrig="580" w:dyaOrig="300">
-          <v:shape id="_x0000_i1483" type="#_x0000_t75" style="width:29.25pt;height:15pt" o:ole="">
+          <v:shape id="_x0000_i1041" type="#_x0000_t75" style="width:29.25pt;height:15pt" o:ole="">
             <v:imagedata r:id="rId38" o:title=""/>
           </v:shape>
-          <o:OLEObject Type="Embed" ProgID="Equation.DSMT4" ShapeID="_x0000_i1483" DrawAspect="Content" ObjectID="_1365954347" r:id="rId39"/>
+          <o:OLEObject Type="Embed" ProgID="Equation.DSMT4" ShapeID="_x0000_i1041" DrawAspect="Content" ObjectID="_1366010981" r:id="rId39"/>
         </w:object>
       </w:r>
       <w:r>
@@ -974,10 +1052,10 @@
           <w:position w:val="-12"/>
         </w:rPr>
         <w:object w:dxaOrig="360" w:dyaOrig="320">
-          <v:shape id="_x0000_i1488" type="#_x0000_t75" style="width:18pt;height:15.75pt" o:ole="">
+          <v:shape id="_x0000_i1042" type="#_x0000_t75" style="width:18pt;height:15.75pt" o:ole="">
             <v:imagedata r:id="rId40" o:title=""/>
           </v:shape>
-          <o:OLEObject Type="Embed" ProgID="Equation.DSMT4" ShapeID="_x0000_i1488" DrawAspect="Content" ObjectID="_1365954348" r:id="rId41"/>
+          <o:OLEObject Type="Embed" ProgID="Equation.DSMT4" ShapeID="_x0000_i1042" DrawAspect="Content" ObjectID="_1366010982" r:id="rId41"/>
         </w:object>
       </w:r>
       <w:r>
@@ -1008,10 +1086,10 @@
           <w:position w:val="-4"/>
         </w:rPr>
         <w:object w:dxaOrig="180" w:dyaOrig="180">
-          <v:shape id="_x0000_i1144" type="#_x0000_t75" style="width:9pt;height:9pt" o:ole="">
+          <v:shape id="_x0000_i1043" type="#_x0000_t75" style="width:9pt;height:9pt" o:ole="">
             <v:imagedata r:id="rId42" o:title=""/>
           </v:shape>
-          <o:OLEObject Type="Embed" ProgID="Equation.DSMT4" ShapeID="_x0000_i1144" DrawAspect="Content" ObjectID="_1365954349" r:id="rId43"/>
+          <o:OLEObject Type="Embed" ProgID="Equation.DSMT4" ShapeID="_x0000_i1043" DrawAspect="Content" ObjectID="_1366010983" r:id="rId43"/>
         </w:object>
       </w:r>
       <w:r>
@@ -1022,10 +1100,10 @@
           <w:position w:val="-12"/>
         </w:rPr>
         <w:object w:dxaOrig="1660" w:dyaOrig="340">
-          <v:shape id="_x0000_i1146" type="#_x0000_t75" style="width:83.25pt;height:17.25pt" o:ole="">
+          <v:shape id="_x0000_i1044" type="#_x0000_t75" style="width:83.25pt;height:17.25pt" o:ole="">
             <v:imagedata r:id="rId44" o:title=""/>
           </v:shape>
-          <o:OLEObject Type="Embed" ProgID="Equation.DSMT4" ShapeID="_x0000_i1146" DrawAspect="Content" ObjectID="_1365954350" r:id="rId45"/>
+          <o:OLEObject Type="Embed" ProgID="Equation.DSMT4" ShapeID="_x0000_i1044" DrawAspect="Content" ObjectID="_1366010984" r:id="rId45"/>
         </w:object>
       </w:r>
       <w:r>
@@ -1042,10 +1120,10 @@
           <w:position w:val="-12"/>
         </w:rPr>
         <w:object w:dxaOrig="1660" w:dyaOrig="320">
-          <v:shape id="_x0000_i1148" type="#_x0000_t75" style="width:83.25pt;height:15.75pt" o:ole="">
+          <v:shape id="_x0000_i1045" type="#_x0000_t75" style="width:83.25pt;height:15.75pt" o:ole="">
             <v:imagedata r:id="rId46" o:title=""/>
           </v:shape>
-          <o:OLEObject Type="Embed" ProgID="Equation.DSMT4" ShapeID="_x0000_i1148" DrawAspect="Content" ObjectID="_1365954351" r:id="rId47"/>
+          <o:OLEObject Type="Embed" ProgID="Equation.DSMT4" ShapeID="_x0000_i1045" DrawAspect="Content" ObjectID="_1366010985" r:id="rId47"/>
         </w:object>
       </w:r>
       <w:r>
@@ -1056,10 +1134,10 @@
           <w:position w:val="-4"/>
         </w:rPr>
         <w:object w:dxaOrig="180" w:dyaOrig="180">
-          <v:shape id="_x0000_i1150" type="#_x0000_t75" style="width:9pt;height:9pt" o:ole="">
+          <v:shape id="_x0000_i1046" type="#_x0000_t75" style="width:9pt;height:9pt" o:ole="">
             <v:imagedata r:id="rId48" o:title=""/>
           </v:shape>
-          <o:OLEObject Type="Embed" ProgID="Equation.DSMT4" ShapeID="_x0000_i1150" DrawAspect="Content" ObjectID="_1365954352" r:id="rId49"/>
+          <o:OLEObject Type="Embed" ProgID="Equation.DSMT4" ShapeID="_x0000_i1046" DrawAspect="Content" ObjectID="_1366010986" r:id="rId49"/>
         </w:object>
       </w:r>
       <w:r>
@@ -1081,10 +1159,10 @@
           <w:position w:val="-12"/>
         </w:rPr>
         <w:object w:dxaOrig="3820" w:dyaOrig="340">
-          <v:shape id="_x0000_i1564" type="#_x0000_t75" style="width:191.25pt;height:17.25pt" o:ole="">
+          <v:shape id="_x0000_i1047" type="#_x0000_t75" style="width:191.25pt;height:17.25pt" o:ole="">
             <v:imagedata r:id="rId50" o:title=""/>
           </v:shape>
-          <o:OLEObject Type="Embed" ProgID="Equation.DSMT4" ShapeID="_x0000_i1564" DrawAspect="Content" ObjectID="_1365954353" r:id="rId51"/>
+          <o:OLEObject Type="Embed" ProgID="Equation.DSMT4" ShapeID="_x0000_i1047" DrawAspect="Content" ObjectID="_1366010987" r:id="rId51"/>
         </w:object>
       </w:r>
       <w:r>
@@ -1196,6 +1274,7 @@
       <w:pPr>
         <w:jc w:val="left"/>
       </w:pPr>
+      <w:proofErr w:type="gramStart"/>
       <w:r>
         <w:t xml:space="preserve">[3] R. </w:t>
       </w:r>
@@ -1222,6 +1301,7 @@
       <w:r>
         <w:t xml:space="preserve"> 2004.</w:t>
       </w:r>
+      <w:proofErr w:type="gramEnd"/>
     </w:p>
     <w:p>
       <w:pPr>
@@ -1405,10 +1485,10 @@
           <w:position w:val="-12"/>
         </w:rPr>
         <w:object w:dxaOrig="420" w:dyaOrig="320">
-          <v:shape id="_x0000_i1154" type="#_x0000_t75" style="width:21pt;height:15.75pt" o:ole="">
+          <v:shape id="_x0000_i1048" type="#_x0000_t75" style="width:21pt;height:15.75pt" o:ole="">
             <v:imagedata r:id="rId52" o:title=""/>
           </v:shape>
-          <o:OLEObject Type="Embed" ProgID="Equation.DSMT4" ShapeID="_x0000_i1154" DrawAspect="Content" ObjectID="_1365954354" r:id="rId53"/>
+          <o:OLEObject Type="Embed" ProgID="Equation.DSMT4" ShapeID="_x0000_i1048" DrawAspect="Content" ObjectID="_1366010988" r:id="rId53"/>
         </w:object>
       </w:r>
       <w:r>
@@ -1442,17 +1522,21 @@
       </w:r>
       <w:proofErr w:type="spellEnd"/>
       <w:r>
-        <w:t xml:space="preserve"> response using the sum of squared error (SSE). Figure 1 illustrates the obtained results. In our experiments, we found that even as simple as a single Gaussian is appropriate for modeling the error, and that the SSE decreases with increasing the number of Gaussian components, while being generally close to the SSE obtained when using the KDE. In our framework, we use a single Gaussian component in order to avoid over-fitting. Given the residual </w:t>
+        <w:t xml:space="preserve"> response using the sum of squared error (SSE). Figure 1 illustrates the obtained results. In our experiments, we found that even as simple as a single Gaussian is appropriate for modeling the error, and that the SSE decreases with increasing the number of Gaussian components, while being generally close to the SSE obtained when using the KDE. In our framework, we use a single Gaussian component in order to avoid over-fitting. </w:t>
+      </w:r>
+      <w:proofErr w:type="gramStart"/>
+      <w:r>
+        <w:t xml:space="preserve">Given the residual </w:t>
       </w:r>
       <w:r>
         <w:rPr>
           <w:position w:val="-12"/>
         </w:rPr>
         <w:object w:dxaOrig="240" w:dyaOrig="320">
-          <v:shape id="_x0000_i1156" type="#_x0000_t75" style="width:12pt;height:15.75pt" o:ole="">
+          <v:shape id="_x0000_i1049" type="#_x0000_t75" style="width:12pt;height:15.75pt" o:ole="">
             <v:imagedata r:id="rId54" o:title=""/>
           </v:shape>
-          <o:OLEObject Type="Embed" ProgID="Equation.DSMT4" ShapeID="_x0000_i1156" DrawAspect="Content" ObjectID="_1365954355" r:id="rId55"/>
+          <o:OLEObject Type="Embed" ProgID="Equation.DSMT4" ShapeID="_x0000_i1049" DrawAspect="Content" ObjectID="_1366010989" r:id="rId55"/>
         </w:object>
       </w:r>
       <w:r>
@@ -1469,10 +1553,10 @@
           <w:position w:val="-10"/>
         </w:rPr>
         <w:object w:dxaOrig="220" w:dyaOrig="279">
-          <v:shape id="_x0000_i1158" type="#_x0000_t75" style="width:11.25pt;height:14.25pt" o:ole="">
+          <v:shape id="_x0000_i1050" type="#_x0000_t75" style="width:11.25pt;height:14.25pt" o:ole="">
             <v:imagedata r:id="rId56" o:title=""/>
           </v:shape>
-          <o:OLEObject Type="Embed" ProgID="Equation.DSMT4" ShapeID="_x0000_i1158" DrawAspect="Content" ObjectID="_1365954356" r:id="rId57"/>
+          <o:OLEObject Type="Embed" ProgID="Equation.DSMT4" ShapeID="_x0000_i1050" DrawAspect="Content" ObjectID="_1366010990" r:id="rId57"/>
         </w:object>
       </w:r>
       <w:r>
@@ -1486,15 +1570,16 @@
       <w:r>
         <w:t>.</w:t>
       </w:r>
+      <w:proofErr w:type="gramEnd"/>
       <w:r>
         <w:rPr>
           <w:position w:val="-10"/>
         </w:rPr>
         <w:object w:dxaOrig="1080" w:dyaOrig="300">
-          <v:shape id="_x0000_i1160" type="#_x0000_t75" style="width:54pt;height:15pt" o:ole="">
+          <v:shape id="_x0000_i1051" type="#_x0000_t75" style="width:54pt;height:15pt" o:ole="">
             <v:imagedata r:id="rId58" o:title=""/>
           </v:shape>
-          <o:OLEObject Type="Embed" ProgID="Equation.DSMT4" ShapeID="_x0000_i1160" DrawAspect="Content" ObjectID="_1365954357" r:id="rId59"/>
+          <o:OLEObject Type="Embed" ProgID="Equation.DSMT4" ShapeID="_x0000_i1051" DrawAspect="Content" ObjectID="_1366010991" r:id="rId59"/>
         </w:object>
       </w:r>
       <w:r>
@@ -1511,10 +1596,10 @@
           <w:position w:val="-24"/>
         </w:rPr>
         <w:object w:dxaOrig="1500" w:dyaOrig="620">
-          <v:shape id="_x0000_i1162" type="#_x0000_t75" style="width:75pt;height:30.75pt" o:ole="">
+          <v:shape id="_x0000_i1052" type="#_x0000_t75" style="width:75pt;height:30.75pt" o:ole="">
             <v:imagedata r:id="rId60" o:title=""/>
           </v:shape>
-          <o:OLEObject Type="Embed" ProgID="Equation.DSMT4" ShapeID="_x0000_i1162" DrawAspect="Content" ObjectID="_1365954358" r:id="rId61"/>
+          <o:OLEObject Type="Embed" ProgID="Equation.DSMT4" ShapeID="_x0000_i1052" DrawAspect="Content" ObjectID="_1366010992" r:id="rId61"/>
         </w:object>
       </w:r>
       <w:r>
@@ -1533,10 +1618,10 @@
           <w:position w:val="-10"/>
         </w:rPr>
         <w:object w:dxaOrig="200" w:dyaOrig="240">
-          <v:shape id="_x0000_i1164" type="#_x0000_t75" style="width:9.75pt;height:12pt" o:ole="">
+          <v:shape id="_x0000_i1053" type="#_x0000_t75" style="width:9.75pt;height:12pt" o:ole="">
             <v:imagedata r:id="rId62" o:title=""/>
           </v:shape>
-          <o:OLEObject Type="Embed" ProgID="Equation.DSMT4" ShapeID="_x0000_i1164" DrawAspect="Content" ObjectID="_1365954359" r:id="rId63"/>
+          <o:OLEObject Type="Embed" ProgID="Equation.DSMT4" ShapeID="_x0000_i1053" DrawAspect="Content" ObjectID="_1366010993" r:id="rId63"/>
         </w:object>
       </w:r>
       <w:r>
@@ -1554,10 +1639,10 @@
           <w:position w:val="-26"/>
         </w:rPr>
         <w:object w:dxaOrig="2820" w:dyaOrig="600">
-          <v:shape id="_x0000_i1166" type="#_x0000_t75" style="width:141pt;height:30pt" o:ole="">
+          <v:shape id="_x0000_i1054" type="#_x0000_t75" style="width:141pt;height:30pt" o:ole="">
             <v:imagedata r:id="rId64" o:title=""/>
           </v:shape>
-          <o:OLEObject Type="Embed" ProgID="Equation.DSMT4" ShapeID="_x0000_i1166" DrawAspect="Content" ObjectID="_1365954360" r:id="rId65"/>
+          <o:OLEObject Type="Embed" ProgID="Equation.DSMT4" ShapeID="_x0000_i1054" DrawAspect="Content" ObjectID="_1366010994" r:id="rId65"/>
         </w:object>
       </w:r>
       <w:r>
@@ -1572,6 +1657,7 @@
         <w:rPr>
           <w:noProof/>
         </w:rPr>
+        <w:lastRenderedPageBreak/>
         <w:drawing>
           <wp:inline distT="0" distB="0" distL="0" distR="0">
             <wp:extent cx="3200400" cy="2402840"/>
@@ -1624,6 +1710,7 @@
         <w:pStyle w:val="Caption"/>
       </w:pPr>
       <w:bookmarkStart w:id="0" w:name="_Ref156876539"/>
+      <w:proofErr w:type="gramStart"/>
       <w:r>
         <w:t xml:space="preserve">Figure </w:t>
       </w:r>
@@ -1637,7 +1724,11 @@
       </w:fldSimple>
       <w:bookmarkEnd w:id="0"/>
       <w:r>
-        <w:t>. KLT feature tracking error distribution given Middlebury Art data. The blue curve represents the learned model, and the red dots represent the actual data.</w:t>
+        <w:t>.</w:t>
+      </w:r>
+      <w:proofErr w:type="gramEnd"/>
+      <w:r>
+        <w:t xml:space="preserve"> KLT feature tracking error distribution given Middlebury Art data. The blue curve represents the learned model, and the red dots represent the actual data.</w:t>
       </w:r>
     </w:p>
     <w:p/>
@@ -3383,7 +3474,7 @@
 </file>
 
 <file path=customXml/itemProps1.xml><?xml version="1.0" encoding="utf-8"?>
-<ds:datastoreItem xmlns:ds="http://schemas.openxmlformats.org/officeDocument/2006/customXml" ds:itemID="{A79F2433-2918-42BC-8D6C-B48D55709AE0}">
+<ds:datastoreItem xmlns:ds="http://schemas.openxmlformats.org/officeDocument/2006/customXml" ds:itemID="{39F1979B-14EA-4D1B-9276-4EA2327572AF}">
   <ds:schemaRefs>
     <ds:schemaRef ds:uri="http://schemas.openxmlformats.org/officeDocument/2006/bibliography"/>
   </ds:schemaRefs>

</xml_diff>